<commit_message>
only one professor connected at the same time
and updated manual
</commit_message>
<xml_diff>
--- a/Manual.docx
+++ b/Manual.docx
@@ -1281,16 +1281,6 @@
         <w:jc w:val="both"/>
         <w:rPr>
           <w:rFonts w:ascii="Arial" w:hAnsi="Arial"/>
-          <w:sz w:val="28"/>
-          <w:szCs w:val="28"/>
-        </w:rPr>
-      </w:pPr>
-    </w:p>
-    <w:p>
-      <w:pPr>
-        <w:jc w:val="both"/>
-        <w:rPr>
-          <w:rFonts w:ascii="Arial" w:hAnsi="Arial"/>
           <w:b/>
           <w:sz w:val="28"/>
           <w:szCs w:val="28"/>
@@ -1499,8 +1489,6 @@
         </w:rPr>
         <w:t>Cuando el servidor se inicia tiene por defecto un vídeo de una carta de ajustes, que mantendrá hasta que el primer profesor lo actualice.</w:t>
       </w:r>
-      <w:bookmarkStart w:id="0" w:name="_GoBack"/>
-      <w:bookmarkEnd w:id="0"/>
     </w:p>
     <w:p>
       <w:pPr>
@@ -1652,7 +1640,15 @@
           <w:sz w:val="24"/>
           <w:szCs w:val="24"/>
         </w:rPr>
-        <w:t>zeus;456</w:t>
+        <w:t>Z</w:t>
+      </w:r>
+      <w:r>
+        <w:rPr>
+          <w:rFonts w:ascii="Courier New" w:hAnsi="Courier New" w:cs="Courier New"/>
+          <w:sz w:val="24"/>
+          <w:szCs w:val="24"/>
+        </w:rPr>
+        <w:t>eus;456</w:t>
       </w:r>
     </w:p>
     <w:p>
@@ -1670,19 +1666,53 @@
           <w:rFonts w:ascii="Courier New" w:hAnsi="Courier New" w:cs="Courier New"/>
           <w:sz w:val="24"/>
           <w:szCs w:val="24"/>
-        </w:rPr>
-        <w:t>maya;789</w:t>
-      </w:r>
-    </w:p>
-    <w:p>
-      <w:pPr>
-        <w:jc w:val="both"/>
-        <w:rPr>
-          <w:rFonts w:ascii="Arial" w:hAnsi="Arial"/>
-          <w:sz w:val="28"/>
-          <w:szCs w:val="28"/>
-        </w:rPr>
-      </w:pPr>
+          <w:u w:val="single"/>
+        </w:rPr>
+        <w:t>M</w:t>
+      </w:r>
+      <w:r>
+        <w:rPr>
+          <w:rFonts w:ascii="Courier New" w:hAnsi="Courier New" w:cs="Courier New"/>
+          <w:sz w:val="24"/>
+          <w:szCs w:val="24"/>
+          <w:u w:val="single"/>
+        </w:rPr>
+        <w:t>aya</w:t>
+      </w:r>
+      <w:r>
+        <w:rPr>
+          <w:rFonts w:ascii="Courier New" w:hAnsi="Courier New" w:cs="Courier New"/>
+          <w:sz w:val="24"/>
+          <w:szCs w:val="24"/>
+        </w:rPr>
+        <w:t>;789</w:t>
+      </w:r>
+    </w:p>
+    <w:p>
+      <w:pPr>
+        <w:jc w:val="both"/>
+        <w:rPr>
+          <w:rFonts w:ascii="Arial" w:hAnsi="Arial"/>
+          <w:sz w:val="24"/>
+          <w:szCs w:val="24"/>
+        </w:rPr>
+      </w:pPr>
+      <w:r>
+        <w:rPr>
+          <w:rFonts w:ascii="Arial" w:hAnsi="Arial"/>
+          <w:sz w:val="28"/>
+          <w:szCs w:val="28"/>
+        </w:rPr>
+        <w:tab/>
+      </w:r>
+      <w:r>
+        <w:rPr>
+          <w:rFonts w:ascii="Arial" w:hAnsi="Arial"/>
+          <w:sz w:val="24"/>
+          <w:szCs w:val="24"/>
+        </w:rPr>
+        <w:t>Tenga en cuenta que los nombres de usuarios no podrán repetirse, y que en dicho caso solo se guardará el último.</w:t>
+      </w:r>
     </w:p>
     <w:p>
       <w:pPr>
@@ -1810,7 +1840,23 @@
           <w:szCs w:val="24"/>
         </w:rPr>
         <w:tab/>
-        <w:t>Tras introducir su contraseña, el profesor podrá ver los usuarios conectados en la caja de la izquierda. A la derecha tendrá el chat, donde verá los mensajes que estriben los alumnos y podrá escribir los suyos, que saldrán resaltados. En la zona inferior estará el cuadro para cambiar la URL del vídeo que ven los alumnos. Cuando seleccione “Cambiar vídeo” podrán aparecer tres mensajes,</w:t>
+        <w:t>Tras introducir su contraseña</w:t>
+      </w:r>
+      <w:r>
+        <w:rPr>
+          <w:rFonts w:ascii="Arial" w:hAnsi="Arial"/>
+          <w:sz w:val="24"/>
+          <w:szCs w:val="24"/>
+        </w:rPr>
+        <w:t>, y siempre que no haya otro docente conectado</w:t>
+      </w:r>
+      <w:r>
+        <w:rPr>
+          <w:rFonts w:ascii="Arial" w:hAnsi="Arial"/>
+          <w:sz w:val="24"/>
+          <w:szCs w:val="24"/>
+        </w:rPr>
+        <w:t>, el profesor podrá ver los usuarios conectados en la caja de la izquierda. A la derecha tendrá el chat, donde verá los mensajes que estriben los alumnos y podrá escribir los suyos, que saldrán resaltados. En la zona inferior estará el cuadro para cambiar la URL del vídeo que ven los alumnos. Cuando seleccione “Cambiar vídeo” podrán aparecer tres mensajes,</w:t>
       </w:r>
     </w:p>
     <w:p>
@@ -1820,6 +1866,7 @@
           <w:ilvl w:val="0"/>
           <w:numId w:val="4"/>
         </w:numPr>
+        <w:spacing w:line="240" w:lineRule="auto"/>
         <w:jc w:val="both"/>
         <w:rPr>
           <w:rFonts w:ascii="Arial" w:hAnsi="Arial"/>
@@ -1843,6 +1890,7 @@
           <w:ilvl w:val="0"/>
           <w:numId w:val="4"/>
         </w:numPr>
+        <w:spacing w:line="240" w:lineRule="auto"/>
         <w:jc w:val="both"/>
         <w:rPr>
           <w:rFonts w:ascii="Arial" w:hAnsi="Arial"/>
@@ -1890,6 +1938,7 @@
           <w:ilvl w:val="0"/>
           <w:numId w:val="4"/>
         </w:numPr>
+        <w:spacing w:line="240" w:lineRule="auto"/>
         <w:jc w:val="both"/>
         <w:rPr>
           <w:rFonts w:ascii="Arial" w:hAnsi="Arial"/>
@@ -2004,44 +2053,48 @@
       <w:r>
         <w:t xml:space="preserve">Ilustración </w:t>
       </w:r>
-      <w:fldSimple w:instr=" SEQ Ilustración \* ARABIC ">
-        <w:r>
-          <w:rPr>
-            <w:noProof/>
-          </w:rPr>
-          <w:t>1</w:t>
-        </w:r>
-      </w:fldSimple>
+      <w:r>
+        <w:fldChar w:fldCharType="begin"/>
+      </w:r>
+      <w:r>
+        <w:instrText xml:space="preserve"> SEQ Ilustración \* ARABIC </w:instrText>
+      </w:r>
+      <w:r>
+        <w:fldChar w:fldCharType="separate"/>
+      </w:r>
+      <w:r>
+        <w:rPr>
+          <w:noProof/>
+        </w:rPr>
+        <w:t>1</w:t>
+      </w:r>
+      <w:r>
+        <w:rPr>
+          <w:noProof/>
+        </w:rPr>
+        <w:fldChar w:fldCharType="end"/>
+      </w:r>
       <w:r>
         <w:t xml:space="preserve"> - Interfaz del profesor</w:t>
       </w:r>
     </w:p>
     <w:p>
       <w:pPr>
-        <w:jc w:val="center"/>
-        <w:rPr>
-          <w:rFonts w:ascii="Arial" w:hAnsi="Arial"/>
-          <w:sz w:val="24"/>
-          <w:szCs w:val="24"/>
-        </w:rPr>
-      </w:pPr>
-    </w:p>
-    <w:p>
-      <w:pPr>
-        <w:jc w:val="both"/>
-        <w:rPr>
-          <w:rFonts w:ascii="Arial" w:hAnsi="Arial"/>
-          <w:sz w:val="24"/>
-          <w:szCs w:val="24"/>
-        </w:rPr>
-      </w:pPr>
-      <w:r>
-        <w:rPr>
-          <w:rFonts w:ascii="Arial" w:hAnsi="Arial"/>
-          <w:b/>
-          <w:sz w:val="28"/>
-          <w:szCs w:val="28"/>
-        </w:rPr>
+        <w:jc w:val="both"/>
+        <w:rPr>
+          <w:rFonts w:ascii="Arial" w:hAnsi="Arial"/>
+          <w:sz w:val="24"/>
+          <w:szCs w:val="24"/>
+        </w:rPr>
+      </w:pPr>
+      <w:r>
+        <w:rPr>
+          <w:rFonts w:ascii="Arial" w:hAnsi="Arial"/>
+          <w:b/>
+          <w:sz w:val="28"/>
+          <w:szCs w:val="28"/>
+        </w:rPr>
+        <w:lastRenderedPageBreak/>
         <w:tab/>
       </w:r>
       <w:r>
@@ -2128,8 +2181,10 @@
       <w:r>
         <w:rPr>
           <w:rFonts w:ascii="Arial" w:hAnsi="Arial"/>
-          <w:sz w:val="24"/>
-          <w:szCs w:val="24"/>
+          <w:noProof/>
+          <w:sz w:val="24"/>
+          <w:szCs w:val="24"/>
+          <w:lang w:eastAsia="es-ES"/>
         </w:rPr>
         <w:drawing>
           <wp:inline distT="0" distB="0" distL="0" distR="0" wp14:anchorId="45288101" wp14:editId="3DE9D14A">
@@ -2186,14 +2241,27 @@
       <w:r>
         <w:t xml:space="preserve">Ilustración </w:t>
       </w:r>
-      <w:fldSimple w:instr=" SEQ Ilustración \* ARABIC ">
-        <w:r>
-          <w:rPr>
-            <w:noProof/>
-          </w:rPr>
-          <w:t>2</w:t>
-        </w:r>
-      </w:fldSimple>
+      <w:r>
+        <w:fldChar w:fldCharType="begin"/>
+      </w:r>
+      <w:r>
+        <w:instrText xml:space="preserve"> SEQ Ilustración \* ARABIC </w:instrText>
+      </w:r>
+      <w:r>
+        <w:fldChar w:fldCharType="separate"/>
+      </w:r>
+      <w:r>
+        <w:rPr>
+          <w:noProof/>
+        </w:rPr>
+        <w:t>2</w:t>
+      </w:r>
+      <w:r>
+        <w:rPr>
+          <w:noProof/>
+        </w:rPr>
+        <w:fldChar w:fldCharType="end"/>
+      </w:r>
       <w:r>
         <w:t xml:space="preserve"> - Acceso del estudiante</w:t>
       </w:r>
@@ -2232,7 +2300,15 @@
           <w:sz w:val="24"/>
           <w:szCs w:val="24"/>
         </w:rPr>
-        <w:t xml:space="preserve">Si es alumno introducirá su </w:t>
+        <w:t>Si es alumno introdu</w:t>
+      </w:r>
+      <w:r>
+        <w:rPr>
+          <w:rFonts w:ascii="Arial" w:hAnsi="Arial"/>
+          <w:sz w:val="24"/>
+          <w:szCs w:val="24"/>
+        </w:rPr>
+        <w:t xml:space="preserve">cirá su </w:t>
       </w:r>
       <w:proofErr w:type="spellStart"/>
       <w:proofErr w:type="gramStart"/>
@@ -2252,7 +2328,76 @@
           <w:sz w:val="24"/>
           <w:szCs w:val="24"/>
         </w:rPr>
-        <w:t xml:space="preserve"> y la página le informará tanto de si es correcto como si no. Si ha conseguido acceder correctamente, su sesión de validará y </w:t>
+        <w:t xml:space="preserve"> y el servidor </w:t>
+      </w:r>
+      <w:r>
+        <w:rPr>
+          <w:rFonts w:ascii="Arial" w:hAnsi="Arial"/>
+          <w:sz w:val="24"/>
+          <w:szCs w:val="24"/>
+        </w:rPr>
+        <w:t>le informará tanto de si es correcto como si no.</w:t>
+      </w:r>
+      <w:r>
+        <w:rPr>
+          <w:rFonts w:ascii="Arial" w:hAnsi="Arial"/>
+          <w:sz w:val="24"/>
+          <w:szCs w:val="24"/>
+        </w:rPr>
+        <w:t xml:space="preserve"> Además, no podrá haber dos </w:t>
+      </w:r>
+      <w:r>
+        <w:rPr>
+          <w:rFonts w:ascii="Arial" w:hAnsi="Arial"/>
+          <w:sz w:val="24"/>
+          <w:szCs w:val="24"/>
+        </w:rPr>
+        <w:t xml:space="preserve">o más </w:t>
+      </w:r>
+      <w:r>
+        <w:rPr>
+          <w:rFonts w:ascii="Arial" w:hAnsi="Arial"/>
+          <w:sz w:val="24"/>
+          <w:szCs w:val="24"/>
+        </w:rPr>
+        <w:t>usuarios con las mismas credenciales conectados a la vez, por lo que si esta situación</w:t>
+      </w:r>
+      <w:r>
+        <w:rPr>
+          <w:rFonts w:ascii="Arial" w:hAnsi="Arial"/>
+          <w:sz w:val="24"/>
+          <w:szCs w:val="24"/>
+        </w:rPr>
+        <w:t xml:space="preserve"> se da solo el primer usuario podrá acceder</w:t>
+      </w:r>
+      <w:bookmarkStart w:id="0" w:name="_GoBack"/>
+      <w:bookmarkEnd w:id="0"/>
+      <w:r>
+        <w:rPr>
+          <w:rFonts w:ascii="Arial" w:hAnsi="Arial"/>
+          <w:sz w:val="24"/>
+          <w:szCs w:val="24"/>
+        </w:rPr>
+        <w:t>.</w:t>
+      </w:r>
+    </w:p>
+    <w:p>
+      <w:pPr>
+        <w:ind w:firstLine="708"/>
+        <w:jc w:val="both"/>
+        <w:rPr>
+          <w:rFonts w:ascii="Arial" w:hAnsi="Arial"/>
+          <w:sz w:val="24"/>
+          <w:szCs w:val="24"/>
+        </w:rPr>
+      </w:pPr>
+      <w:r>
+        <w:rPr>
+          <w:rFonts w:ascii="Arial" w:hAnsi="Arial"/>
+          <w:sz w:val="24"/>
+          <w:szCs w:val="24"/>
+        </w:rPr>
+        <w:t xml:space="preserve">Si ha conseguido acceder correctamente, su sesión de validará y </w:t>
       </w:r>
       <w:r>
         <w:rPr>
@@ -2262,17 +2407,6 @@
         </w:rPr>
         <w:t>recibirá la URL con el vídeo, los usuarios conectados y podrá escribir y leer mensajes en el chat.</w:t>
       </w:r>
-    </w:p>
-    <w:p>
-      <w:pPr>
-        <w:ind w:firstLine="708"/>
-        <w:jc w:val="both"/>
-        <w:rPr>
-          <w:rFonts w:ascii="Arial" w:hAnsi="Arial"/>
-          <w:sz w:val="24"/>
-          <w:szCs w:val="24"/>
-        </w:rPr>
-      </w:pPr>
     </w:p>
     <w:p>
       <w:pPr>
@@ -2394,135 +2528,133 @@
       <w:r>
         <w:t xml:space="preserve">Ilustración </w:t>
       </w:r>
-      <w:fldSimple w:instr=" SEQ Ilustración \* ARABIC ">
+      <w:r>
+        <w:fldChar w:fldCharType="begin"/>
+      </w:r>
+      <w:r>
+        <w:instrText xml:space="preserve"> SEQ Ilustración \* ARABIC </w:instrText>
+      </w:r>
+      <w:r>
+        <w:fldChar w:fldCharType="separate"/>
+      </w:r>
+      <w:r>
+        <w:rPr>
+          <w:noProof/>
+        </w:rPr>
+        <w:t>3</w:t>
+      </w:r>
+      <w:r>
+        <w:rPr>
+          <w:noProof/>
+        </w:rPr>
+        <w:fldChar w:fldCharType="end"/>
+      </w:r>
+      <w:r>
+        <w:t xml:space="preserve"> - Interfaz del estudiante</w:t>
+      </w:r>
+    </w:p>
+    <w:p>
+      <w:pPr>
+        <w:jc w:val="both"/>
+        <w:rPr>
+          <w:rFonts w:ascii="Arial" w:hAnsi="Arial"/>
+          <w:sz w:val="24"/>
+          <w:szCs w:val="24"/>
+        </w:rPr>
+      </w:pPr>
+    </w:p>
+    <w:p>
+      <w:pPr>
+        <w:jc w:val="both"/>
+        <w:rPr>
+          <w:rFonts w:ascii="Arial" w:hAnsi="Arial"/>
+          <w:sz w:val="24"/>
+          <w:szCs w:val="24"/>
+        </w:rPr>
+      </w:pPr>
+    </w:p>
+    <w:p>
+      <w:pPr>
+        <w:jc w:val="both"/>
+        <w:rPr>
+          <w:rFonts w:ascii="Arial" w:hAnsi="Arial"/>
+          <w:b/>
+          <w:sz w:val="28"/>
+          <w:szCs w:val="28"/>
+        </w:rPr>
+      </w:pPr>
+      <w:r>
+        <w:rPr>
+          <w:rFonts w:ascii="Arial" w:hAnsi="Arial"/>
+          <w:b/>
+          <w:sz w:val="28"/>
+          <w:szCs w:val="28"/>
+        </w:rPr>
+        <w:t>5</w:t>
+      </w:r>
+      <w:r>
+        <w:rPr>
+          <w:rFonts w:ascii="Arial" w:hAnsi="Arial"/>
+          <w:b/>
+          <w:sz w:val="28"/>
+          <w:szCs w:val="28"/>
+        </w:rPr>
+        <w:t>.</w:t>
+      </w:r>
+      <w:r>
+        <w:rPr>
+          <w:rFonts w:ascii="Arial" w:hAnsi="Arial"/>
+          <w:b/>
+          <w:sz w:val="28"/>
+          <w:szCs w:val="28"/>
+        </w:rPr>
+        <w:tab/>
+      </w:r>
+      <w:r>
+        <w:rPr>
+          <w:rFonts w:ascii="Arial" w:hAnsi="Arial"/>
+          <w:b/>
+          <w:sz w:val="28"/>
+          <w:szCs w:val="28"/>
+        </w:rPr>
+        <w:t>Mantenimiento</w:t>
+      </w:r>
+    </w:p>
+    <w:p>
+      <w:pPr>
+        <w:jc w:val="both"/>
+        <w:rPr>
+          <w:sz w:val="24"/>
+          <w:szCs w:val="24"/>
+        </w:rPr>
+      </w:pPr>
+    </w:p>
+    <w:p>
+      <w:pPr>
+        <w:jc w:val="both"/>
+        <w:rPr>
+          <w:sz w:val="24"/>
+          <w:szCs w:val="24"/>
+        </w:rPr>
+      </w:pPr>
+      <w:r>
+        <w:rPr>
+          <w:sz w:val="24"/>
+          <w:szCs w:val="24"/>
+        </w:rPr>
+        <w:tab/>
+        <w:t xml:space="preserve">Para cualquier duda, sugerencia o informe de error contacte con </w:t>
+      </w:r>
+      <w:hyperlink r:id="rId12" w:history="1">
         <w:r>
           <w:rPr>
-            <w:noProof/>
+            <w:rStyle w:val="Hipervnculo"/>
+            <w:sz w:val="24"/>
+            <w:szCs w:val="24"/>
           </w:rPr>
-          <w:t>3</w:t>
+          <w:t>cted@uclm.es</w:t>
         </w:r>
-      </w:fldSimple>
-      <w:r>
-        <w:t xml:space="preserve"> - Interfaz del estudiante</w:t>
-      </w:r>
-    </w:p>
-    <w:p>
-      <w:pPr>
-        <w:jc w:val="both"/>
-        <w:rPr>
-          <w:rFonts w:ascii="Arial" w:hAnsi="Arial"/>
-          <w:sz w:val="24"/>
-          <w:szCs w:val="24"/>
-        </w:rPr>
-      </w:pPr>
-    </w:p>
-    <w:p>
-      <w:pPr>
-        <w:jc w:val="both"/>
-        <w:rPr>
-          <w:rFonts w:ascii="Arial" w:hAnsi="Arial"/>
-          <w:sz w:val="24"/>
-          <w:szCs w:val="24"/>
-        </w:rPr>
-      </w:pPr>
-    </w:p>
-    <w:p>
-      <w:pPr>
-        <w:jc w:val="both"/>
-        <w:rPr>
-          <w:rFonts w:ascii="Arial" w:hAnsi="Arial"/>
-          <w:b/>
-          <w:sz w:val="28"/>
-          <w:szCs w:val="28"/>
-        </w:rPr>
-      </w:pPr>
-      <w:r>
-        <w:rPr>
-          <w:rFonts w:ascii="Arial" w:hAnsi="Arial"/>
-          <w:b/>
-          <w:sz w:val="28"/>
-          <w:szCs w:val="28"/>
-        </w:rPr>
-        <w:t>5</w:t>
-      </w:r>
-      <w:r>
-        <w:rPr>
-          <w:rFonts w:ascii="Arial" w:hAnsi="Arial"/>
-          <w:b/>
-          <w:sz w:val="28"/>
-          <w:szCs w:val="28"/>
-        </w:rPr>
-        <w:t>.</w:t>
-      </w:r>
-      <w:r>
-        <w:rPr>
-          <w:rFonts w:ascii="Arial" w:hAnsi="Arial"/>
-          <w:b/>
-          <w:sz w:val="28"/>
-          <w:szCs w:val="28"/>
-        </w:rPr>
-        <w:tab/>
-      </w:r>
-      <w:r>
-        <w:rPr>
-          <w:rFonts w:ascii="Arial" w:hAnsi="Arial"/>
-          <w:b/>
-          <w:sz w:val="28"/>
-          <w:szCs w:val="28"/>
-        </w:rPr>
-        <w:t>Mantenimiento</w:t>
-      </w:r>
-    </w:p>
-    <w:p>
-      <w:pPr>
-        <w:jc w:val="both"/>
-        <w:rPr>
-          <w:sz w:val="24"/>
-          <w:szCs w:val="24"/>
-        </w:rPr>
-      </w:pPr>
-    </w:p>
-    <w:p>
-      <w:pPr>
-        <w:jc w:val="both"/>
-        <w:rPr>
-          <w:sz w:val="24"/>
-          <w:szCs w:val="24"/>
-        </w:rPr>
-      </w:pPr>
-      <w:r>
-        <w:rPr>
-          <w:sz w:val="24"/>
-          <w:szCs w:val="24"/>
-        </w:rPr>
-        <w:tab/>
-        <w:t xml:space="preserve">Para cualquier duda, sugerencia o informe de error contacte con </w:t>
-      </w:r>
-      <w:r>
-        <w:fldChar w:fldCharType="begin"/>
-      </w:r>
-      <w:r>
-        <w:instrText xml:space="preserve"> HYPERLINK "mailto:cted@uclm.es" </w:instrText>
-      </w:r>
-      <w:r>
-        <w:fldChar w:fldCharType="separate"/>
-      </w:r>
-      <w:r>
-        <w:rPr>
-          <w:rStyle w:val="Hipervnculo"/>
-          <w:sz w:val="24"/>
-          <w:szCs w:val="24"/>
-        </w:rPr>
-        <w:t>cted@uclm.es</w:t>
-      </w:r>
-      <w:r>
-        <w:rPr>
-          <w:rStyle w:val="Hipervnculo"/>
-          <w:sz w:val="24"/>
-          <w:szCs w:val="24"/>
-        </w:rPr>
-        <w:fldChar w:fldCharType="end"/>
-      </w:r>
+      </w:hyperlink>
       <w:r>
         <w:rPr>
           <w:sz w:val="24"/>
@@ -2744,6 +2876,119 @@
     </w:lvl>
   </w:abstractNum>
   <w:abstractNum w:abstractNumId="2" w15:restartNumberingAfterBreak="0">
+    <w:nsid w:val="2BCC7CB5"/>
+    <w:multiLevelType w:val="hybridMultilevel"/>
+    <w:tmpl w:val="1444FA7E"/>
+    <w:lvl w:ilvl="0" w:tplc="0C0A0001">
+      <w:start w:val="1"/>
+      <w:numFmt w:val="bullet"/>
+      <w:lvlText w:val=""/>
+      <w:lvlJc w:val="left"/>
+      <w:pPr>
+        <w:ind w:left="1428" w:hanging="360"/>
+      </w:pPr>
+      <w:rPr>
+        <w:rFonts w:ascii="Symbol" w:hAnsi="Symbol" w:hint="default"/>
+      </w:rPr>
+    </w:lvl>
+    <w:lvl w:ilvl="1" w:tplc="0C0A0003" w:tentative="1">
+      <w:start w:val="1"/>
+      <w:numFmt w:val="bullet"/>
+      <w:lvlText w:val="o"/>
+      <w:lvlJc w:val="left"/>
+      <w:pPr>
+        <w:ind w:left="2148" w:hanging="360"/>
+      </w:pPr>
+      <w:rPr>
+        <w:rFonts w:ascii="Courier New" w:hAnsi="Courier New" w:cs="Courier New" w:hint="default"/>
+      </w:rPr>
+    </w:lvl>
+    <w:lvl w:ilvl="2" w:tplc="0C0A0005" w:tentative="1">
+      <w:start w:val="1"/>
+      <w:numFmt w:val="bullet"/>
+      <w:lvlText w:val=""/>
+      <w:lvlJc w:val="left"/>
+      <w:pPr>
+        <w:ind w:left="2868" w:hanging="360"/>
+      </w:pPr>
+      <w:rPr>
+        <w:rFonts w:ascii="Wingdings" w:hAnsi="Wingdings" w:hint="default"/>
+      </w:rPr>
+    </w:lvl>
+    <w:lvl w:ilvl="3" w:tplc="0C0A0001" w:tentative="1">
+      <w:start w:val="1"/>
+      <w:numFmt w:val="bullet"/>
+      <w:lvlText w:val=""/>
+      <w:lvlJc w:val="left"/>
+      <w:pPr>
+        <w:ind w:left="3588" w:hanging="360"/>
+      </w:pPr>
+      <w:rPr>
+        <w:rFonts w:ascii="Symbol" w:hAnsi="Symbol" w:hint="default"/>
+      </w:rPr>
+    </w:lvl>
+    <w:lvl w:ilvl="4" w:tplc="0C0A0003" w:tentative="1">
+      <w:start w:val="1"/>
+      <w:numFmt w:val="bullet"/>
+      <w:lvlText w:val="o"/>
+      <w:lvlJc w:val="left"/>
+      <w:pPr>
+        <w:ind w:left="4308" w:hanging="360"/>
+      </w:pPr>
+      <w:rPr>
+        <w:rFonts w:ascii="Courier New" w:hAnsi="Courier New" w:cs="Courier New" w:hint="default"/>
+      </w:rPr>
+    </w:lvl>
+    <w:lvl w:ilvl="5" w:tplc="0C0A0005" w:tentative="1">
+      <w:start w:val="1"/>
+      <w:numFmt w:val="bullet"/>
+      <w:lvlText w:val=""/>
+      <w:lvlJc w:val="left"/>
+      <w:pPr>
+        <w:ind w:left="5028" w:hanging="360"/>
+      </w:pPr>
+      <w:rPr>
+        <w:rFonts w:ascii="Wingdings" w:hAnsi="Wingdings" w:hint="default"/>
+      </w:rPr>
+    </w:lvl>
+    <w:lvl w:ilvl="6" w:tplc="0C0A0001" w:tentative="1">
+      <w:start w:val="1"/>
+      <w:numFmt w:val="bullet"/>
+      <w:lvlText w:val=""/>
+      <w:lvlJc w:val="left"/>
+      <w:pPr>
+        <w:ind w:left="5748" w:hanging="360"/>
+      </w:pPr>
+      <w:rPr>
+        <w:rFonts w:ascii="Symbol" w:hAnsi="Symbol" w:hint="default"/>
+      </w:rPr>
+    </w:lvl>
+    <w:lvl w:ilvl="7" w:tplc="0C0A0003" w:tentative="1">
+      <w:start w:val="1"/>
+      <w:numFmt w:val="bullet"/>
+      <w:lvlText w:val="o"/>
+      <w:lvlJc w:val="left"/>
+      <w:pPr>
+        <w:ind w:left="6468" w:hanging="360"/>
+      </w:pPr>
+      <w:rPr>
+        <w:rFonts w:ascii="Courier New" w:hAnsi="Courier New" w:cs="Courier New" w:hint="default"/>
+      </w:rPr>
+    </w:lvl>
+    <w:lvl w:ilvl="8" w:tplc="0C0A0005" w:tentative="1">
+      <w:start w:val="1"/>
+      <w:numFmt w:val="bullet"/>
+      <w:lvlText w:val=""/>
+      <w:lvlJc w:val="left"/>
+      <w:pPr>
+        <w:ind w:left="7188" w:hanging="360"/>
+      </w:pPr>
+      <w:rPr>
+        <w:rFonts w:ascii="Wingdings" w:hAnsi="Wingdings" w:hint="default"/>
+      </w:rPr>
+    </w:lvl>
+  </w:abstractNum>
+  <w:abstractNum w:abstractNumId="3" w15:restartNumberingAfterBreak="0">
     <w:nsid w:val="2C404FF7"/>
     <w:multiLevelType w:val="hybridMultilevel"/>
     <w:tmpl w:val="153CEC24"/>
@@ -2856,7 +3101,7 @@
       </w:rPr>
     </w:lvl>
   </w:abstractNum>
-  <w:abstractNum w:abstractNumId="3" w15:restartNumberingAfterBreak="0">
+  <w:abstractNum w:abstractNumId="4" w15:restartNumberingAfterBreak="0">
     <w:nsid w:val="578A05B0"/>
     <w:multiLevelType w:val="multilevel"/>
     <w:tmpl w:val="C876F928"/>
@@ -2978,7 +3223,7 @@
       </w:pPr>
     </w:lvl>
   </w:abstractNum>
-  <w:abstractNum w:abstractNumId="4" w15:restartNumberingAfterBreak="0">
+  <w:abstractNum w:abstractNumId="5" w15:restartNumberingAfterBreak="0">
     <w:nsid w:val="57BD3C6D"/>
     <w:multiLevelType w:val="multilevel"/>
     <w:tmpl w:val="0C0A001F"/>
@@ -3068,16 +3313,19 @@
     <w:abstractNumId w:val="1"/>
   </w:num>
   <w:num w:numId="2">
-    <w:abstractNumId w:val="3"/>
+    <w:abstractNumId w:val="4"/>
   </w:num>
   <w:num w:numId="3">
     <w:abstractNumId w:val="0"/>
   </w:num>
   <w:num w:numId="4">
-    <w:abstractNumId w:val="2"/>
+    <w:abstractNumId w:val="3"/>
   </w:num>
   <w:num w:numId="5">
-    <w:abstractNumId w:val="4"/>
+    <w:abstractNumId w:val="5"/>
+  </w:num>
+  <w:num w:numId="6">
+    <w:abstractNumId w:val="2"/>
   </w:num>
 </w:numbering>
 </file>

</xml_diff>

<commit_message>
allowing a professor to block users
and updating manual
</commit_message>
<xml_diff>
--- a/Manual.docx
+++ b/Manual.docx
@@ -145,6 +145,16 @@
         <w:jc w:val="center"/>
         <w:rPr>
           <w:rFonts w:ascii="Arial" w:hAnsi="Arial"/>
+          <w:sz w:val="64"/>
+          <w:szCs w:val="64"/>
+        </w:rPr>
+      </w:pPr>
+    </w:p>
+    <w:p>
+      <w:pPr>
+        <w:jc w:val="center"/>
+        <w:rPr>
+          <w:rFonts w:ascii="Arial" w:hAnsi="Arial"/>
           <w:b/>
           <w:bCs/>
           <w:sz w:val="72"/>
@@ -178,6 +188,14 @@
           <w:szCs w:val="56"/>
         </w:rPr>
         <w:t>Manual</w:t>
+      </w:r>
+      <w:r>
+        <w:rPr>
+          <w:rFonts w:ascii="Arial" w:hAnsi="Arial"/>
+          <w:sz w:val="56"/>
+          <w:szCs w:val="56"/>
+        </w:rPr>
+        <w:t xml:space="preserve"> de uso</w:t>
       </w:r>
     </w:p>
     <w:p>
@@ -423,6 +441,29 @@
     <w:p>
       <w:pPr>
         <w:numPr>
+          <w:ilvl w:val="0"/>
+          <w:numId w:val="5"/>
+        </w:numPr>
+        <w:spacing w:line="360" w:lineRule="auto"/>
+        <w:jc w:val="both"/>
+        <w:rPr>
+          <w:rFonts w:ascii="Arial" w:hAnsi="Arial"/>
+          <w:sz w:val="28"/>
+          <w:szCs w:val="28"/>
+        </w:rPr>
+      </w:pPr>
+      <w:r>
+        <w:rPr>
+          <w:rFonts w:ascii="Arial" w:hAnsi="Arial"/>
+          <w:sz w:val="28"/>
+          <w:szCs w:val="28"/>
+        </w:rPr>
+        <w:t>Uso</w:t>
+      </w:r>
+    </w:p>
+    <w:p>
+      <w:pPr>
+        <w:numPr>
           <w:ilvl w:val="1"/>
           <w:numId w:val="5"/>
         </w:numPr>
@@ -440,7 +481,214 @@
           <w:sz w:val="28"/>
           <w:szCs w:val="28"/>
         </w:rPr>
+        <w:t>Profesor</w:t>
+      </w:r>
+    </w:p>
+    <w:p>
+      <w:pPr>
+        <w:numPr>
+          <w:ilvl w:val="2"/>
+          <w:numId w:val="5"/>
+        </w:numPr>
+        <w:spacing w:line="360" w:lineRule="auto"/>
+        <w:jc w:val="both"/>
+        <w:rPr>
+          <w:rFonts w:ascii="Arial" w:hAnsi="Arial"/>
+          <w:sz w:val="28"/>
+          <w:szCs w:val="28"/>
+        </w:rPr>
+      </w:pPr>
+      <w:r>
+        <w:rPr>
+          <w:rFonts w:ascii="Arial" w:hAnsi="Arial"/>
+          <w:sz w:val="28"/>
+          <w:szCs w:val="28"/>
+        </w:rPr>
+        <w:t>Entrar a la aplicación</w:t>
+      </w:r>
+    </w:p>
+    <w:p>
+      <w:pPr>
+        <w:numPr>
+          <w:ilvl w:val="2"/>
+          <w:numId w:val="5"/>
+        </w:numPr>
+        <w:spacing w:line="360" w:lineRule="auto"/>
+        <w:jc w:val="both"/>
+        <w:rPr>
+          <w:rFonts w:ascii="Arial" w:hAnsi="Arial"/>
+          <w:sz w:val="28"/>
+          <w:szCs w:val="28"/>
+        </w:rPr>
+      </w:pPr>
+      <w:r>
+        <w:rPr>
+          <w:rFonts w:ascii="Arial" w:hAnsi="Arial"/>
+          <w:sz w:val="28"/>
+          <w:szCs w:val="28"/>
+        </w:rPr>
+        <w:t>Interactuar con el chat</w:t>
+      </w:r>
+    </w:p>
+    <w:p>
+      <w:pPr>
+        <w:numPr>
+          <w:ilvl w:val="2"/>
+          <w:numId w:val="5"/>
+        </w:numPr>
+        <w:spacing w:line="360" w:lineRule="auto"/>
+        <w:jc w:val="both"/>
+        <w:rPr>
+          <w:rFonts w:ascii="Arial" w:hAnsi="Arial"/>
+          <w:sz w:val="28"/>
+          <w:szCs w:val="28"/>
+        </w:rPr>
+      </w:pPr>
+      <w:r>
+        <w:rPr>
+          <w:rFonts w:ascii="Arial" w:hAnsi="Arial"/>
+          <w:sz w:val="28"/>
+          <w:szCs w:val="28"/>
+        </w:rPr>
+        <w:t>Actualizar el vídeo</w:t>
+      </w:r>
+    </w:p>
+    <w:p>
+      <w:pPr>
+        <w:numPr>
+          <w:ilvl w:val="2"/>
+          <w:numId w:val="5"/>
+        </w:numPr>
+        <w:spacing w:line="360" w:lineRule="auto"/>
+        <w:jc w:val="both"/>
+        <w:rPr>
+          <w:rFonts w:ascii="Arial" w:hAnsi="Arial"/>
+          <w:sz w:val="28"/>
+          <w:szCs w:val="28"/>
+        </w:rPr>
+      </w:pPr>
+      <w:r>
+        <w:rPr>
+          <w:rFonts w:ascii="Arial" w:hAnsi="Arial"/>
+          <w:sz w:val="28"/>
+          <w:szCs w:val="28"/>
+        </w:rPr>
         <w:t>Registrar usuarios</w:t>
+      </w:r>
+    </w:p>
+    <w:p>
+      <w:pPr>
+        <w:numPr>
+          <w:ilvl w:val="2"/>
+          <w:numId w:val="5"/>
+        </w:numPr>
+        <w:spacing w:line="360" w:lineRule="auto"/>
+        <w:jc w:val="both"/>
+        <w:rPr>
+          <w:rFonts w:ascii="Arial" w:hAnsi="Arial"/>
+          <w:sz w:val="28"/>
+          <w:szCs w:val="28"/>
+        </w:rPr>
+      </w:pPr>
+      <w:r>
+        <w:rPr>
+          <w:rFonts w:ascii="Arial" w:hAnsi="Arial"/>
+          <w:sz w:val="28"/>
+          <w:szCs w:val="28"/>
+        </w:rPr>
+        <w:t>Bloquear usuarios</w:t>
+      </w:r>
+    </w:p>
+    <w:p>
+      <w:pPr>
+        <w:numPr>
+          <w:ilvl w:val="1"/>
+          <w:numId w:val="5"/>
+        </w:numPr>
+        <w:spacing w:line="360" w:lineRule="auto"/>
+        <w:jc w:val="both"/>
+        <w:rPr>
+          <w:rFonts w:ascii="Arial" w:hAnsi="Arial"/>
+          <w:sz w:val="28"/>
+          <w:szCs w:val="28"/>
+        </w:rPr>
+      </w:pPr>
+      <w:r>
+        <w:rPr>
+          <w:rFonts w:ascii="Arial" w:hAnsi="Arial"/>
+          <w:sz w:val="28"/>
+          <w:szCs w:val="28"/>
+        </w:rPr>
+        <w:t>Alumno</w:t>
+      </w:r>
+    </w:p>
+    <w:p>
+      <w:pPr>
+        <w:numPr>
+          <w:ilvl w:val="2"/>
+          <w:numId w:val="5"/>
+        </w:numPr>
+        <w:spacing w:line="360" w:lineRule="auto"/>
+        <w:jc w:val="both"/>
+        <w:rPr>
+          <w:rFonts w:ascii="Arial" w:hAnsi="Arial"/>
+          <w:sz w:val="28"/>
+          <w:szCs w:val="28"/>
+        </w:rPr>
+      </w:pPr>
+      <w:r>
+        <w:rPr>
+          <w:rFonts w:ascii="Arial" w:hAnsi="Arial"/>
+          <w:sz w:val="28"/>
+          <w:szCs w:val="28"/>
+        </w:rPr>
+        <w:t>Entrar a la aplicación</w:t>
+      </w:r>
+    </w:p>
+    <w:p>
+      <w:pPr>
+        <w:numPr>
+          <w:ilvl w:val="2"/>
+          <w:numId w:val="5"/>
+        </w:numPr>
+        <w:spacing w:line="360" w:lineRule="auto"/>
+        <w:jc w:val="both"/>
+        <w:rPr>
+          <w:rFonts w:ascii="Arial" w:hAnsi="Arial"/>
+          <w:sz w:val="28"/>
+          <w:szCs w:val="28"/>
+        </w:rPr>
+      </w:pPr>
+      <w:r>
+        <w:rPr>
+          <w:rFonts w:ascii="Arial" w:hAnsi="Arial"/>
+          <w:sz w:val="28"/>
+          <w:szCs w:val="28"/>
+        </w:rPr>
+        <w:t>Interactuar con el chat</w:t>
+      </w:r>
+    </w:p>
+    <w:p>
+      <w:pPr>
+        <w:numPr>
+          <w:ilvl w:val="2"/>
+          <w:numId w:val="5"/>
+        </w:numPr>
+        <w:spacing w:line="360" w:lineRule="auto"/>
+        <w:jc w:val="both"/>
+        <w:rPr>
+          <w:rFonts w:ascii="Arial" w:hAnsi="Arial"/>
+          <w:sz w:val="28"/>
+          <w:szCs w:val="28"/>
+        </w:rPr>
+      </w:pPr>
+      <w:r>
+        <w:rPr>
+          <w:rFonts w:ascii="Arial" w:hAnsi="Arial"/>
+          <w:sz w:val="28"/>
+          <w:szCs w:val="28"/>
+        </w:rPr>
+        <w:t>Ser bloqueado</w:t>
       </w:r>
     </w:p>
     <w:p>
@@ -463,75 +711,6 @@
           <w:sz w:val="28"/>
           <w:szCs w:val="28"/>
         </w:rPr>
-        <w:t>Uso</w:t>
-      </w:r>
-    </w:p>
-    <w:p>
-      <w:pPr>
-        <w:numPr>
-          <w:ilvl w:val="1"/>
-          <w:numId w:val="5"/>
-        </w:numPr>
-        <w:spacing w:line="360" w:lineRule="auto"/>
-        <w:jc w:val="both"/>
-        <w:rPr>
-          <w:rFonts w:ascii="Arial" w:hAnsi="Arial"/>
-          <w:sz w:val="28"/>
-          <w:szCs w:val="28"/>
-        </w:rPr>
-      </w:pPr>
-      <w:r>
-        <w:rPr>
-          <w:rFonts w:ascii="Arial" w:hAnsi="Arial"/>
-          <w:sz w:val="28"/>
-          <w:szCs w:val="28"/>
-        </w:rPr>
-        <w:t>Profesor</w:t>
-      </w:r>
-    </w:p>
-    <w:p>
-      <w:pPr>
-        <w:numPr>
-          <w:ilvl w:val="1"/>
-          <w:numId w:val="5"/>
-        </w:numPr>
-        <w:spacing w:line="360" w:lineRule="auto"/>
-        <w:jc w:val="both"/>
-        <w:rPr>
-          <w:rFonts w:ascii="Arial" w:hAnsi="Arial"/>
-          <w:sz w:val="28"/>
-          <w:szCs w:val="28"/>
-        </w:rPr>
-      </w:pPr>
-      <w:r>
-        <w:rPr>
-          <w:rFonts w:ascii="Arial" w:hAnsi="Arial"/>
-          <w:sz w:val="28"/>
-          <w:szCs w:val="28"/>
-        </w:rPr>
-        <w:t>Alumno</w:t>
-      </w:r>
-    </w:p>
-    <w:p>
-      <w:pPr>
-        <w:numPr>
-          <w:ilvl w:val="0"/>
-          <w:numId w:val="5"/>
-        </w:numPr>
-        <w:spacing w:line="360" w:lineRule="auto"/>
-        <w:jc w:val="both"/>
-        <w:rPr>
-          <w:rFonts w:ascii="Arial" w:hAnsi="Arial"/>
-          <w:sz w:val="28"/>
-          <w:szCs w:val="28"/>
-        </w:rPr>
-      </w:pPr>
-      <w:r>
-        <w:rPr>
-          <w:rFonts w:ascii="Arial" w:hAnsi="Arial"/>
-          <w:sz w:val="28"/>
-          <w:szCs w:val="28"/>
-        </w:rPr>
         <w:t>Mantenimiento</w:t>
       </w:r>
       <w:r>
@@ -632,15 +811,66 @@
           <w:sz w:val="24"/>
           <w:szCs w:val="24"/>
         </w:rPr>
-        <w:t xml:space="preserve"> herramienta destinada a profesores que imparten clases en streaming a través de YouTube.</w:t>
-      </w:r>
-      <w:r>
-        <w:rPr>
-          <w:rFonts w:ascii="Arial" w:hAnsi="Arial"/>
-          <w:sz w:val="24"/>
-          <w:szCs w:val="24"/>
-        </w:rPr>
-        <w:t xml:space="preserve"> Es un servidor desarrollado en Node.js que sirve páginas web, comunicándose con ellas en tiempo real gracias a la librería Socket.io. </w:t>
+        <w:t xml:space="preserve"> herramienta destinada a </w:t>
+      </w:r>
+      <w:r>
+        <w:rPr>
+          <w:rFonts w:ascii="Arial" w:hAnsi="Arial"/>
+          <w:sz w:val="24"/>
+          <w:szCs w:val="24"/>
+        </w:rPr>
+        <w:t xml:space="preserve">docentes </w:t>
+      </w:r>
+      <w:r>
+        <w:rPr>
+          <w:rFonts w:ascii="Arial" w:hAnsi="Arial"/>
+          <w:sz w:val="24"/>
+          <w:szCs w:val="24"/>
+        </w:rPr>
+        <w:t>que imparten clases e</w:t>
+      </w:r>
+      <w:r>
+        <w:rPr>
+          <w:rFonts w:ascii="Arial" w:hAnsi="Arial"/>
+          <w:sz w:val="24"/>
+          <w:szCs w:val="24"/>
+        </w:rPr>
+        <w:t>n streaming a través de YouTube.</w:t>
+      </w:r>
+    </w:p>
+    <w:p>
+      <w:pPr>
+        <w:ind w:firstLine="708"/>
+        <w:jc w:val="both"/>
+        <w:rPr>
+          <w:rFonts w:ascii="Arial" w:hAnsi="Arial"/>
+          <w:sz w:val="24"/>
+          <w:szCs w:val="24"/>
+        </w:rPr>
+      </w:pPr>
+      <w:r>
+        <w:rPr>
+          <w:rFonts w:ascii="Arial" w:hAnsi="Arial"/>
+          <w:sz w:val="24"/>
+          <w:szCs w:val="24"/>
+        </w:rPr>
+        <w:t xml:space="preserve">Es un servidor desarrollado en Node.js que sirve </w:t>
+      </w:r>
+      <w:r>
+        <w:rPr>
+          <w:rFonts w:ascii="Arial" w:hAnsi="Arial"/>
+          <w:sz w:val="24"/>
+          <w:szCs w:val="24"/>
+        </w:rPr>
+        <w:t xml:space="preserve">dos </w:t>
+      </w:r>
+      <w:r>
+        <w:rPr>
+          <w:rFonts w:ascii="Arial" w:hAnsi="Arial"/>
+          <w:sz w:val="24"/>
+          <w:szCs w:val="24"/>
+        </w:rPr>
+        <w:t xml:space="preserve">páginas web, comunicándose con ellas en tiempo real gracias a la librería Socket.io. </w:t>
       </w:r>
     </w:p>
     <w:p>
@@ -721,7 +951,23 @@
           <w:sz w:val="24"/>
           <w:szCs w:val="24"/>
         </w:rPr>
-        <w:t xml:space="preserve"> la URL del vídeo de YouTube que ven los estudiantes en tiempo real, ver los usuarios conectados y leer y mandar mensajes en el chat.</w:t>
+        <w:t xml:space="preserve"> la URL del vídeo de YouTube que ven los estudiantes en tiempo real, ver los usuarios conectados</w:t>
+      </w:r>
+      <w:r>
+        <w:rPr>
+          <w:rFonts w:ascii="Arial" w:hAnsi="Arial"/>
+          <w:sz w:val="24"/>
+          <w:szCs w:val="24"/>
+        </w:rPr>
+        <w:t xml:space="preserve"> y expulsarlos de la aplicación</w:t>
+      </w:r>
+      <w:r>
+        <w:rPr>
+          <w:rFonts w:ascii="Arial" w:hAnsi="Arial"/>
+          <w:sz w:val="24"/>
+          <w:szCs w:val="24"/>
+        </w:rPr>
+        <w:t xml:space="preserve"> y leer y mandar mensajes en el chat.</w:t>
       </w:r>
     </w:p>
     <w:p>
@@ -1495,224 +1741,10 @@
         <w:jc w:val="both"/>
         <w:rPr>
           <w:rFonts w:ascii="Arial" w:hAnsi="Arial"/>
-          <w:b/>
-          <w:sz w:val="28"/>
-          <w:szCs w:val="28"/>
-        </w:rPr>
-      </w:pPr>
-    </w:p>
-    <w:p>
-      <w:pPr>
-        <w:jc w:val="both"/>
-        <w:rPr>
-          <w:rFonts w:ascii="Arial" w:hAnsi="Arial"/>
-          <w:sz w:val="24"/>
-          <w:szCs w:val="24"/>
-        </w:rPr>
-      </w:pPr>
-      <w:r>
-        <w:rPr>
-          <w:rFonts w:ascii="Arial" w:hAnsi="Arial"/>
-          <w:b/>
-          <w:sz w:val="28"/>
-          <w:szCs w:val="28"/>
-        </w:rPr>
-        <w:tab/>
-      </w:r>
-      <w:r>
-        <w:rPr>
-          <w:rFonts w:ascii="Arial" w:hAnsi="Arial"/>
-          <w:b/>
-          <w:sz w:val="24"/>
-          <w:szCs w:val="24"/>
-        </w:rPr>
-        <w:t>3.1.</w:t>
-      </w:r>
-      <w:r>
-        <w:rPr>
-          <w:rFonts w:ascii="Arial" w:hAnsi="Arial"/>
-          <w:b/>
-          <w:sz w:val="24"/>
-          <w:szCs w:val="24"/>
-        </w:rPr>
-        <w:tab/>
-        <w:t>Registrar usuarios</w:t>
-      </w:r>
-    </w:p>
-    <w:p>
-      <w:pPr>
-        <w:jc w:val="both"/>
-        <w:rPr>
-          <w:rFonts w:ascii="Arial" w:hAnsi="Arial"/>
-          <w:sz w:val="24"/>
-          <w:szCs w:val="24"/>
-        </w:rPr>
-      </w:pPr>
-      <w:r>
-        <w:rPr>
-          <w:rFonts w:ascii="Arial" w:hAnsi="Arial"/>
-          <w:sz w:val="24"/>
-          <w:szCs w:val="24"/>
-        </w:rPr>
-        <w:tab/>
-      </w:r>
-    </w:p>
-    <w:p>
-      <w:pPr>
-        <w:jc w:val="both"/>
-        <w:rPr>
-          <w:rFonts w:ascii="Arial" w:hAnsi="Arial"/>
-          <w:sz w:val="24"/>
-          <w:szCs w:val="24"/>
-        </w:rPr>
-      </w:pPr>
-      <w:r>
-        <w:rPr>
-          <w:rFonts w:ascii="Arial" w:hAnsi="Arial"/>
-          <w:sz w:val="24"/>
-          <w:szCs w:val="24"/>
-        </w:rPr>
-        <w:tab/>
-        <w:t>Para permit</w:t>
-      </w:r>
-      <w:r>
-        <w:rPr>
-          <w:rFonts w:ascii="Arial" w:hAnsi="Arial"/>
-          <w:sz w:val="24"/>
-          <w:szCs w:val="24"/>
-        </w:rPr>
-        <w:t xml:space="preserve">ir el acceso a un nuevo usuario habrá que introducirlo en el archivo </w:t>
-      </w:r>
-      <w:r>
-        <w:rPr>
-          <w:rFonts w:ascii="Arial" w:hAnsi="Arial"/>
-          <w:i/>
-          <w:sz w:val="24"/>
-          <w:szCs w:val="24"/>
-        </w:rPr>
-        <w:t>users.csv</w:t>
-      </w:r>
-      <w:r>
-        <w:rPr>
-          <w:rFonts w:ascii="Arial" w:hAnsi="Arial"/>
-          <w:sz w:val="24"/>
-          <w:szCs w:val="24"/>
-        </w:rPr>
-        <w:t xml:space="preserve"> que se encuentra en el servidor siguiendo el siguiente formato,</w:t>
-      </w:r>
-    </w:p>
-    <w:p>
-      <w:pPr>
-        <w:spacing w:line="276" w:lineRule="auto"/>
-        <w:ind w:left="1416"/>
-        <w:rPr>
-          <w:rFonts w:ascii="Courier New" w:hAnsi="Courier New" w:cs="Courier New"/>
-          <w:sz w:val="24"/>
-          <w:szCs w:val="24"/>
-        </w:rPr>
-      </w:pPr>
-      <w:proofErr w:type="spellStart"/>
-      <w:proofErr w:type="gramStart"/>
-      <w:r>
-        <w:rPr>
-          <w:rFonts w:ascii="Courier New" w:hAnsi="Courier New" w:cs="Courier New"/>
-          <w:sz w:val="24"/>
-          <w:szCs w:val="24"/>
-        </w:rPr>
-        <w:t>user;password</w:t>
-      </w:r>
-      <w:proofErr w:type="spellEnd"/>
-      <w:proofErr w:type="gramEnd"/>
-    </w:p>
-    <w:p>
-      <w:pPr>
-        <w:spacing w:line="276" w:lineRule="auto"/>
-        <w:ind w:left="1416"/>
-        <w:rPr>
-          <w:rFonts w:ascii="Courier New" w:hAnsi="Courier New" w:cs="Courier New"/>
-          <w:sz w:val="24"/>
-          <w:szCs w:val="24"/>
-        </w:rPr>
-      </w:pPr>
-      <w:r>
-        <w:rPr>
-          <w:rFonts w:ascii="Courier New" w:hAnsi="Courier New" w:cs="Courier New"/>
-          <w:sz w:val="24"/>
-          <w:szCs w:val="24"/>
-        </w:rPr>
-        <w:t>Z</w:t>
-      </w:r>
-      <w:r>
-        <w:rPr>
-          <w:rFonts w:ascii="Courier New" w:hAnsi="Courier New" w:cs="Courier New"/>
-          <w:sz w:val="24"/>
-          <w:szCs w:val="24"/>
-        </w:rPr>
-        <w:t>eus;456</w:t>
-      </w:r>
-    </w:p>
-    <w:p>
-      <w:pPr>
-        <w:spacing w:line="276" w:lineRule="auto"/>
-        <w:ind w:left="1416"/>
-        <w:rPr>
-          <w:rFonts w:ascii="Courier New" w:hAnsi="Courier New" w:cs="Courier New"/>
-          <w:sz w:val="24"/>
-          <w:szCs w:val="24"/>
-        </w:rPr>
-      </w:pPr>
-      <w:r>
-        <w:rPr>
-          <w:rFonts w:ascii="Courier New" w:hAnsi="Courier New" w:cs="Courier New"/>
-          <w:sz w:val="24"/>
-          <w:szCs w:val="24"/>
-          <w:u w:val="single"/>
-        </w:rPr>
-        <w:t>M</w:t>
-      </w:r>
-      <w:r>
-        <w:rPr>
-          <w:rFonts w:ascii="Courier New" w:hAnsi="Courier New" w:cs="Courier New"/>
-          <w:sz w:val="24"/>
-          <w:szCs w:val="24"/>
-          <w:u w:val="single"/>
-        </w:rPr>
-        <w:t>aya</w:t>
-      </w:r>
-      <w:r>
-        <w:rPr>
-          <w:rFonts w:ascii="Courier New" w:hAnsi="Courier New" w:cs="Courier New"/>
-          <w:sz w:val="24"/>
-          <w:szCs w:val="24"/>
-        </w:rPr>
-        <w:t>;789</w:t>
-      </w:r>
-    </w:p>
-    <w:p>
-      <w:pPr>
-        <w:jc w:val="both"/>
-        <w:rPr>
-          <w:rFonts w:ascii="Arial" w:hAnsi="Arial"/>
-          <w:sz w:val="24"/>
-          <w:szCs w:val="24"/>
-        </w:rPr>
-      </w:pPr>
-      <w:r>
-        <w:rPr>
-          <w:rFonts w:ascii="Arial" w:hAnsi="Arial"/>
-          <w:sz w:val="28"/>
-          <w:szCs w:val="28"/>
-        </w:rPr>
-        <w:tab/>
-      </w:r>
-      <w:r>
-        <w:rPr>
-          <w:rFonts w:ascii="Arial" w:hAnsi="Arial"/>
-          <w:sz w:val="24"/>
-          <w:szCs w:val="24"/>
-        </w:rPr>
-        <w:t>Tenga en cuenta que los nombres de usuarios no podrán repetirse, y que en dicho caso solo se guardará el último.</w:t>
-      </w:r>
+          <w:sz w:val="24"/>
+          <w:szCs w:val="24"/>
+        </w:rPr>
+      </w:pPr>
     </w:p>
     <w:p>
       <w:pPr>
@@ -1780,7 +1812,6 @@
         <w:jc w:val="both"/>
         <w:rPr>
           <w:rFonts w:ascii="Arial" w:hAnsi="Arial"/>
-          <w:b/>
           <w:sz w:val="24"/>
           <w:szCs w:val="24"/>
         </w:rPr>
@@ -1792,15 +1823,71 @@
           <w:szCs w:val="24"/>
         </w:rPr>
         <w:tab/>
-      </w:r>
-      <w:r>
-        <w:rPr>
-          <w:rFonts w:ascii="Arial" w:hAnsi="Arial"/>
-          <w:b/>
-          <w:sz w:val="24"/>
-          <w:szCs w:val="24"/>
-        </w:rPr>
-        <w:t>4.1.</w:t>
+        <w:t>En este apartado se discutirá las funcionalidades de cada rol, q</w:t>
+      </w:r>
+      <w:r>
+        <w:rPr>
+          <w:rFonts w:ascii="Arial" w:hAnsi="Arial"/>
+          <w:sz w:val="24"/>
+          <w:szCs w:val="24"/>
+        </w:rPr>
+        <w:t xml:space="preserve">ué puede, qué no puede </w:t>
+      </w:r>
+      <w:proofErr w:type="gramStart"/>
+      <w:r>
+        <w:rPr>
+          <w:rFonts w:ascii="Arial" w:hAnsi="Arial"/>
+          <w:sz w:val="24"/>
+          <w:szCs w:val="24"/>
+        </w:rPr>
+        <w:t>hacer  y</w:t>
+      </w:r>
+      <w:proofErr w:type="gramEnd"/>
+      <w:r>
+        <w:rPr>
+          <w:rFonts w:ascii="Arial" w:hAnsi="Arial"/>
+          <w:sz w:val="24"/>
+          <w:szCs w:val="24"/>
+        </w:rPr>
+        <w:t xml:space="preserve"> cómo hacerlo.</w:t>
+      </w:r>
+    </w:p>
+    <w:p>
+      <w:pPr>
+        <w:jc w:val="both"/>
+        <w:rPr>
+          <w:rFonts w:ascii="Arial" w:hAnsi="Arial"/>
+          <w:sz w:val="24"/>
+          <w:szCs w:val="24"/>
+        </w:rPr>
+      </w:pPr>
+    </w:p>
+    <w:p>
+      <w:pPr>
+        <w:jc w:val="both"/>
+        <w:rPr>
+          <w:rFonts w:ascii="Arial" w:hAnsi="Arial"/>
+          <w:b/>
+          <w:sz w:val="24"/>
+          <w:szCs w:val="24"/>
+        </w:rPr>
+      </w:pPr>
+      <w:r>
+        <w:rPr>
+          <w:rFonts w:ascii="Arial" w:hAnsi="Arial"/>
+          <w:sz w:val="24"/>
+          <w:szCs w:val="24"/>
+        </w:rPr>
+        <w:tab/>
+      </w:r>
+      <w:r>
+        <w:rPr>
+          <w:rFonts w:ascii="Arial" w:hAnsi="Arial"/>
+          <w:b/>
+          <w:sz w:val="24"/>
+          <w:szCs w:val="24"/>
+        </w:rPr>
+        <w:t>4.1</w:t>
       </w:r>
       <w:r>
         <w:rPr>
@@ -1815,23 +1902,8 @@
     </w:p>
     <w:p>
       <w:pPr>
-        <w:jc w:val="both"/>
-        <w:rPr>
-          <w:rFonts w:ascii="Arial" w:hAnsi="Arial"/>
-          <w:b/>
-          <w:sz w:val="24"/>
-          <w:szCs w:val="24"/>
-        </w:rPr>
-      </w:pPr>
-    </w:p>
-    <w:p>
-      <w:pPr>
-        <w:jc w:val="both"/>
-        <w:rPr>
-          <w:rFonts w:ascii="Arial" w:hAnsi="Arial"/>
-          <w:sz w:val="24"/>
-          <w:szCs w:val="24"/>
-        </w:rPr>
+        <w:keepNext/>
+        <w:jc w:val="both"/>
       </w:pPr>
       <w:r>
         <w:rPr>
@@ -1840,152 +1912,17 @@
           <w:szCs w:val="24"/>
         </w:rPr>
         <w:tab/>
-        <w:t>Tras introducir su contraseña</w:t>
-      </w:r>
-      <w:r>
-        <w:rPr>
-          <w:rFonts w:ascii="Arial" w:hAnsi="Arial"/>
-          <w:sz w:val="24"/>
-          <w:szCs w:val="24"/>
-        </w:rPr>
-        <w:t>, y siempre que no haya otro docente conectado</w:t>
-      </w:r>
-      <w:r>
-        <w:rPr>
-          <w:rFonts w:ascii="Arial" w:hAnsi="Arial"/>
-          <w:sz w:val="24"/>
-          <w:szCs w:val="24"/>
-        </w:rPr>
-        <w:t>, el profesor podrá ver los usuarios conectados en la caja de la izquierda. A la derecha tendrá el chat, donde verá los mensajes que estriben los alumnos y podrá escribir los suyos, que saldrán resaltados. En la zona inferior estará el cuadro para cambiar la URL del vídeo que ven los alumnos. Cuando seleccione “Cambiar vídeo” podrán aparecer tres mensajes,</w:t>
-      </w:r>
-    </w:p>
-    <w:p>
-      <w:pPr>
-        <w:pStyle w:val="Prrafodelista"/>
-        <w:numPr>
-          <w:ilvl w:val="0"/>
-          <w:numId w:val="4"/>
-        </w:numPr>
-        <w:spacing w:line="240" w:lineRule="auto"/>
-        <w:jc w:val="both"/>
-        <w:rPr>
-          <w:rFonts w:ascii="Arial" w:hAnsi="Arial"/>
-          <w:sz w:val="24"/>
-          <w:szCs w:val="24"/>
-        </w:rPr>
-      </w:pPr>
-      <w:r>
-        <w:rPr>
-          <w:rFonts w:ascii="Arial" w:hAnsi="Arial"/>
-          <w:sz w:val="24"/>
-          <w:szCs w:val="24"/>
-        </w:rPr>
-        <w:t>“URL actualizada con éxito.”, si el vídeo ha sido modificado correctamente.</w:t>
-      </w:r>
-    </w:p>
-    <w:p>
-      <w:pPr>
-        <w:pStyle w:val="Prrafodelista"/>
-        <w:numPr>
-          <w:ilvl w:val="0"/>
-          <w:numId w:val="4"/>
-        </w:numPr>
-        <w:spacing w:line="240" w:lineRule="auto"/>
-        <w:jc w:val="both"/>
-        <w:rPr>
-          <w:rFonts w:ascii="Arial" w:hAnsi="Arial"/>
-          <w:sz w:val="24"/>
-          <w:szCs w:val="24"/>
-        </w:rPr>
-      </w:pPr>
-      <w:r>
-        <w:rPr>
-          <w:rFonts w:ascii="Arial" w:hAnsi="Arial"/>
-          <w:sz w:val="24"/>
-          <w:szCs w:val="24"/>
-        </w:rPr>
-        <w:t>"La URL no es correcta. Por favor introduzca una URL correcta."</w:t>
-      </w:r>
-      <w:r>
-        <w:rPr>
-          <w:rFonts w:ascii="Arial" w:hAnsi="Arial"/>
-          <w:sz w:val="24"/>
-          <w:szCs w:val="24"/>
-        </w:rPr>
-        <w:t xml:space="preserve">, si el servidor no ha sido capaz de </w:t>
-      </w:r>
-      <w:r>
-        <w:rPr>
-          <w:rFonts w:ascii="Arial" w:hAnsi="Arial"/>
-          <w:sz w:val="24"/>
-          <w:szCs w:val="24"/>
-        </w:rPr>
-        <w:t xml:space="preserve">identificar el </w:t>
-      </w:r>
-      <w:r>
-        <w:rPr>
-          <w:rFonts w:ascii="Arial" w:hAnsi="Arial"/>
-          <w:sz w:val="24"/>
-          <w:szCs w:val="24"/>
-        </w:rPr>
-        <w:t>vídeo de YouTube.</w:t>
-      </w:r>
-    </w:p>
-    <w:p>
-      <w:pPr>
-        <w:pStyle w:val="Prrafodelista"/>
-        <w:numPr>
-          <w:ilvl w:val="0"/>
-          <w:numId w:val="4"/>
-        </w:numPr>
-        <w:spacing w:line="240" w:lineRule="auto"/>
-        <w:jc w:val="both"/>
-        <w:rPr>
-          <w:rFonts w:ascii="Arial" w:hAnsi="Arial"/>
-          <w:sz w:val="24"/>
-          <w:szCs w:val="24"/>
-        </w:rPr>
-      </w:pPr>
-      <w:r>
-        <w:rPr>
-          <w:rFonts w:ascii="Arial" w:hAnsi="Arial"/>
-          <w:sz w:val="24"/>
-          <w:szCs w:val="24"/>
-        </w:rPr>
-        <w:t>"Por favor inserte una URL."</w:t>
-      </w:r>
-      <w:r>
-        <w:rPr>
-          <w:rFonts w:ascii="Arial" w:hAnsi="Arial"/>
-          <w:sz w:val="24"/>
-          <w:szCs w:val="24"/>
-        </w:rPr>
-        <w:t>, si el ca</w:t>
-      </w:r>
-      <w:r>
-        <w:rPr>
-          <w:rFonts w:ascii="Arial" w:hAnsi="Arial"/>
-          <w:sz w:val="24"/>
-          <w:szCs w:val="24"/>
-        </w:rPr>
-        <w:t>mpo de la URL está vacío.</w:t>
-      </w:r>
-    </w:p>
-    <w:p>
-      <w:pPr>
-        <w:keepNext/>
-        <w:jc w:val="center"/>
-      </w:pPr>
+      </w:r>
       <w:r>
         <w:rPr>
           <w:noProof/>
           <w:lang w:eastAsia="es-ES"/>
         </w:rPr>
         <w:drawing>
-          <wp:inline distT="0" distB="0" distL="0" distR="0" wp14:anchorId="30856152" wp14:editId="07F34150">
-            <wp:extent cx="4653343" cy="5053475"/>
-            <wp:effectExtent l="19050" t="19050" r="13970" b="13970"/>
-            <wp:docPr id="4" name="Imagen 4" descr="C:\Users\71722388\AppData\Local\Microsoft\Windows\INetCacheContent.Word\professor.png"/>
+          <wp:inline distT="0" distB="0" distL="0" distR="0" wp14:anchorId="62C0CCEB" wp14:editId="19823A2D">
+            <wp:extent cx="4710989" cy="5199040"/>
+            <wp:effectExtent l="19050" t="19050" r="13970" b="20955"/>
+            <wp:docPr id="7" name="Imagen 7"/>
             <wp:cNvGraphicFramePr>
               <a:graphicFrameLocks xmlns:a="http://schemas.openxmlformats.org/drawingml/2006/main" noChangeAspect="1"/>
             </wp:cNvGraphicFramePr>
@@ -1993,26 +1930,1423 @@
               <a:graphicData uri="http://schemas.openxmlformats.org/drawingml/2006/picture">
                 <pic:pic xmlns:pic="http://schemas.openxmlformats.org/drawingml/2006/picture">
                   <pic:nvPicPr>
-                    <pic:cNvPr id="0" name="Picture 1" descr="C:\Users\71722388\AppData\Local\Microsoft\Windows\INetCacheContent.Word\professor.png"/>
+                    <pic:cNvPr id="1" name=""/>
+                    <pic:cNvPicPr/>
+                  </pic:nvPicPr>
+                  <pic:blipFill>
+                    <a:blip r:embed="rId9"/>
+                    <a:stretch>
+                      <a:fillRect/>
+                    </a:stretch>
+                  </pic:blipFill>
+                  <pic:spPr>
+                    <a:xfrm>
+                      <a:off x="0" y="0"/>
+                      <a:ext cx="4719085" cy="5207975"/>
+                    </a:xfrm>
+                    <a:prstGeom prst="rect">
+                      <a:avLst/>
+                    </a:prstGeom>
+                    <a:ln>
+                      <a:solidFill>
+                        <a:schemeClr val="tx1"/>
+                      </a:solidFill>
+                    </a:ln>
+                  </pic:spPr>
+                </pic:pic>
+              </a:graphicData>
+            </a:graphic>
+          </wp:inline>
+        </w:drawing>
+      </w:r>
+    </w:p>
+    <w:p>
+      <w:pPr>
+        <w:pStyle w:val="Descripcin"/>
+        <w:jc w:val="center"/>
+        <w:rPr>
+          <w:rFonts w:ascii="Arial" w:hAnsi="Arial"/>
+          <w:sz w:val="24"/>
+          <w:szCs w:val="24"/>
+        </w:rPr>
+      </w:pPr>
+      <w:r>
+        <w:t xml:space="preserve">Ilustración </w:t>
+      </w:r>
+      <w:fldSimple w:instr=" SEQ Ilustración \* ARABIC ">
+        <w:r>
+          <w:rPr>
+            <w:noProof/>
+          </w:rPr>
+          <w:t>1</w:t>
+        </w:r>
+      </w:fldSimple>
+      <w:r>
+        <w:t xml:space="preserve"> </w:t>
+      </w:r>
+      <w:r>
+        <w:rPr>
+          <w:noProof/>
+        </w:rPr>
+        <w:t xml:space="preserve">- </w:t>
+      </w:r>
+      <w:r>
+        <w:rPr>
+          <w:noProof/>
+        </w:rPr>
+        <w:t>Interfaz del profesor</w:t>
+      </w:r>
+    </w:p>
+    <w:p>
+      <w:pPr>
+        <w:jc w:val="both"/>
+        <w:rPr>
+          <w:rFonts w:ascii="Arial" w:hAnsi="Arial"/>
+          <w:b/>
+          <w:sz w:val="24"/>
+          <w:szCs w:val="24"/>
+        </w:rPr>
+      </w:pPr>
+    </w:p>
+    <w:p>
+      <w:pPr>
+        <w:jc w:val="both"/>
+        <w:rPr>
+          <w:rFonts w:ascii="Arial" w:hAnsi="Arial"/>
+          <w:b/>
+          <w:sz w:val="24"/>
+          <w:szCs w:val="24"/>
+        </w:rPr>
+      </w:pPr>
+      <w:r>
+        <w:rPr>
+          <w:rFonts w:ascii="Arial" w:hAnsi="Arial"/>
+          <w:b/>
+          <w:sz w:val="24"/>
+          <w:szCs w:val="24"/>
+        </w:rPr>
+        <w:tab/>
+        <w:t>4.1.1</w:t>
+      </w:r>
+      <w:r>
+        <w:rPr>
+          <w:rFonts w:ascii="Arial" w:hAnsi="Arial"/>
+          <w:b/>
+          <w:sz w:val="24"/>
+          <w:szCs w:val="24"/>
+        </w:rPr>
+        <w:tab/>
+        <w:t>Entrar a la aplicación</w:t>
+      </w:r>
+    </w:p>
+    <w:p>
+      <w:pPr>
+        <w:jc w:val="both"/>
+        <w:rPr>
+          <w:rFonts w:ascii="Arial" w:hAnsi="Arial"/>
+          <w:sz w:val="24"/>
+          <w:szCs w:val="24"/>
+        </w:rPr>
+      </w:pPr>
+      <w:r>
+        <w:rPr>
+          <w:rFonts w:ascii="Arial" w:hAnsi="Arial"/>
+          <w:sz w:val="24"/>
+          <w:szCs w:val="24"/>
+        </w:rPr>
+        <w:tab/>
+      </w:r>
+    </w:p>
+    <w:p>
+      <w:pPr>
+        <w:ind w:firstLine="708"/>
+        <w:jc w:val="both"/>
+        <w:rPr>
+          <w:rFonts w:ascii="Arial" w:hAnsi="Arial"/>
+          <w:sz w:val="24"/>
+          <w:szCs w:val="24"/>
+        </w:rPr>
+      </w:pPr>
+      <w:r>
+        <w:rPr>
+          <w:rFonts w:ascii="Arial" w:hAnsi="Arial"/>
+          <w:sz w:val="24"/>
+          <w:szCs w:val="24"/>
+        </w:rPr>
+        <w:t>Tras introducir su contraseña</w:t>
+      </w:r>
+      <w:r>
+        <w:rPr>
+          <w:rFonts w:ascii="Arial" w:hAnsi="Arial"/>
+          <w:sz w:val="24"/>
+          <w:szCs w:val="24"/>
+        </w:rPr>
+        <w:t>, y siempre que no haya otro docente conectado</w:t>
+      </w:r>
+      <w:r>
+        <w:rPr>
+          <w:rFonts w:ascii="Arial" w:hAnsi="Arial"/>
+          <w:sz w:val="24"/>
+          <w:szCs w:val="24"/>
+        </w:rPr>
+        <w:t>, el profesor podrá</w:t>
+      </w:r>
+      <w:r>
+        <w:rPr>
+          <w:rFonts w:ascii="Arial" w:hAnsi="Arial"/>
+          <w:sz w:val="24"/>
+          <w:szCs w:val="24"/>
+        </w:rPr>
+        <w:t xml:space="preserve"> acceder</w:t>
+      </w:r>
+      <w:r>
+        <w:rPr>
+          <w:rFonts w:ascii="Arial" w:hAnsi="Arial"/>
+          <w:sz w:val="24"/>
+          <w:szCs w:val="24"/>
+        </w:rPr>
+        <w:t>.</w:t>
+      </w:r>
+      <w:r>
+        <w:rPr>
+          <w:rFonts w:ascii="Arial" w:hAnsi="Arial"/>
+          <w:sz w:val="24"/>
+          <w:szCs w:val="24"/>
+        </w:rPr>
+        <w:t xml:space="preserve"> Si por el contrario se da esta situación, el segundo docente será avisado y se le pedirá que espere a que el otro docente acabe la sesión; no podrá acceder hasta entonces.</w:t>
+      </w:r>
+    </w:p>
+    <w:p>
+      <w:pPr>
+        <w:ind w:firstLine="708"/>
+        <w:jc w:val="both"/>
+        <w:rPr>
+          <w:rFonts w:ascii="Arial" w:hAnsi="Arial"/>
+          <w:b/>
+          <w:sz w:val="24"/>
+          <w:szCs w:val="24"/>
+        </w:rPr>
+      </w:pPr>
+      <w:r>
+        <w:rPr>
+          <w:rFonts w:ascii="Arial" w:hAnsi="Arial"/>
+          <w:b/>
+          <w:sz w:val="24"/>
+          <w:szCs w:val="24"/>
+        </w:rPr>
+        <w:lastRenderedPageBreak/>
+        <w:t>4</w:t>
+      </w:r>
+      <w:r>
+        <w:rPr>
+          <w:rFonts w:ascii="Arial" w:hAnsi="Arial"/>
+          <w:b/>
+          <w:sz w:val="24"/>
+          <w:szCs w:val="24"/>
+        </w:rPr>
+        <w:t>.1.</w:t>
+      </w:r>
+      <w:r>
+        <w:rPr>
+          <w:rFonts w:ascii="Arial" w:hAnsi="Arial"/>
+          <w:b/>
+          <w:sz w:val="24"/>
+          <w:szCs w:val="24"/>
+        </w:rPr>
+        <w:t>2</w:t>
+      </w:r>
+      <w:r>
+        <w:rPr>
+          <w:rFonts w:ascii="Arial" w:hAnsi="Arial"/>
+          <w:b/>
+          <w:sz w:val="24"/>
+          <w:szCs w:val="24"/>
+        </w:rPr>
+        <w:tab/>
+      </w:r>
+      <w:r>
+        <w:rPr>
+          <w:rFonts w:ascii="Arial" w:hAnsi="Arial"/>
+          <w:b/>
+          <w:sz w:val="24"/>
+          <w:szCs w:val="24"/>
+        </w:rPr>
+        <w:t>Interactuar con el chat</w:t>
+      </w:r>
+    </w:p>
+    <w:p>
+      <w:pPr>
+        <w:ind w:firstLine="708"/>
+        <w:jc w:val="both"/>
+        <w:rPr>
+          <w:rFonts w:ascii="Arial" w:hAnsi="Arial"/>
+          <w:b/>
+          <w:sz w:val="24"/>
+          <w:szCs w:val="24"/>
+        </w:rPr>
+      </w:pPr>
+    </w:p>
+    <w:p>
+      <w:pPr>
+        <w:ind w:firstLine="708"/>
+        <w:jc w:val="both"/>
+        <w:rPr>
+          <w:rFonts w:ascii="Arial" w:hAnsi="Arial"/>
+          <w:sz w:val="24"/>
+          <w:szCs w:val="24"/>
+        </w:rPr>
+      </w:pPr>
+      <w:r>
+        <w:rPr>
+          <w:rFonts w:ascii="Arial" w:hAnsi="Arial"/>
+          <w:sz w:val="24"/>
+          <w:szCs w:val="24"/>
+        </w:rPr>
+        <w:t>El docente podrá leer</w:t>
+      </w:r>
+      <w:r>
+        <w:rPr>
+          <w:rFonts w:ascii="Arial" w:hAnsi="Arial"/>
+          <w:sz w:val="24"/>
+          <w:szCs w:val="24"/>
+        </w:rPr>
+        <w:t xml:space="preserve"> los mensajes de los </w:t>
+      </w:r>
+      <w:r>
+        <w:rPr>
+          <w:rFonts w:ascii="Arial" w:hAnsi="Arial"/>
+          <w:sz w:val="24"/>
+          <w:szCs w:val="24"/>
+        </w:rPr>
+        <w:t>alumnos en el chat</w:t>
+      </w:r>
+      <w:r>
+        <w:rPr>
+          <w:rFonts w:ascii="Arial" w:hAnsi="Arial"/>
+          <w:sz w:val="24"/>
+          <w:szCs w:val="24"/>
+        </w:rPr>
+        <w:t xml:space="preserve"> y escribir </w:t>
+      </w:r>
+      <w:r>
+        <w:rPr>
+          <w:rFonts w:ascii="Arial" w:hAnsi="Arial"/>
+          <w:sz w:val="24"/>
+          <w:szCs w:val="24"/>
+        </w:rPr>
+        <w:t>los suyos</w:t>
+      </w:r>
+      <w:r>
+        <w:rPr>
+          <w:rFonts w:ascii="Arial" w:hAnsi="Arial"/>
+          <w:sz w:val="24"/>
+          <w:szCs w:val="24"/>
+        </w:rPr>
+        <w:t xml:space="preserve">. Cuando </w:t>
+      </w:r>
+      <w:r>
+        <w:rPr>
+          <w:rFonts w:ascii="Arial" w:hAnsi="Arial"/>
+          <w:sz w:val="24"/>
+          <w:szCs w:val="24"/>
+        </w:rPr>
+        <w:t>lo haga</w:t>
+      </w:r>
+      <w:r>
+        <w:rPr>
+          <w:rFonts w:ascii="Arial" w:hAnsi="Arial"/>
+          <w:sz w:val="24"/>
+          <w:szCs w:val="24"/>
+        </w:rPr>
+        <w:t xml:space="preserve"> aparecerá en el </w:t>
+      </w:r>
+      <w:r>
+        <w:rPr>
+          <w:rFonts w:ascii="Arial" w:hAnsi="Arial"/>
+          <w:sz w:val="24"/>
+          <w:szCs w:val="24"/>
+        </w:rPr>
+        <w:t>chat</w:t>
+      </w:r>
+      <w:r>
+        <w:rPr>
+          <w:rFonts w:ascii="Arial" w:hAnsi="Arial"/>
+          <w:sz w:val="24"/>
+          <w:szCs w:val="24"/>
+        </w:rPr>
+        <w:t xml:space="preserve"> como </w:t>
+      </w:r>
+      <w:r>
+        <w:rPr>
+          <w:rFonts w:ascii="Arial" w:hAnsi="Arial"/>
+          <w:i/>
+          <w:sz w:val="24"/>
+          <w:szCs w:val="24"/>
+        </w:rPr>
+        <w:t>DOCENTE</w:t>
+      </w:r>
+      <w:r>
+        <w:rPr>
+          <w:rFonts w:ascii="Arial" w:hAnsi="Arial"/>
+          <w:sz w:val="24"/>
+          <w:szCs w:val="24"/>
+        </w:rPr>
+        <w:t>, escrito en mayúsculas y azul.</w:t>
+      </w:r>
+    </w:p>
+    <w:p>
+      <w:pPr>
+        <w:jc w:val="both"/>
+        <w:rPr>
+          <w:rFonts w:ascii="Arial" w:hAnsi="Arial"/>
+          <w:sz w:val="24"/>
+          <w:szCs w:val="24"/>
+        </w:rPr>
+      </w:pPr>
+    </w:p>
+    <w:p>
+      <w:pPr>
+        <w:ind w:firstLine="708"/>
+        <w:jc w:val="both"/>
+        <w:rPr>
+          <w:rFonts w:ascii="Arial" w:hAnsi="Arial"/>
+          <w:sz w:val="24"/>
+          <w:szCs w:val="24"/>
+        </w:rPr>
+      </w:pPr>
+      <w:r>
+        <w:rPr>
+          <w:rFonts w:ascii="Arial" w:hAnsi="Arial"/>
+          <w:b/>
+          <w:sz w:val="24"/>
+          <w:szCs w:val="24"/>
+        </w:rPr>
+        <w:t>4</w:t>
+      </w:r>
+      <w:r>
+        <w:rPr>
+          <w:rFonts w:ascii="Arial" w:hAnsi="Arial"/>
+          <w:b/>
+          <w:sz w:val="24"/>
+          <w:szCs w:val="24"/>
+        </w:rPr>
+        <w:t>.1.</w:t>
+      </w:r>
+      <w:r>
+        <w:rPr>
+          <w:rFonts w:ascii="Arial" w:hAnsi="Arial"/>
+          <w:b/>
+          <w:sz w:val="24"/>
+          <w:szCs w:val="24"/>
+        </w:rPr>
+        <w:t>3</w:t>
+      </w:r>
+      <w:r>
+        <w:rPr>
+          <w:rFonts w:ascii="Arial" w:hAnsi="Arial"/>
+          <w:b/>
+          <w:sz w:val="24"/>
+          <w:szCs w:val="24"/>
+        </w:rPr>
+        <w:tab/>
+      </w:r>
+      <w:r>
+        <w:rPr>
+          <w:rFonts w:ascii="Arial" w:hAnsi="Arial"/>
+          <w:b/>
+          <w:sz w:val="24"/>
+          <w:szCs w:val="24"/>
+        </w:rPr>
+        <w:t>Actualizar el vídeo</w:t>
+      </w:r>
+    </w:p>
+    <w:p>
+      <w:pPr>
+        <w:jc w:val="both"/>
+        <w:rPr>
+          <w:rFonts w:ascii="Arial" w:hAnsi="Arial"/>
+          <w:sz w:val="24"/>
+          <w:szCs w:val="24"/>
+        </w:rPr>
+      </w:pPr>
+    </w:p>
+    <w:p>
+      <w:pPr>
+        <w:ind w:firstLine="708"/>
+        <w:jc w:val="both"/>
+        <w:rPr>
+          <w:rFonts w:ascii="Arial" w:hAnsi="Arial"/>
+          <w:sz w:val="24"/>
+          <w:szCs w:val="24"/>
+        </w:rPr>
+      </w:pPr>
+      <w:r>
+        <w:rPr>
+          <w:rFonts w:ascii="Arial" w:hAnsi="Arial"/>
+          <w:sz w:val="24"/>
+          <w:szCs w:val="24"/>
+        </w:rPr>
+        <w:t xml:space="preserve">Cuando </w:t>
+      </w:r>
+      <w:r>
+        <w:rPr>
+          <w:rFonts w:ascii="Arial" w:hAnsi="Arial"/>
+          <w:sz w:val="24"/>
+          <w:szCs w:val="24"/>
+        </w:rPr>
+        <w:t xml:space="preserve">introduzca la URL del vídeo de YouTube en el cuadro correspondiente y pulse sobre </w:t>
+      </w:r>
+      <w:r>
+        <w:rPr>
+          <w:rFonts w:ascii="Arial" w:hAnsi="Arial"/>
+          <w:sz w:val="24"/>
+          <w:szCs w:val="24"/>
+        </w:rPr>
+        <w:t>“Cambiar vídeo” podrán aparecer tres mensajes,</w:t>
+      </w:r>
+    </w:p>
+    <w:p>
+      <w:pPr>
+        <w:pStyle w:val="Prrafodelista"/>
+        <w:numPr>
+          <w:ilvl w:val="0"/>
+          <w:numId w:val="4"/>
+        </w:numPr>
+        <w:spacing w:line="240" w:lineRule="auto"/>
+        <w:jc w:val="both"/>
+        <w:rPr>
+          <w:rFonts w:ascii="Arial" w:hAnsi="Arial"/>
+          <w:sz w:val="24"/>
+          <w:szCs w:val="24"/>
+        </w:rPr>
+      </w:pPr>
+      <w:r>
+        <w:rPr>
+          <w:rFonts w:ascii="Arial" w:hAnsi="Arial"/>
+          <w:sz w:val="24"/>
+          <w:szCs w:val="24"/>
+        </w:rPr>
+        <w:t xml:space="preserve">“URL actualizada con éxito.”, </w:t>
+      </w:r>
+      <w:r>
+        <w:rPr>
+          <w:rFonts w:ascii="Arial" w:hAnsi="Arial"/>
+          <w:sz w:val="24"/>
+          <w:szCs w:val="24"/>
+        </w:rPr>
+        <w:t xml:space="preserve">en verde, </w:t>
+      </w:r>
+      <w:r>
+        <w:rPr>
+          <w:rFonts w:ascii="Arial" w:hAnsi="Arial"/>
+          <w:sz w:val="24"/>
+          <w:szCs w:val="24"/>
+        </w:rPr>
+        <w:t>si el vídeo ha sido modificado correctamente.</w:t>
+      </w:r>
+    </w:p>
+    <w:p>
+      <w:pPr>
+        <w:pStyle w:val="Prrafodelista"/>
+        <w:numPr>
+          <w:ilvl w:val="0"/>
+          <w:numId w:val="4"/>
+        </w:numPr>
+        <w:spacing w:line="240" w:lineRule="auto"/>
+        <w:jc w:val="both"/>
+        <w:rPr>
+          <w:rFonts w:ascii="Arial" w:hAnsi="Arial"/>
+          <w:sz w:val="24"/>
+          <w:szCs w:val="24"/>
+        </w:rPr>
+      </w:pPr>
+      <w:r>
+        <w:rPr>
+          <w:rFonts w:ascii="Arial" w:hAnsi="Arial"/>
+          <w:sz w:val="24"/>
+          <w:szCs w:val="24"/>
+        </w:rPr>
+        <w:t>"La URL no es correcta. Por favor introduzca una URL correcta."</w:t>
+      </w:r>
+      <w:r>
+        <w:rPr>
+          <w:rFonts w:ascii="Arial" w:hAnsi="Arial"/>
+          <w:sz w:val="24"/>
+          <w:szCs w:val="24"/>
+        </w:rPr>
+        <w:t xml:space="preserve">, </w:t>
+      </w:r>
+      <w:r>
+        <w:rPr>
+          <w:rFonts w:ascii="Arial" w:hAnsi="Arial"/>
+          <w:sz w:val="24"/>
+          <w:szCs w:val="24"/>
+        </w:rPr>
+        <w:t xml:space="preserve">en rojo, </w:t>
+      </w:r>
+      <w:r>
+        <w:rPr>
+          <w:rFonts w:ascii="Arial" w:hAnsi="Arial"/>
+          <w:sz w:val="24"/>
+          <w:szCs w:val="24"/>
+        </w:rPr>
+        <w:t>si el servidor no ha sido capaz de identificar el vídeo de YouTube.</w:t>
+      </w:r>
+    </w:p>
+    <w:p>
+      <w:pPr>
+        <w:pStyle w:val="Prrafodelista"/>
+        <w:numPr>
+          <w:ilvl w:val="0"/>
+          <w:numId w:val="4"/>
+        </w:numPr>
+        <w:spacing w:line="240" w:lineRule="auto"/>
+        <w:jc w:val="both"/>
+        <w:rPr>
+          <w:rFonts w:ascii="Arial" w:hAnsi="Arial"/>
+          <w:sz w:val="24"/>
+          <w:szCs w:val="24"/>
+        </w:rPr>
+      </w:pPr>
+      <w:r>
+        <w:rPr>
+          <w:rFonts w:ascii="Arial" w:hAnsi="Arial"/>
+          <w:sz w:val="24"/>
+          <w:szCs w:val="24"/>
+        </w:rPr>
+        <w:t>"Por favor inserte una URL."</w:t>
+      </w:r>
+      <w:r>
+        <w:rPr>
+          <w:rFonts w:ascii="Arial" w:hAnsi="Arial"/>
+          <w:sz w:val="24"/>
+          <w:szCs w:val="24"/>
+        </w:rPr>
+        <w:t xml:space="preserve">, </w:t>
+      </w:r>
+      <w:r>
+        <w:rPr>
+          <w:rFonts w:ascii="Arial" w:hAnsi="Arial"/>
+          <w:sz w:val="24"/>
+          <w:szCs w:val="24"/>
+        </w:rPr>
+        <w:t xml:space="preserve">en rojo, </w:t>
+      </w:r>
+      <w:r>
+        <w:rPr>
+          <w:rFonts w:ascii="Arial" w:hAnsi="Arial"/>
+          <w:sz w:val="24"/>
+          <w:szCs w:val="24"/>
+        </w:rPr>
+        <w:t>si el campo de la URL está vacío.</w:t>
+      </w:r>
+    </w:p>
+    <w:p>
+      <w:pPr>
+        <w:ind w:firstLine="708"/>
+        <w:jc w:val="both"/>
+        <w:rPr>
+          <w:rFonts w:ascii="Arial" w:hAnsi="Arial"/>
+          <w:sz w:val="24"/>
+          <w:szCs w:val="24"/>
+        </w:rPr>
+      </w:pPr>
+      <w:r>
+        <w:rPr>
+          <w:rFonts w:ascii="Arial" w:hAnsi="Arial"/>
+          <w:sz w:val="24"/>
+          <w:szCs w:val="24"/>
+        </w:rPr>
+        <w:t>Además, cuando el docente salga del sistema, el vídeo que había seleccionado dejará de aparecer y a los nuevos usuarios se les enviará el vídeo por defecto de la carta de ajustes.</w:t>
+      </w:r>
+    </w:p>
+    <w:p>
+      <w:pPr>
+        <w:ind w:firstLine="708"/>
+        <w:jc w:val="both"/>
+        <w:rPr>
+          <w:rFonts w:ascii="Arial" w:hAnsi="Arial"/>
+          <w:sz w:val="24"/>
+          <w:szCs w:val="24"/>
+        </w:rPr>
+      </w:pPr>
+    </w:p>
+    <w:p>
+      <w:pPr>
+        <w:ind w:firstLine="708"/>
+        <w:jc w:val="both"/>
+        <w:rPr>
+          <w:rFonts w:ascii="Arial" w:hAnsi="Arial"/>
+          <w:sz w:val="24"/>
+          <w:szCs w:val="24"/>
+        </w:rPr>
+      </w:pPr>
+      <w:r>
+        <w:rPr>
+          <w:rFonts w:ascii="Arial" w:hAnsi="Arial"/>
+          <w:b/>
+          <w:sz w:val="24"/>
+          <w:szCs w:val="24"/>
+        </w:rPr>
+        <w:t>4</w:t>
+      </w:r>
+      <w:r>
+        <w:rPr>
+          <w:rFonts w:ascii="Arial" w:hAnsi="Arial"/>
+          <w:b/>
+          <w:sz w:val="24"/>
+          <w:szCs w:val="24"/>
+        </w:rPr>
+        <w:t>.1.</w:t>
+      </w:r>
+      <w:r>
+        <w:rPr>
+          <w:rFonts w:ascii="Arial" w:hAnsi="Arial"/>
+          <w:b/>
+          <w:sz w:val="24"/>
+          <w:szCs w:val="24"/>
+        </w:rPr>
+        <w:t>4</w:t>
+      </w:r>
+      <w:r>
+        <w:rPr>
+          <w:rFonts w:ascii="Arial" w:hAnsi="Arial"/>
+          <w:b/>
+          <w:sz w:val="24"/>
+          <w:szCs w:val="24"/>
+        </w:rPr>
+        <w:tab/>
+        <w:t>Registrar usuarios</w:t>
+      </w:r>
+    </w:p>
+    <w:p>
+      <w:pPr>
+        <w:jc w:val="both"/>
+        <w:rPr>
+          <w:rFonts w:ascii="Arial" w:hAnsi="Arial"/>
+          <w:sz w:val="24"/>
+          <w:szCs w:val="24"/>
+        </w:rPr>
+      </w:pPr>
+      <w:r>
+        <w:rPr>
+          <w:rFonts w:ascii="Arial" w:hAnsi="Arial"/>
+          <w:sz w:val="24"/>
+          <w:szCs w:val="24"/>
+        </w:rPr>
+        <w:tab/>
+      </w:r>
+    </w:p>
+    <w:p>
+      <w:pPr>
+        <w:jc w:val="both"/>
+        <w:rPr>
+          <w:rFonts w:ascii="Arial" w:hAnsi="Arial"/>
+          <w:sz w:val="24"/>
+          <w:szCs w:val="24"/>
+        </w:rPr>
+      </w:pPr>
+      <w:r>
+        <w:rPr>
+          <w:rFonts w:ascii="Arial" w:hAnsi="Arial"/>
+          <w:sz w:val="24"/>
+          <w:szCs w:val="24"/>
+        </w:rPr>
+        <w:tab/>
+      </w:r>
+      <w:r>
+        <w:rPr>
+          <w:rFonts w:ascii="Arial" w:hAnsi="Arial"/>
+          <w:sz w:val="24"/>
+          <w:szCs w:val="24"/>
+        </w:rPr>
+        <w:t xml:space="preserve">Si desea añadir acceso a nuevos estudiantes, contacte con el Centro de Tecnologías y Contenidos Digitales de la UCLM a través del correo </w:t>
+      </w:r>
+      <w:hyperlink r:id="rId10" w:history="1">
+        <w:r>
+          <w:rPr>
+            <w:rStyle w:val="Hipervnculo"/>
+            <w:rFonts w:ascii="Arial" w:hAnsi="Arial"/>
+            <w:sz w:val="24"/>
+            <w:szCs w:val="24"/>
+          </w:rPr>
+          <w:t>cted@uclm.es</w:t>
+        </w:r>
+      </w:hyperlink>
+      <w:r>
+        <w:rPr>
+          <w:rFonts w:ascii="Arial" w:hAnsi="Arial"/>
+          <w:sz w:val="24"/>
+          <w:szCs w:val="24"/>
+        </w:rPr>
+        <w:t>.</w:t>
+      </w:r>
+    </w:p>
+    <w:p>
+      <w:pPr>
+        <w:keepNext/>
+        <w:jc w:val="center"/>
+      </w:pPr>
+    </w:p>
+    <w:p>
+      <w:pPr>
+        <w:ind w:firstLine="708"/>
+        <w:jc w:val="both"/>
+        <w:rPr>
+          <w:rFonts w:ascii="Arial" w:hAnsi="Arial"/>
+          <w:b/>
+          <w:sz w:val="28"/>
+          <w:szCs w:val="28"/>
+        </w:rPr>
+      </w:pPr>
+      <w:r>
+        <w:rPr>
+          <w:rFonts w:ascii="Arial" w:hAnsi="Arial"/>
+          <w:b/>
+          <w:sz w:val="24"/>
+          <w:szCs w:val="24"/>
+        </w:rPr>
+        <w:t>4</w:t>
+      </w:r>
+      <w:r>
+        <w:rPr>
+          <w:rFonts w:ascii="Arial" w:hAnsi="Arial"/>
+          <w:b/>
+          <w:sz w:val="24"/>
+          <w:szCs w:val="24"/>
+        </w:rPr>
+        <w:t>.1.</w:t>
+      </w:r>
+      <w:r>
+        <w:rPr>
+          <w:rFonts w:ascii="Arial" w:hAnsi="Arial"/>
+          <w:b/>
+          <w:sz w:val="24"/>
+          <w:szCs w:val="24"/>
+        </w:rPr>
+        <w:t>5</w:t>
+      </w:r>
+      <w:r>
+        <w:rPr>
+          <w:rFonts w:ascii="Arial" w:hAnsi="Arial"/>
+          <w:b/>
+          <w:sz w:val="24"/>
+          <w:szCs w:val="24"/>
+        </w:rPr>
+        <w:tab/>
+      </w:r>
+      <w:r>
+        <w:rPr>
+          <w:rFonts w:ascii="Arial" w:hAnsi="Arial"/>
+          <w:b/>
+          <w:sz w:val="24"/>
+          <w:szCs w:val="24"/>
+        </w:rPr>
+        <w:t xml:space="preserve">Bloquear </w:t>
+      </w:r>
+      <w:r>
+        <w:rPr>
+          <w:rFonts w:ascii="Arial" w:hAnsi="Arial"/>
+          <w:b/>
+          <w:sz w:val="24"/>
+          <w:szCs w:val="24"/>
+        </w:rPr>
+        <w:t>usuarios</w:t>
+      </w:r>
+    </w:p>
+    <w:p>
+      <w:pPr>
+        <w:spacing w:after="0"/>
+        <w:rPr>
+          <w:rFonts w:ascii="Arial" w:hAnsi="Arial"/>
+          <w:b/>
+          <w:sz w:val="24"/>
+          <w:szCs w:val="24"/>
+        </w:rPr>
+      </w:pPr>
+    </w:p>
+    <w:p>
+      <w:pPr>
+        <w:spacing w:after="0"/>
+        <w:jc w:val="both"/>
+        <w:rPr>
+          <w:rFonts w:ascii="Arial" w:hAnsi="Arial"/>
+          <w:sz w:val="24"/>
+          <w:szCs w:val="24"/>
+        </w:rPr>
+      </w:pPr>
+      <w:r>
+        <w:rPr>
+          <w:rFonts w:ascii="Arial" w:hAnsi="Arial"/>
+          <w:sz w:val="24"/>
+          <w:szCs w:val="24"/>
+        </w:rPr>
+        <w:tab/>
+        <w:t xml:space="preserve">Si pulsa en la </w:t>
+      </w:r>
+      <w:r>
+        <w:rPr>
+          <w:rFonts w:ascii="Arial" w:hAnsi="Arial"/>
+          <w:i/>
+          <w:sz w:val="24"/>
+          <w:szCs w:val="24"/>
+        </w:rPr>
+        <w:t>x</w:t>
+      </w:r>
+      <w:r>
+        <w:rPr>
+          <w:rFonts w:ascii="Arial" w:hAnsi="Arial"/>
+          <w:sz w:val="24"/>
+          <w:szCs w:val="24"/>
+        </w:rPr>
+        <w:t xml:space="preserve"> roja al lado del nombre de un estudiante, en el cuadro “Usuarios conectados”, la página le avisará de si realmente desea bloquear a dicho estudiante. Si acepta, se le cerrará la sesión, se le avisará de que ha sido bloqueado y se le recargará la página. Si intenta volver a acceder se le recordará que sigue bloqueado. </w:t>
+      </w:r>
+    </w:p>
+    <w:p>
+      <w:pPr>
+        <w:spacing w:after="0"/>
+        <w:ind w:firstLine="708"/>
+        <w:jc w:val="both"/>
+        <w:rPr>
+          <w:rFonts w:ascii="Arial" w:hAnsi="Arial"/>
+          <w:sz w:val="24"/>
+          <w:szCs w:val="24"/>
+        </w:rPr>
+      </w:pPr>
+      <w:r>
+        <w:rPr>
+          <w:rFonts w:ascii="Arial" w:hAnsi="Arial"/>
+          <w:sz w:val="24"/>
+          <w:szCs w:val="24"/>
+        </w:rPr>
+        <w:t xml:space="preserve">La lista con estudiantes </w:t>
+      </w:r>
+      <w:r>
+        <w:rPr>
+          <w:rFonts w:ascii="Arial" w:hAnsi="Arial"/>
+          <w:sz w:val="24"/>
+          <w:szCs w:val="24"/>
+        </w:rPr>
+        <w:t>bloqueados</w:t>
+      </w:r>
+      <w:r>
+        <w:rPr>
+          <w:rFonts w:ascii="Arial" w:hAnsi="Arial"/>
+          <w:sz w:val="24"/>
+          <w:szCs w:val="24"/>
+        </w:rPr>
+        <w:t xml:space="preserve"> se borrará cuando el </w:t>
+      </w:r>
+      <w:r>
+        <w:rPr>
+          <w:rFonts w:ascii="Arial" w:hAnsi="Arial"/>
+          <w:sz w:val="24"/>
+          <w:szCs w:val="24"/>
+        </w:rPr>
+        <w:t xml:space="preserve">docente </w:t>
+      </w:r>
+      <w:bookmarkStart w:id="0" w:name="_GoBack"/>
+      <w:bookmarkEnd w:id="0"/>
+      <w:r>
+        <w:rPr>
+          <w:rFonts w:ascii="Arial" w:hAnsi="Arial"/>
+          <w:sz w:val="24"/>
+          <w:szCs w:val="24"/>
+        </w:rPr>
+        <w:t>salga del sistema.</w:t>
+      </w:r>
+    </w:p>
+    <w:p>
+      <w:pPr>
+        <w:spacing w:after="0"/>
+        <w:rPr>
+          <w:rFonts w:ascii="Arial" w:hAnsi="Arial"/>
+          <w:b/>
+          <w:sz w:val="24"/>
+          <w:szCs w:val="24"/>
+        </w:rPr>
+      </w:pPr>
+      <w:r>
+        <w:rPr>
+          <w:rFonts w:ascii="Arial" w:hAnsi="Arial"/>
+          <w:b/>
+          <w:sz w:val="24"/>
+          <w:szCs w:val="24"/>
+        </w:rPr>
+        <w:br w:type="page"/>
+      </w:r>
+    </w:p>
+    <w:p>
+      <w:pPr>
+        <w:ind w:firstLine="708"/>
+        <w:jc w:val="both"/>
+        <w:rPr>
+          <w:rFonts w:ascii="Arial" w:hAnsi="Arial"/>
+          <w:b/>
+          <w:sz w:val="28"/>
+          <w:szCs w:val="28"/>
+        </w:rPr>
+      </w:pPr>
+      <w:r>
+        <w:rPr>
+          <w:rFonts w:ascii="Arial" w:hAnsi="Arial"/>
+          <w:b/>
+          <w:sz w:val="24"/>
+          <w:szCs w:val="24"/>
+        </w:rPr>
+        <w:lastRenderedPageBreak/>
+        <w:t>4.2.</w:t>
+      </w:r>
+      <w:r>
+        <w:rPr>
+          <w:rFonts w:ascii="Arial" w:hAnsi="Arial"/>
+          <w:b/>
+          <w:sz w:val="24"/>
+          <w:szCs w:val="24"/>
+        </w:rPr>
+        <w:tab/>
+        <w:t>Estudiante</w:t>
+      </w:r>
+    </w:p>
+    <w:p>
+      <w:pPr>
+        <w:jc w:val="both"/>
+        <w:rPr>
+          <w:rFonts w:ascii="Arial" w:hAnsi="Arial"/>
+          <w:sz w:val="24"/>
+          <w:szCs w:val="24"/>
+        </w:rPr>
+      </w:pPr>
+    </w:p>
+    <w:p>
+      <w:pPr>
+        <w:jc w:val="both"/>
+        <w:rPr>
+          <w:rFonts w:ascii="Arial" w:hAnsi="Arial"/>
+          <w:sz w:val="24"/>
+          <w:szCs w:val="24"/>
+        </w:rPr>
+      </w:pPr>
+      <w:r>
+        <w:rPr>
+          <w:rFonts w:ascii="Arial" w:hAnsi="Arial"/>
+          <w:sz w:val="24"/>
+          <w:szCs w:val="24"/>
+        </w:rPr>
+        <w:tab/>
+        <w:t xml:space="preserve">Cuando </w:t>
+      </w:r>
+      <w:r>
+        <w:rPr>
+          <w:rFonts w:ascii="Arial" w:hAnsi="Arial"/>
+          <w:sz w:val="24"/>
+          <w:szCs w:val="24"/>
+        </w:rPr>
+        <w:t>un usuario</w:t>
+      </w:r>
+      <w:r>
+        <w:rPr>
+          <w:rFonts w:ascii="Arial" w:hAnsi="Arial"/>
+          <w:sz w:val="24"/>
+          <w:szCs w:val="24"/>
+        </w:rPr>
+        <w:t xml:space="preserve"> intente acceder a través de </w:t>
+      </w:r>
+      <w:r>
+        <w:rPr>
+          <w:rFonts w:ascii="Arial" w:hAnsi="Arial"/>
+          <w:i/>
+          <w:sz w:val="24"/>
+          <w:szCs w:val="24"/>
+        </w:rPr>
+        <w:t>URL/</w:t>
+      </w:r>
+      <w:r>
+        <w:rPr>
+          <w:rFonts w:ascii="Arial" w:hAnsi="Arial"/>
+          <w:sz w:val="24"/>
+          <w:szCs w:val="24"/>
+        </w:rPr>
+        <w:t xml:space="preserve"> encontrará la siguiente pantalla.</w:t>
+      </w:r>
+    </w:p>
+    <w:p>
+      <w:pPr>
+        <w:jc w:val="both"/>
+        <w:rPr>
+          <w:rFonts w:ascii="Arial" w:hAnsi="Arial"/>
+          <w:sz w:val="24"/>
+          <w:szCs w:val="24"/>
+        </w:rPr>
+      </w:pPr>
+    </w:p>
+    <w:p>
+      <w:pPr>
+        <w:keepNext/>
+        <w:jc w:val="center"/>
+      </w:pPr>
+      <w:r>
+        <w:rPr>
+          <w:rFonts w:ascii="Arial" w:hAnsi="Arial"/>
+          <w:noProof/>
+          <w:sz w:val="24"/>
+          <w:szCs w:val="24"/>
+          <w:lang w:eastAsia="es-ES"/>
+        </w:rPr>
+        <w:drawing>
+          <wp:inline distT="0" distB="0" distL="0" distR="0" wp14:anchorId="45288101" wp14:editId="3DE9D14A">
+            <wp:extent cx="4696359" cy="3051197"/>
+            <wp:effectExtent l="19050" t="19050" r="28575" b="15875"/>
+            <wp:docPr id="8" name="Imagen 8"/>
+            <wp:cNvGraphicFramePr>
+              <a:graphicFrameLocks xmlns:a="http://schemas.openxmlformats.org/drawingml/2006/main" noChangeAspect="1"/>
+            </wp:cNvGraphicFramePr>
+            <a:graphic xmlns:a="http://schemas.openxmlformats.org/drawingml/2006/main">
+              <a:graphicData uri="http://schemas.openxmlformats.org/drawingml/2006/picture">
+                <pic:pic xmlns:pic="http://schemas.openxmlformats.org/drawingml/2006/picture">
+                  <pic:nvPicPr>
+                    <pic:cNvPr id="1" name=""/>
+                    <pic:cNvPicPr/>
+                  </pic:nvPicPr>
+                  <pic:blipFill>
+                    <a:blip r:embed="rId11"/>
+                    <a:stretch>
+                      <a:fillRect/>
+                    </a:stretch>
+                  </pic:blipFill>
+                  <pic:spPr>
+                    <a:xfrm>
+                      <a:off x="0" y="0"/>
+                      <a:ext cx="4723413" cy="3068774"/>
+                    </a:xfrm>
+                    <a:prstGeom prst="rect">
+                      <a:avLst/>
+                    </a:prstGeom>
+                    <a:ln>
+                      <a:solidFill>
+                        <a:schemeClr val="tx1"/>
+                      </a:solidFill>
+                    </a:ln>
+                  </pic:spPr>
+                </pic:pic>
+              </a:graphicData>
+            </a:graphic>
+          </wp:inline>
+        </w:drawing>
+      </w:r>
+    </w:p>
+    <w:p>
+      <w:pPr>
+        <w:pStyle w:val="Descripcin"/>
+        <w:jc w:val="center"/>
+        <w:rPr>
+          <w:rFonts w:ascii="Arial" w:hAnsi="Arial"/>
+          <w:sz w:val="24"/>
+          <w:szCs w:val="24"/>
+        </w:rPr>
+      </w:pPr>
+      <w:r>
+        <w:t xml:space="preserve">Ilustración </w:t>
+      </w:r>
+      <w:fldSimple w:instr=" SEQ Ilustración \* ARABIC ">
+        <w:r>
+          <w:rPr>
+            <w:noProof/>
+          </w:rPr>
+          <w:t>2</w:t>
+        </w:r>
+      </w:fldSimple>
+      <w:r>
+        <w:t xml:space="preserve"> - Acceso del estudiante</w:t>
+      </w:r>
+    </w:p>
+    <w:p>
+      <w:pPr>
+        <w:jc w:val="both"/>
+        <w:rPr>
+          <w:rFonts w:ascii="Arial" w:hAnsi="Arial"/>
+          <w:sz w:val="24"/>
+          <w:szCs w:val="24"/>
+        </w:rPr>
+      </w:pPr>
+      <w:r>
+        <w:rPr>
+          <w:rFonts w:ascii="Arial" w:hAnsi="Arial"/>
+          <w:sz w:val="24"/>
+          <w:szCs w:val="24"/>
+        </w:rPr>
+        <w:tab/>
+      </w:r>
+    </w:p>
+    <w:p>
+      <w:pPr>
+        <w:ind w:firstLine="708"/>
+        <w:jc w:val="both"/>
+        <w:rPr>
+          <w:rFonts w:ascii="Arial" w:hAnsi="Arial"/>
+          <w:sz w:val="24"/>
+          <w:szCs w:val="24"/>
+        </w:rPr>
+      </w:pPr>
+      <w:r>
+        <w:rPr>
+          <w:rFonts w:ascii="Arial" w:hAnsi="Arial"/>
+          <w:sz w:val="24"/>
+          <w:szCs w:val="24"/>
+        </w:rPr>
+        <w:t>Si es alumno introdu</w:t>
+      </w:r>
+      <w:r>
+        <w:rPr>
+          <w:rFonts w:ascii="Arial" w:hAnsi="Arial"/>
+          <w:sz w:val="24"/>
+          <w:szCs w:val="24"/>
+        </w:rPr>
+        <w:t xml:space="preserve">cirá su </w:t>
+      </w:r>
+      <w:proofErr w:type="spellStart"/>
+      <w:proofErr w:type="gramStart"/>
+      <w:r>
+        <w:rPr>
+          <w:rFonts w:ascii="Arial" w:hAnsi="Arial"/>
+          <w:sz w:val="24"/>
+          <w:szCs w:val="24"/>
+        </w:rPr>
+        <w:t>usuario:contraseña</w:t>
+      </w:r>
+      <w:proofErr w:type="spellEnd"/>
+      <w:proofErr w:type="gramEnd"/>
+      <w:r>
+        <w:rPr>
+          <w:rFonts w:ascii="Arial" w:hAnsi="Arial"/>
+          <w:sz w:val="24"/>
+          <w:szCs w:val="24"/>
+        </w:rPr>
+        <w:t xml:space="preserve"> y el servidor </w:t>
+      </w:r>
+      <w:r>
+        <w:rPr>
+          <w:rFonts w:ascii="Arial" w:hAnsi="Arial"/>
+          <w:sz w:val="24"/>
+          <w:szCs w:val="24"/>
+        </w:rPr>
+        <w:t>le informará tanto de si es correcto como si no.</w:t>
+      </w:r>
+      <w:r>
+        <w:rPr>
+          <w:rFonts w:ascii="Arial" w:hAnsi="Arial"/>
+          <w:sz w:val="24"/>
+          <w:szCs w:val="24"/>
+        </w:rPr>
+        <w:t xml:space="preserve"> Además, no podrá haber dos </w:t>
+      </w:r>
+      <w:r>
+        <w:rPr>
+          <w:rFonts w:ascii="Arial" w:hAnsi="Arial"/>
+          <w:sz w:val="24"/>
+          <w:szCs w:val="24"/>
+        </w:rPr>
+        <w:t xml:space="preserve">o más </w:t>
+      </w:r>
+      <w:r>
+        <w:rPr>
+          <w:rFonts w:ascii="Arial" w:hAnsi="Arial"/>
+          <w:sz w:val="24"/>
+          <w:szCs w:val="24"/>
+        </w:rPr>
+        <w:t>usuarios con las mismas credenciales conectados a la vez, por lo que si esta situación</w:t>
+      </w:r>
+      <w:r>
+        <w:rPr>
+          <w:rFonts w:ascii="Arial" w:hAnsi="Arial"/>
+          <w:sz w:val="24"/>
+          <w:szCs w:val="24"/>
+        </w:rPr>
+        <w:t xml:space="preserve"> se da </w:t>
+      </w:r>
+      <w:r>
+        <w:rPr>
+          <w:rFonts w:ascii="Arial" w:hAnsi="Arial"/>
+          <w:sz w:val="24"/>
+          <w:szCs w:val="24"/>
+        </w:rPr>
+        <w:t>el usuario que intenta acceder no podrá.</w:t>
+      </w:r>
+    </w:p>
+    <w:p>
+      <w:pPr>
+        <w:ind w:firstLine="708"/>
+        <w:jc w:val="both"/>
+        <w:rPr>
+          <w:rFonts w:ascii="Arial" w:hAnsi="Arial"/>
+          <w:sz w:val="24"/>
+          <w:szCs w:val="24"/>
+        </w:rPr>
+      </w:pPr>
+      <w:r>
+        <w:rPr>
+          <w:rFonts w:ascii="Arial" w:hAnsi="Arial"/>
+          <w:sz w:val="24"/>
+          <w:szCs w:val="24"/>
+        </w:rPr>
+        <w:t xml:space="preserve">Si ha conseguido acceder correctamente, su sesión de validará y </w:t>
+      </w:r>
+      <w:r>
+        <w:rPr>
+          <w:rFonts w:ascii="Arial" w:hAnsi="Arial"/>
+          <w:sz w:val="24"/>
+          <w:szCs w:val="24"/>
+        </w:rPr>
+        <w:t>recibirá la URL con el vídeo, los usuarios conectados y podrá escribir y leer mensajes en el chat.</w:t>
+      </w:r>
+    </w:p>
+    <w:p>
+      <w:pPr>
+        <w:ind w:firstLine="708"/>
+        <w:jc w:val="both"/>
+        <w:rPr>
+          <w:rFonts w:ascii="Arial" w:hAnsi="Arial"/>
+          <w:sz w:val="24"/>
+          <w:szCs w:val="24"/>
+        </w:rPr>
+      </w:pPr>
+      <w:r>
+        <w:rPr>
+          <w:rFonts w:ascii="Arial" w:hAnsi="Arial"/>
+          <w:sz w:val="24"/>
+          <w:szCs w:val="24"/>
+        </w:rPr>
+        <w:t xml:space="preserve">Por el contrario, el hacer </w:t>
+      </w:r>
+      <w:proofErr w:type="spellStart"/>
+      <w:r>
+        <w:rPr>
+          <w:rFonts w:ascii="Arial" w:hAnsi="Arial"/>
+          <w:sz w:val="24"/>
+          <w:szCs w:val="24"/>
+        </w:rPr>
+        <w:t>click</w:t>
+      </w:r>
+      <w:proofErr w:type="spellEnd"/>
+      <w:r>
+        <w:rPr>
+          <w:rFonts w:ascii="Arial" w:hAnsi="Arial"/>
+          <w:sz w:val="24"/>
+          <w:szCs w:val="24"/>
+        </w:rPr>
+        <w:t xml:space="preserve"> en “Acceder como profesor” nos redirigirá a la página de acceso del profesor.</w:t>
+      </w:r>
+    </w:p>
+    <w:p>
+      <w:pPr>
+        <w:ind w:firstLine="708"/>
+        <w:jc w:val="both"/>
+        <w:rPr>
+          <w:rFonts w:ascii="Arial" w:hAnsi="Arial"/>
+          <w:sz w:val="24"/>
+          <w:szCs w:val="24"/>
+        </w:rPr>
+      </w:pPr>
+      <w:r>
+        <w:rPr>
+          <w:rFonts w:ascii="Arial" w:hAnsi="Arial"/>
+          <w:sz w:val="24"/>
+          <w:szCs w:val="24"/>
+        </w:rPr>
+        <w:t xml:space="preserve">Si el profesor </w:t>
+      </w:r>
+      <w:r>
+        <w:rPr>
+          <w:rFonts w:ascii="Arial" w:hAnsi="Arial"/>
+          <w:sz w:val="24"/>
+          <w:szCs w:val="24"/>
+        </w:rPr>
+        <w:t>expulsa al alumno de la clase</w:t>
+      </w:r>
+      <w:r>
+        <w:rPr>
+          <w:rFonts w:ascii="Arial" w:hAnsi="Arial"/>
+          <w:sz w:val="24"/>
+          <w:szCs w:val="24"/>
+        </w:rPr>
+        <w:t>, se le informará a través de un cuadro de alerta, se le desconectará de todos los servicios (chat, vídeo y usuarios conectados) y se le recargará la página. Si intenta volver a entrar, se l</w:t>
+      </w:r>
+      <w:r>
+        <w:rPr>
+          <w:rFonts w:ascii="Arial" w:hAnsi="Arial"/>
+          <w:sz w:val="24"/>
+          <w:szCs w:val="24"/>
+        </w:rPr>
+        <w:t xml:space="preserve">e avisará de que está bloqueado hasta que el docente que le </w:t>
+      </w:r>
+      <w:r>
+        <w:rPr>
+          <w:rFonts w:ascii="Arial" w:hAnsi="Arial"/>
+          <w:sz w:val="24"/>
+          <w:szCs w:val="24"/>
+        </w:rPr>
+        <w:t>expulsó</w:t>
+      </w:r>
+      <w:r>
+        <w:rPr>
+          <w:rFonts w:ascii="Arial" w:hAnsi="Arial"/>
+          <w:sz w:val="24"/>
+          <w:szCs w:val="24"/>
+        </w:rPr>
+        <w:t xml:space="preserve"> </w:t>
+      </w:r>
+      <w:r>
+        <w:rPr>
+          <w:rFonts w:ascii="Arial" w:hAnsi="Arial"/>
+          <w:sz w:val="24"/>
+          <w:szCs w:val="24"/>
+        </w:rPr>
+        <w:t>salga de la aplicación, cuando se borrará la lista de usuarios bloqueados.</w:t>
+      </w:r>
+    </w:p>
+    <w:p>
+      <w:pPr>
+        <w:keepNext/>
+        <w:jc w:val="center"/>
+      </w:pPr>
+      <w:r>
+        <w:rPr>
+          <w:noProof/>
+          <w:lang w:eastAsia="es-ES"/>
+        </w:rPr>
+        <w:lastRenderedPageBreak/>
+        <w:drawing>
+          <wp:inline distT="0" distB="0" distL="0" distR="0" wp14:anchorId="7CEE54BE" wp14:editId="5E35F103">
+            <wp:extent cx="4623573" cy="4820717"/>
+            <wp:effectExtent l="19050" t="19050" r="24765" b="18415"/>
+            <wp:docPr id="5" name="Imagen 5" descr="C:\Users\71722388\AppData\Local\Microsoft\Windows\INetCacheContent.Word\student.png"/>
+            <wp:cNvGraphicFramePr>
+              <a:graphicFrameLocks xmlns:a="http://schemas.openxmlformats.org/drawingml/2006/main" noChangeAspect="1"/>
+            </wp:cNvGraphicFramePr>
+            <a:graphic xmlns:a="http://schemas.openxmlformats.org/drawingml/2006/main">
+              <a:graphicData uri="http://schemas.openxmlformats.org/drawingml/2006/picture">
+                <pic:pic xmlns:pic="http://schemas.openxmlformats.org/drawingml/2006/picture">
+                  <pic:nvPicPr>
+                    <pic:cNvPr id="0" name="Picture 3" descr="C:\Users\71722388\AppData\Local\Microsoft\Windows\INetCacheContent.Word\student.png"/>
                     <pic:cNvPicPr>
                       <a:picLocks noChangeAspect="1" noChangeArrowheads="1"/>
                     </pic:cNvPicPr>
                   </pic:nvPicPr>
                   <pic:blipFill rotWithShape="1">
-                    <a:blip r:embed="rId9" cstate="print">
+                    <a:blip r:embed="rId12" cstate="print">
                       <a:extLst>
                         <a:ext uri="{28A0092B-C50C-407E-A947-70E740481C1C}">
                           <a14:useLocalDpi xmlns:a14="http://schemas.microsoft.com/office/drawing/2010/main" val="0"/>
                         </a:ext>
                       </a:extLst>
                     </a:blip>
-                    <a:srcRect t="735" b="1059"/>
+                    <a:srcRect b="3474"/>
                     <a:stretch/>
                   </pic:blipFill>
                   <pic:spPr bwMode="auto">
                     <a:xfrm>
                       <a:off x="0" y="0"/>
-                      <a:ext cx="4670892" cy="5072533"/>
+                      <a:ext cx="4634676" cy="4832293"/>
                     </a:xfrm>
                     <a:prstGeom prst="rect">
                       <a:avLst/>
@@ -2053,502 +3387,14 @@
       <w:r>
         <w:t xml:space="preserve">Ilustración </w:t>
       </w:r>
-      <w:r>
-        <w:fldChar w:fldCharType="begin"/>
-      </w:r>
-      <w:r>
-        <w:instrText xml:space="preserve"> SEQ Ilustración \* ARABIC </w:instrText>
-      </w:r>
-      <w:r>
-        <w:fldChar w:fldCharType="separate"/>
-      </w:r>
-      <w:r>
-        <w:rPr>
-          <w:noProof/>
-        </w:rPr>
-        <w:t>1</w:t>
-      </w:r>
-      <w:r>
-        <w:rPr>
-          <w:noProof/>
-        </w:rPr>
-        <w:fldChar w:fldCharType="end"/>
-      </w:r>
-      <w:r>
-        <w:t xml:space="preserve"> - Interfaz del profesor</w:t>
-      </w:r>
-    </w:p>
-    <w:p>
-      <w:pPr>
-        <w:jc w:val="both"/>
-        <w:rPr>
-          <w:rFonts w:ascii="Arial" w:hAnsi="Arial"/>
-          <w:sz w:val="24"/>
-          <w:szCs w:val="24"/>
-        </w:rPr>
-      </w:pPr>
-      <w:r>
-        <w:rPr>
-          <w:rFonts w:ascii="Arial" w:hAnsi="Arial"/>
-          <w:b/>
-          <w:sz w:val="28"/>
-          <w:szCs w:val="28"/>
-        </w:rPr>
-        <w:lastRenderedPageBreak/>
-        <w:tab/>
-      </w:r>
-      <w:r>
-        <w:rPr>
-          <w:rFonts w:ascii="Arial" w:hAnsi="Arial"/>
-          <w:b/>
-          <w:sz w:val="24"/>
-          <w:szCs w:val="24"/>
-        </w:rPr>
-        <w:t>4.2.</w:t>
-      </w:r>
-      <w:r>
-        <w:rPr>
-          <w:rFonts w:ascii="Arial" w:hAnsi="Arial"/>
-          <w:b/>
-          <w:sz w:val="24"/>
-          <w:szCs w:val="24"/>
-        </w:rPr>
-        <w:tab/>
-        <w:t>Estudiante</w:t>
-      </w:r>
-    </w:p>
-    <w:p>
-      <w:pPr>
-        <w:jc w:val="both"/>
-        <w:rPr>
-          <w:rFonts w:ascii="Arial" w:hAnsi="Arial"/>
-          <w:sz w:val="24"/>
-          <w:szCs w:val="24"/>
-        </w:rPr>
-      </w:pPr>
-    </w:p>
-    <w:p>
-      <w:pPr>
-        <w:jc w:val="both"/>
-        <w:rPr>
-          <w:rFonts w:ascii="Arial" w:hAnsi="Arial"/>
-          <w:sz w:val="24"/>
-          <w:szCs w:val="24"/>
-        </w:rPr>
-      </w:pPr>
-      <w:r>
-        <w:rPr>
-          <w:rFonts w:ascii="Arial" w:hAnsi="Arial"/>
-          <w:sz w:val="24"/>
-          <w:szCs w:val="24"/>
-        </w:rPr>
-        <w:tab/>
-        <w:t xml:space="preserve">Cuando alguien intente acceder a través de </w:t>
-      </w:r>
-      <w:r>
-        <w:rPr>
-          <w:rFonts w:ascii="Arial" w:hAnsi="Arial"/>
-          <w:i/>
-          <w:sz w:val="24"/>
-          <w:szCs w:val="24"/>
-        </w:rPr>
-        <w:t>URL/</w:t>
-      </w:r>
-      <w:r>
-        <w:rPr>
-          <w:rFonts w:ascii="Arial" w:hAnsi="Arial"/>
-          <w:sz w:val="24"/>
-          <w:szCs w:val="24"/>
-        </w:rPr>
-        <w:t xml:space="preserve"> encontrará la siguiente pantalla.</w:t>
-      </w:r>
-    </w:p>
-    <w:p>
-      <w:pPr>
-        <w:jc w:val="both"/>
-        <w:rPr>
-          <w:rFonts w:ascii="Arial" w:hAnsi="Arial"/>
-          <w:sz w:val="24"/>
-          <w:szCs w:val="24"/>
-        </w:rPr>
-      </w:pPr>
-    </w:p>
-    <w:p>
-      <w:pPr>
-        <w:keepNext/>
-        <w:jc w:val="center"/>
-      </w:pPr>
-      <w:r>
-        <w:rPr>
-          <w:rFonts w:ascii="Arial" w:hAnsi="Arial"/>
-          <w:noProof/>
-          <w:sz w:val="24"/>
-          <w:szCs w:val="24"/>
-          <w:lang w:eastAsia="es-ES"/>
-        </w:rPr>
-        <w:drawing>
-          <wp:inline distT="0" distB="0" distL="0" distR="0" wp14:anchorId="45288101" wp14:editId="3DE9D14A">
-            <wp:extent cx="4696359" cy="3051197"/>
-            <wp:effectExtent l="19050" t="19050" r="28575" b="15875"/>
-            <wp:docPr id="8" name="Imagen 8"/>
-            <wp:cNvGraphicFramePr>
-              <a:graphicFrameLocks xmlns:a="http://schemas.openxmlformats.org/drawingml/2006/main" noChangeAspect="1"/>
-            </wp:cNvGraphicFramePr>
-            <a:graphic xmlns:a="http://schemas.openxmlformats.org/drawingml/2006/main">
-              <a:graphicData uri="http://schemas.openxmlformats.org/drawingml/2006/picture">
-                <pic:pic xmlns:pic="http://schemas.openxmlformats.org/drawingml/2006/picture">
-                  <pic:nvPicPr>
-                    <pic:cNvPr id="1" name=""/>
-                    <pic:cNvPicPr/>
-                  </pic:nvPicPr>
-                  <pic:blipFill>
-                    <a:blip r:embed="rId10"/>
-                    <a:stretch>
-                      <a:fillRect/>
-                    </a:stretch>
-                  </pic:blipFill>
-                  <pic:spPr>
-                    <a:xfrm>
-                      <a:off x="0" y="0"/>
-                      <a:ext cx="4723413" cy="3068774"/>
-                    </a:xfrm>
-                    <a:prstGeom prst="rect">
-                      <a:avLst/>
-                    </a:prstGeom>
-                    <a:ln>
-                      <a:solidFill>
-                        <a:schemeClr val="tx1"/>
-                      </a:solidFill>
-                    </a:ln>
-                  </pic:spPr>
-                </pic:pic>
-              </a:graphicData>
-            </a:graphic>
-          </wp:inline>
-        </w:drawing>
-      </w:r>
-    </w:p>
-    <w:p>
-      <w:pPr>
-        <w:pStyle w:val="Descripcin"/>
-        <w:jc w:val="center"/>
-        <w:rPr>
-          <w:rFonts w:ascii="Arial" w:hAnsi="Arial"/>
-          <w:sz w:val="24"/>
-          <w:szCs w:val="24"/>
-        </w:rPr>
-      </w:pPr>
-      <w:r>
-        <w:t xml:space="preserve">Ilustración </w:t>
-      </w:r>
-      <w:r>
-        <w:fldChar w:fldCharType="begin"/>
-      </w:r>
-      <w:r>
-        <w:instrText xml:space="preserve"> SEQ Ilustración \* ARABIC </w:instrText>
-      </w:r>
-      <w:r>
-        <w:fldChar w:fldCharType="separate"/>
-      </w:r>
-      <w:r>
-        <w:rPr>
-          <w:noProof/>
-        </w:rPr>
-        <w:t>2</w:t>
-      </w:r>
-      <w:r>
-        <w:rPr>
-          <w:noProof/>
-        </w:rPr>
-        <w:fldChar w:fldCharType="end"/>
-      </w:r>
-      <w:r>
-        <w:t xml:space="preserve"> - Acceso del estudiante</w:t>
-      </w:r>
-    </w:p>
-    <w:p>
-      <w:pPr>
-        <w:jc w:val="both"/>
-        <w:rPr>
-          <w:rFonts w:ascii="Arial" w:hAnsi="Arial"/>
-          <w:sz w:val="24"/>
-          <w:szCs w:val="24"/>
-        </w:rPr>
-      </w:pPr>
-      <w:r>
-        <w:rPr>
-          <w:rFonts w:ascii="Arial" w:hAnsi="Arial"/>
-          <w:sz w:val="24"/>
-          <w:szCs w:val="24"/>
-        </w:rPr>
-        <w:tab/>
-      </w:r>
-    </w:p>
-    <w:p>
-      <w:pPr>
-        <w:ind w:firstLine="708"/>
-        <w:jc w:val="both"/>
-        <w:rPr>
-          <w:rFonts w:ascii="Arial" w:hAnsi="Arial"/>
-          <w:sz w:val="24"/>
-          <w:szCs w:val="24"/>
-        </w:rPr>
-      </w:pPr>
-      <w:r>
-        <w:rPr>
-          <w:rFonts w:ascii="Arial" w:hAnsi="Arial"/>
-          <w:sz w:val="24"/>
-          <w:szCs w:val="24"/>
-        </w:rPr>
-        <w:t>Si es alumno introdu</w:t>
-      </w:r>
-      <w:r>
-        <w:rPr>
-          <w:rFonts w:ascii="Arial" w:hAnsi="Arial"/>
-          <w:sz w:val="24"/>
-          <w:szCs w:val="24"/>
-        </w:rPr>
-        <w:t xml:space="preserve">cirá su </w:t>
-      </w:r>
-      <w:proofErr w:type="spellStart"/>
-      <w:proofErr w:type="gramStart"/>
-      <w:r>
-        <w:rPr>
-          <w:rFonts w:ascii="Arial" w:hAnsi="Arial"/>
-          <w:sz w:val="24"/>
-          <w:szCs w:val="24"/>
-        </w:rPr>
-        <w:t>usuario:contraseña</w:t>
-      </w:r>
-      <w:proofErr w:type="spellEnd"/>
-      <w:proofErr w:type="gramEnd"/>
-      <w:r>
-        <w:rPr>
-          <w:rFonts w:ascii="Arial" w:hAnsi="Arial"/>
-          <w:sz w:val="24"/>
-          <w:szCs w:val="24"/>
-        </w:rPr>
-        <w:t xml:space="preserve"> y el servidor </w:t>
-      </w:r>
-      <w:r>
-        <w:rPr>
-          <w:rFonts w:ascii="Arial" w:hAnsi="Arial"/>
-          <w:sz w:val="24"/>
-          <w:szCs w:val="24"/>
-        </w:rPr>
-        <w:t>le informará tanto de si es correcto como si no.</w:t>
-      </w:r>
-      <w:r>
-        <w:rPr>
-          <w:rFonts w:ascii="Arial" w:hAnsi="Arial"/>
-          <w:sz w:val="24"/>
-          <w:szCs w:val="24"/>
-        </w:rPr>
-        <w:t xml:space="preserve"> Además, no podrá haber dos </w:t>
-      </w:r>
-      <w:r>
-        <w:rPr>
-          <w:rFonts w:ascii="Arial" w:hAnsi="Arial"/>
-          <w:sz w:val="24"/>
-          <w:szCs w:val="24"/>
-        </w:rPr>
-        <w:t xml:space="preserve">o más </w:t>
-      </w:r>
-      <w:r>
-        <w:rPr>
-          <w:rFonts w:ascii="Arial" w:hAnsi="Arial"/>
-          <w:sz w:val="24"/>
-          <w:szCs w:val="24"/>
-        </w:rPr>
-        <w:t>usuarios con las mismas credenciales conectados a la vez, por lo que si esta situación</w:t>
-      </w:r>
-      <w:r>
-        <w:rPr>
-          <w:rFonts w:ascii="Arial" w:hAnsi="Arial"/>
-          <w:sz w:val="24"/>
-          <w:szCs w:val="24"/>
-        </w:rPr>
-        <w:t xml:space="preserve"> se da solo el primer usuario podrá acceder</w:t>
-      </w:r>
-      <w:bookmarkStart w:id="0" w:name="_GoBack"/>
-      <w:bookmarkEnd w:id="0"/>
-      <w:r>
-        <w:rPr>
-          <w:rFonts w:ascii="Arial" w:hAnsi="Arial"/>
-          <w:sz w:val="24"/>
-          <w:szCs w:val="24"/>
-        </w:rPr>
-        <w:t>.</w:t>
-      </w:r>
-    </w:p>
-    <w:p>
-      <w:pPr>
-        <w:ind w:firstLine="708"/>
-        <w:jc w:val="both"/>
-        <w:rPr>
-          <w:rFonts w:ascii="Arial" w:hAnsi="Arial"/>
-          <w:sz w:val="24"/>
-          <w:szCs w:val="24"/>
-        </w:rPr>
-      </w:pPr>
-      <w:r>
-        <w:rPr>
-          <w:rFonts w:ascii="Arial" w:hAnsi="Arial"/>
-          <w:sz w:val="24"/>
-          <w:szCs w:val="24"/>
-        </w:rPr>
-        <w:t xml:space="preserve">Si ha conseguido acceder correctamente, su sesión de validará y </w:t>
-      </w:r>
-      <w:r>
-        <w:rPr>
-          <w:rFonts w:ascii="Arial" w:hAnsi="Arial"/>
-          <w:sz w:val="24"/>
-          <w:szCs w:val="24"/>
-        </w:rPr>
-        <w:t>recibirá la URL con el vídeo, los usuarios conectados y podrá escribir y leer mensajes en el chat.</w:t>
-      </w:r>
-    </w:p>
-    <w:p>
-      <w:pPr>
-        <w:ind w:firstLine="708"/>
-        <w:jc w:val="both"/>
-        <w:rPr>
-          <w:rFonts w:ascii="Arial" w:hAnsi="Arial"/>
-          <w:sz w:val="24"/>
-          <w:szCs w:val="24"/>
-        </w:rPr>
-      </w:pPr>
-      <w:r>
-        <w:rPr>
-          <w:rFonts w:ascii="Arial" w:hAnsi="Arial"/>
-          <w:sz w:val="24"/>
-          <w:szCs w:val="24"/>
-        </w:rPr>
-        <w:t xml:space="preserve">Por el contrario, el hacer </w:t>
-      </w:r>
-      <w:proofErr w:type="spellStart"/>
-      <w:r>
-        <w:rPr>
-          <w:rFonts w:ascii="Arial" w:hAnsi="Arial"/>
-          <w:sz w:val="24"/>
-          <w:szCs w:val="24"/>
-        </w:rPr>
-        <w:t>click</w:t>
-      </w:r>
-      <w:proofErr w:type="spellEnd"/>
-      <w:r>
-        <w:rPr>
-          <w:rFonts w:ascii="Arial" w:hAnsi="Arial"/>
-          <w:sz w:val="24"/>
-          <w:szCs w:val="24"/>
-        </w:rPr>
-        <w:t xml:space="preserve"> en “Acceder como profesor” nos redirigirá a la página de acceso del profesor.</w:t>
-      </w:r>
-    </w:p>
-    <w:p>
-      <w:pPr>
-        <w:keepNext/>
-        <w:jc w:val="center"/>
-      </w:pPr>
-      <w:r>
-        <w:rPr>
-          <w:noProof/>
-          <w:lang w:eastAsia="es-ES"/>
-        </w:rPr>
-        <w:lastRenderedPageBreak/>
-        <w:drawing>
-          <wp:inline distT="0" distB="0" distL="0" distR="0" wp14:anchorId="7CEE54BE" wp14:editId="5E35F103">
-            <wp:extent cx="4735830" cy="4937760"/>
-            <wp:effectExtent l="19050" t="19050" r="26670" b="15240"/>
-            <wp:docPr id="5" name="Imagen 5" descr="C:\Users\71722388\AppData\Local\Microsoft\Windows\INetCacheContent.Word\student.png"/>
-            <wp:cNvGraphicFramePr>
-              <a:graphicFrameLocks xmlns:a="http://schemas.openxmlformats.org/drawingml/2006/main" noChangeAspect="1"/>
-            </wp:cNvGraphicFramePr>
-            <a:graphic xmlns:a="http://schemas.openxmlformats.org/drawingml/2006/main">
-              <a:graphicData uri="http://schemas.openxmlformats.org/drawingml/2006/picture">
-                <pic:pic xmlns:pic="http://schemas.openxmlformats.org/drawingml/2006/picture">
-                  <pic:nvPicPr>
-                    <pic:cNvPr id="0" name="Picture 3" descr="C:\Users\71722388\AppData\Local\Microsoft\Windows\INetCacheContent.Word\student.png"/>
-                    <pic:cNvPicPr>
-                      <a:picLocks noChangeAspect="1" noChangeArrowheads="1"/>
-                    </pic:cNvPicPr>
-                  </pic:nvPicPr>
-                  <pic:blipFill rotWithShape="1">
-                    <a:blip r:embed="rId11" cstate="print">
-                      <a:extLst>
-                        <a:ext uri="{28A0092B-C50C-407E-A947-70E740481C1C}">
-                          <a14:useLocalDpi xmlns:a14="http://schemas.microsoft.com/office/drawing/2010/main" val="0"/>
-                        </a:ext>
-                      </a:extLst>
-                    </a:blip>
-                    <a:srcRect b="3474"/>
-                    <a:stretch/>
-                  </pic:blipFill>
-                  <pic:spPr bwMode="auto">
-                    <a:xfrm>
-                      <a:off x="0" y="0"/>
-                      <a:ext cx="4744724" cy="4947033"/>
-                    </a:xfrm>
-                    <a:prstGeom prst="rect">
-                      <a:avLst/>
-                    </a:prstGeom>
-                    <a:noFill/>
-                    <a:ln w="9525" cap="flat" cmpd="sng" algn="ctr">
-                      <a:solidFill>
-                        <a:sysClr val="windowText" lastClr="000000"/>
-                      </a:solidFill>
-                      <a:prstDash val="solid"/>
-                      <a:round/>
-                      <a:headEnd type="none" w="med" len="med"/>
-                      <a:tailEnd type="none" w="med" len="med"/>
-                    </a:ln>
-                    <a:extLst>
-                      <a:ext uri="{53640926-AAD7-44D8-BBD7-CCE9431645EC}">
-                        <a14:shadowObscured xmlns:a14="http://schemas.microsoft.com/office/drawing/2010/main"/>
-                      </a:ext>
-                    </a:extLst>
-                  </pic:spPr>
-                </pic:pic>
-              </a:graphicData>
-            </a:graphic>
-          </wp:inline>
-        </w:drawing>
-      </w:r>
-    </w:p>
-    <w:p>
-      <w:pPr>
-        <w:pStyle w:val="Descripcin"/>
-        <w:jc w:val="center"/>
-        <w:rPr>
-          <w:rFonts w:ascii="Arial" w:hAnsi="Arial"/>
-          <w:sz w:val="24"/>
-          <w:szCs w:val="24"/>
-        </w:rPr>
-      </w:pPr>
-      <w:r>
-        <w:t xml:space="preserve">Ilustración </w:t>
-      </w:r>
-      <w:r>
-        <w:fldChar w:fldCharType="begin"/>
-      </w:r>
-      <w:r>
-        <w:instrText xml:space="preserve"> SEQ Ilustración \* ARABIC </w:instrText>
-      </w:r>
-      <w:r>
-        <w:fldChar w:fldCharType="separate"/>
-      </w:r>
-      <w:r>
-        <w:rPr>
-          <w:noProof/>
-        </w:rPr>
-        <w:t>3</w:t>
-      </w:r>
-      <w:r>
-        <w:rPr>
-          <w:noProof/>
-        </w:rPr>
-        <w:fldChar w:fldCharType="end"/>
-      </w:r>
+      <w:fldSimple w:instr=" SEQ Ilustración \* ARABIC ">
+        <w:r>
+          <w:rPr>
+            <w:noProof/>
+          </w:rPr>
+          <w:t>3</w:t>
+        </w:r>
+      </w:fldSimple>
       <w:r>
         <w:t xml:space="preserve"> - Interfaz del estudiante</w:t>
       </w:r>
@@ -2645,7 +3491,7 @@
         <w:tab/>
         <w:t xml:space="preserve">Para cualquier duda, sugerencia o informe de error contacte con </w:t>
       </w:r>
-      <w:hyperlink r:id="rId12" w:history="1">
+      <w:hyperlink r:id="rId13" w:history="1">
         <w:r>
           <w:rPr>
             <w:rStyle w:val="Hipervnculo"/>
@@ -2665,7 +3511,7 @@
     </w:p>
     <w:sectPr>
       <w:pgSz w:w="11906" w:h="16838"/>
-      <w:pgMar w:top="1560" w:right="1701" w:bottom="1276" w:left="1701" w:header="0" w:footer="0" w:gutter="0"/>
+      <w:pgMar w:top="1276" w:right="1701" w:bottom="1134" w:left="1701" w:header="0" w:footer="0" w:gutter="0"/>
       <w:cols w:space="720"/>
       <w:formProt w:val="0"/>
       <w:docGrid w:linePitch="360" w:charSpace="-2049"/>

</xml_diff>

<commit_message>
finished manual w/things done up to now
</commit_message>
<xml_diff>
--- a/Manual.docx
+++ b/Manual.docx
@@ -1,10 +1,9 @@
 
 <file path=word/document.xml><?xml version="1.0" encoding="utf-8"?>
-<w:document xmlns:o="urn:schemas-microsoft-com:office:office" xmlns:r="http://schemas.openxmlformats.org/officeDocument/2006/relationships" xmlns:v="urn:schemas-microsoft-com:vml" xmlns:w="http://schemas.openxmlformats.org/wordprocessingml/2006/main" xmlns:w10="urn:schemas-microsoft-com:office:word" xmlns:wp="http://schemas.openxmlformats.org/drawingml/2006/wordprocessingDrawing" xmlns:wps="http://schemas.microsoft.com/office/word/2010/wordprocessingShape" xmlns:wpg="http://schemas.microsoft.com/office/word/2010/wordprocessingGroup" xmlns:mc="http://schemas.openxmlformats.org/markup-compatibility/2006" xmlns:wp14="http://schemas.microsoft.com/office/word/2010/wordprocessingDrawing" xmlns:w14="http://schemas.microsoft.com/office/word/2010/wordml" mc:Ignorable="w14 wp14">
+<w:document xmlns:wpc="http://schemas.microsoft.com/office/word/2010/wordprocessingCanvas" xmlns:cx="http://schemas.microsoft.com/office/drawing/2014/chartex" xmlns:cx1="http://schemas.microsoft.com/office/drawing/2015/9/8/chartex" xmlns:cx2="http://schemas.microsoft.com/office/drawing/2015/10/21/chartex" xmlns:mc="http://schemas.openxmlformats.org/markup-compatibility/2006" xmlns:o="urn:schemas-microsoft-com:office:office" xmlns:r="http://schemas.openxmlformats.org/officeDocument/2006/relationships" xmlns:m="http://schemas.openxmlformats.org/officeDocument/2006/math" xmlns:v="urn:schemas-microsoft-com:vml" xmlns:wp14="http://schemas.microsoft.com/office/word/2010/wordprocessingDrawing" xmlns:wp="http://schemas.openxmlformats.org/drawingml/2006/wordprocessingDrawing" xmlns:w10="urn:schemas-microsoft-com:office:word" xmlns:w="http://schemas.openxmlformats.org/wordprocessingml/2006/main" xmlns:w14="http://schemas.microsoft.com/office/word/2010/wordml" xmlns:w15="http://schemas.microsoft.com/office/word/2012/wordml" xmlns:w16se="http://schemas.microsoft.com/office/word/2015/wordml/symex" xmlns:wpg="http://schemas.microsoft.com/office/word/2010/wordprocessingGroup" xmlns:wpi="http://schemas.microsoft.com/office/word/2010/wordprocessingInk" xmlns:wne="http://schemas.microsoft.com/office/word/2006/wordml" xmlns:wps="http://schemas.microsoft.com/office/word/2010/wordprocessingShape" mc:Ignorable="w14 w15 w16se wp14">
   <w:body>
     <w:p>
       <w:pPr>
-        <w:pStyle w:val="Normal"/>
         <w:jc w:val="center"/>
         <w:rPr>
           <w:rFonts w:ascii="Arial" w:hAnsi="Arial"/>
@@ -15,11 +14,13 @@
       <w:r>
         <w:rPr>
           <w:rFonts w:ascii="Arial" w:hAnsi="Arial"/>
+          <w:noProof/>
           <w:sz w:val="64"/>
           <w:szCs w:val="64"/>
+          <w:lang w:eastAsia="es-ES"/>
         </w:rPr>
         <w:drawing>
-          <wp:anchor behindDoc="0" distT="0" distB="101600" distL="0" distR="0" simplePos="0" locked="0" layoutInCell="1" allowOverlap="1" relativeHeight="2">
+          <wp:anchor distT="0" distB="101600" distL="0" distR="0" simplePos="0" relativeHeight="2" behindDoc="0" locked="0" layoutInCell="1" allowOverlap="1">
             <wp:simplePos x="0" y="0"/>
             <wp:positionH relativeFrom="column">
               <wp:posOffset>12700</wp:posOffset>
@@ -30,7 +31,7 @@
             <wp:extent cx="1636395" cy="1022350"/>
             <wp:effectExtent l="0" t="0" r="0" b="0"/>
             <wp:wrapSquare wrapText="bothSides"/>
-            <wp:docPr id="1" name="Imagen2" descr=""/>
+            <wp:docPr id="1" name="Imagen2"/>
             <wp:cNvGraphicFramePr>
               <a:graphicFrameLocks xmlns:a="http://schemas.openxmlformats.org/drawingml/2006/main" noChangeAspect="1"/>
             </wp:cNvGraphicFramePr>
@@ -38,13 +39,13 @@
               <a:graphicData uri="http://schemas.openxmlformats.org/drawingml/2006/picture">
                 <pic:pic xmlns:pic="http://schemas.openxmlformats.org/drawingml/2006/picture">
                   <pic:nvPicPr>
-                    <pic:cNvPr id="1" name="Imagen2" descr=""/>
+                    <pic:cNvPr id="1" name="Imagen2"/>
                     <pic:cNvPicPr>
                       <a:picLocks noChangeAspect="1" noChangeArrowheads="1"/>
                     </pic:cNvPicPr>
                   </pic:nvPicPr>
                   <pic:blipFill>
-                    <a:blip r:embed="rId2"/>
+                    <a:blip r:embed="rId5"/>
                     <a:stretch>
                       <a:fillRect/>
                     </a:stretch>
@@ -63,8 +64,17 @@
             </a:graphic>
           </wp:anchor>
         </w:drawing>
+      </w:r>
+      <w:r>
+        <w:rPr>
+          <w:rFonts w:ascii="Arial" w:hAnsi="Arial"/>
+          <w:noProof/>
+          <w:sz w:val="64"/>
+          <w:szCs w:val="64"/>
+          <w:lang w:eastAsia="es-ES"/>
+        </w:rPr>
         <w:drawing>
-          <wp:anchor behindDoc="0" distT="0" distB="101600" distL="0" distR="0" simplePos="0" locked="0" layoutInCell="1" allowOverlap="1" relativeHeight="3">
+          <wp:anchor distT="0" distB="101600" distL="0" distR="0" simplePos="0" relativeHeight="3" behindDoc="0" locked="0" layoutInCell="1" allowOverlap="1">
             <wp:simplePos x="0" y="0"/>
             <wp:positionH relativeFrom="column">
               <wp:posOffset>3677920</wp:posOffset>
@@ -75,7 +85,7 @@
             <wp:extent cx="1714500" cy="1398270"/>
             <wp:effectExtent l="0" t="0" r="0" b="0"/>
             <wp:wrapSquare wrapText="largest"/>
-            <wp:docPr id="2" name="Imagen3" descr=""/>
+            <wp:docPr id="2" name="Imagen3"/>
             <wp:cNvGraphicFramePr>
               <a:graphicFrameLocks xmlns:a="http://schemas.openxmlformats.org/drawingml/2006/main" noChangeAspect="1"/>
             </wp:cNvGraphicFramePr>
@@ -83,13 +93,13 @@
               <a:graphicData uri="http://schemas.openxmlformats.org/drawingml/2006/picture">
                 <pic:pic xmlns:pic="http://schemas.openxmlformats.org/drawingml/2006/picture">
                   <pic:nvPicPr>
-                    <pic:cNvPr id="2" name="Imagen3" descr=""/>
+                    <pic:cNvPr id="2" name="Imagen3"/>
                     <pic:cNvPicPr>
                       <a:picLocks noChangeAspect="1" noChangeArrowheads="1"/>
                     </pic:cNvPicPr>
                   </pic:nvPicPr>
                   <pic:blipFill>
-                    <a:blip r:embed="rId3"/>
+                    <a:blip r:embed="rId6"/>
                     <a:stretch>
                       <a:fillRect/>
                     </a:stretch>
@@ -112,7 +122,6 @@
     </w:p>
     <w:p>
       <w:pPr>
-        <w:pStyle w:val="Normal"/>
         <w:jc w:val="center"/>
         <w:rPr>
           <w:rFonts w:ascii="Arial" w:hAnsi="Arial"/>
@@ -120,17 +129,19 @@
           <w:szCs w:val="64"/>
         </w:rPr>
       </w:pPr>
-      <w:r>
+    </w:p>
+    <w:p>
+      <w:pPr>
+        <w:jc w:val="center"/>
         <w:rPr>
           <w:rFonts w:ascii="Arial" w:hAnsi="Arial"/>
           <w:sz w:val="64"/>
           <w:szCs w:val="64"/>
         </w:rPr>
-      </w:r>
-    </w:p>
-    <w:p>
-      <w:pPr>
-        <w:pStyle w:val="Normal"/>
+      </w:pPr>
+    </w:p>
+    <w:p>
+      <w:pPr>
         <w:jc w:val="center"/>
         <w:rPr>
           <w:rFonts w:ascii="Arial" w:hAnsi="Arial"/>
@@ -138,39 +149,12 @@
           <w:szCs w:val="64"/>
         </w:rPr>
       </w:pPr>
-      <w:r>
-        <w:rPr>
-          <w:rFonts w:ascii="Arial" w:hAnsi="Arial"/>
-          <w:sz w:val="64"/>
-          <w:szCs w:val="64"/>
-        </w:rPr>
-      </w:r>
-    </w:p>
-    <w:p>
-      <w:pPr>
-        <w:pStyle w:val="Normal"/>
+    </w:p>
+    <w:p>
+      <w:pPr>
         <w:jc w:val="center"/>
         <w:rPr>
           <w:rFonts w:ascii="Arial" w:hAnsi="Arial"/>
-          <w:sz w:val="64"/>
-          <w:szCs w:val="64"/>
-        </w:rPr>
-      </w:pPr>
-      <w:r>
-        <w:rPr>
-          <w:rFonts w:ascii="Arial" w:hAnsi="Arial"/>
-          <w:sz w:val="64"/>
-          <w:szCs w:val="64"/>
-        </w:rPr>
-      </w:r>
-    </w:p>
-    <w:p>
-      <w:pPr>
-        <w:pStyle w:val="Normal"/>
-        <w:jc w:val="center"/>
-        <w:rPr>
-          <w:rFonts w:ascii="Arial" w:hAnsi="Arial"/>
-          <w:b/>
           <w:b/>
           <w:bCs/>
           <w:sz w:val="72"/>
@@ -190,7 +174,6 @@
     </w:p>
     <w:p>
       <w:pPr>
-        <w:pStyle w:val="Normal"/>
         <w:jc w:val="center"/>
         <w:rPr>
           <w:rFonts w:ascii="Arial" w:hAnsi="Arial"/>
@@ -209,7 +192,6 @@
     </w:p>
     <w:p>
       <w:pPr>
-        <w:pStyle w:val="Normal"/>
         <w:jc w:val="center"/>
         <w:rPr>
           <w:rFonts w:ascii="Arial" w:hAnsi="Arial"/>
@@ -217,32 +199,26 @@
           <w:szCs w:val="56"/>
         </w:rPr>
       </w:pPr>
-      <w:r>
+    </w:p>
+    <w:p>
+      <w:pPr>
+        <w:jc w:val="center"/>
         <w:rPr>
           <w:rFonts w:ascii="Arial" w:hAnsi="Arial"/>
           <w:sz w:val="56"/>
           <w:szCs w:val="56"/>
         </w:rPr>
-      </w:r>
-    </w:p>
-    <w:p>
-      <w:pPr>
-        <w:pStyle w:val="Normal"/>
-        <w:jc w:val="center"/>
-        <w:rPr>
-          <w:rFonts w:ascii="Arial" w:hAnsi="Arial"/>
+      </w:pPr>
+      <w:r>
+        <w:rPr>
+          <w:rFonts w:ascii="Arial" w:hAnsi="Arial"/>
+          <w:noProof/>
           <w:sz w:val="56"/>
           <w:szCs w:val="56"/>
-        </w:rPr>
-      </w:pPr>
-      <w:r>
-        <w:rPr>
-          <w:rFonts w:ascii="Arial" w:hAnsi="Arial"/>
-          <w:sz w:val="56"/>
-          <w:szCs w:val="56"/>
+          <w:lang w:eastAsia="es-ES"/>
         </w:rPr>
         <w:drawing>
-          <wp:anchor behindDoc="0" distT="0" distB="101600" distL="0" distR="0" simplePos="0" locked="0" layoutInCell="1" allowOverlap="1" relativeHeight="4">
+          <wp:anchor distT="0" distB="101600" distL="0" distR="0" simplePos="0" relativeHeight="4" behindDoc="0" locked="0" layoutInCell="1" allowOverlap="1">
             <wp:simplePos x="0" y="0"/>
             <wp:positionH relativeFrom="column">
               <wp:posOffset>1777365</wp:posOffset>
@@ -253,7 +229,7 @@
             <wp:extent cx="1597025" cy="1746250"/>
             <wp:effectExtent l="0" t="0" r="0" b="0"/>
             <wp:wrapSquare wrapText="largest"/>
-            <wp:docPr id="3" name="Imagen1" descr=""/>
+            <wp:docPr id="3" name="Imagen1"/>
             <wp:cNvGraphicFramePr>
               <a:graphicFrameLocks xmlns:a="http://schemas.openxmlformats.org/drawingml/2006/main" noChangeAspect="1"/>
             </wp:cNvGraphicFramePr>
@@ -261,13 +237,13 @@
               <a:graphicData uri="http://schemas.openxmlformats.org/drawingml/2006/picture">
                 <pic:pic xmlns:pic="http://schemas.openxmlformats.org/drawingml/2006/picture">
                   <pic:nvPicPr>
-                    <pic:cNvPr id="3" name="Imagen1" descr=""/>
+                    <pic:cNvPr id="3" name="Imagen1"/>
                     <pic:cNvPicPr>
                       <a:picLocks noChangeAspect="1" noChangeArrowheads="1"/>
                     </pic:cNvPicPr>
                   </pic:nvPicPr>
                   <pic:blipFill>
-                    <a:blip r:embed="rId4"/>
+                    <a:blip r:embed="rId7"/>
                     <a:stretch>
                       <a:fillRect/>
                     </a:stretch>
@@ -290,7 +266,6 @@
     </w:p>
     <w:p>
       <w:pPr>
-        <w:pStyle w:val="Normal"/>
         <w:jc w:val="center"/>
         <w:rPr>
           <w:rFonts w:ascii="Arial" w:hAnsi="Arial"/>
@@ -298,17 +273,19 @@
           <w:szCs w:val="56"/>
         </w:rPr>
       </w:pPr>
-      <w:r>
+    </w:p>
+    <w:p>
+      <w:pPr>
+        <w:jc w:val="center"/>
         <w:rPr>
           <w:rFonts w:ascii="Arial" w:hAnsi="Arial"/>
           <w:sz w:val="56"/>
           <w:szCs w:val="56"/>
         </w:rPr>
-      </w:r>
-    </w:p>
-    <w:p>
-      <w:pPr>
-        <w:pStyle w:val="Normal"/>
+      </w:pPr>
+    </w:p>
+    <w:p>
+      <w:pPr>
         <w:jc w:val="center"/>
         <w:rPr>
           <w:rFonts w:ascii="Arial" w:hAnsi="Arial"/>
@@ -316,60 +293,25 @@
           <w:szCs w:val="56"/>
         </w:rPr>
       </w:pPr>
-      <w:r>
+    </w:p>
+    <w:p>
+      <w:pPr>
+        <w:jc w:val="center"/>
         <w:rPr>
           <w:rFonts w:ascii="Arial" w:hAnsi="Arial"/>
           <w:sz w:val="56"/>
           <w:szCs w:val="56"/>
         </w:rPr>
-      </w:r>
-    </w:p>
-    <w:p>
-      <w:pPr>
-        <w:pStyle w:val="Normal"/>
-        <w:jc w:val="center"/>
-        <w:rPr>
-          <w:rFonts w:ascii="Arial" w:hAnsi="Arial"/>
-          <w:sz w:val="56"/>
-          <w:szCs w:val="56"/>
-        </w:rPr>
-      </w:pPr>
-      <w:r>
-        <w:rPr>
-          <w:rFonts w:ascii="Arial" w:hAnsi="Arial"/>
-          <w:sz w:val="56"/>
-          <w:szCs w:val="56"/>
-        </w:rPr>
-      </w:r>
-    </w:p>
-    <w:p>
-      <w:pPr>
-        <w:pStyle w:val="Normal"/>
-        <w:jc w:val="center"/>
-        <w:rPr>
-          <w:rFonts w:ascii="Arial" w:hAnsi="Arial"/>
-          <w:sz w:val="56"/>
-          <w:szCs w:val="56"/>
-        </w:rPr>
-      </w:pPr>
-      <w:r>
-        <w:rPr>
-          <w:rFonts w:ascii="Arial" w:hAnsi="Arial"/>
-          <w:sz w:val="56"/>
-          <w:szCs w:val="56"/>
-        </w:rPr>
-      </w:r>
+      </w:pPr>
       <w:r>
         <w:br w:type="page"/>
       </w:r>
     </w:p>
     <w:p>
       <w:pPr>
-        <w:pStyle w:val="Normal"/>
-        <w:jc w:val="both"/>
-        <w:rPr>
-          <w:rFonts w:ascii="Arial" w:hAnsi="Arial"/>
-          <w:b/>
+        <w:jc w:val="both"/>
+        <w:rPr>
+          <w:rFonts w:ascii="Arial" w:hAnsi="Arial"/>
           <w:b/>
           <w:sz w:val="32"/>
           <w:szCs w:val="32"/>
@@ -382,35 +324,27 @@
           <w:sz w:val="32"/>
           <w:szCs w:val="32"/>
         </w:rPr>
+        <w:lastRenderedPageBreak/>
         <w:t>Índice</w:t>
       </w:r>
     </w:p>
     <w:p>
       <w:pPr>
-        <w:pStyle w:val="Normal"/>
-        <w:jc w:val="both"/>
-        <w:rPr>
-          <w:rFonts w:ascii="Arial" w:hAnsi="Arial"/>
-          <w:sz w:val="28"/>
-          <w:szCs w:val="28"/>
-        </w:rPr>
-      </w:pPr>
-      <w:r>
-        <w:rPr>
-          <w:rFonts w:ascii="Arial" w:hAnsi="Arial"/>
-          <w:sz w:val="28"/>
-          <w:szCs w:val="28"/>
-        </w:rPr>
-      </w:r>
-    </w:p>
-    <w:p>
-      <w:pPr>
-        <w:pStyle w:val="Normal"/>
+        <w:jc w:val="both"/>
+        <w:rPr>
+          <w:rFonts w:ascii="Arial" w:hAnsi="Arial"/>
+          <w:sz w:val="28"/>
+          <w:szCs w:val="28"/>
+        </w:rPr>
+      </w:pPr>
+    </w:p>
+    <w:p>
+      <w:pPr>
         <w:numPr>
           <w:ilvl w:val="0"/>
           <w:numId w:val="3"/>
         </w:numPr>
-        <w:spacing w:lineRule="auto" w:line="360"/>
+        <w:spacing w:line="360" w:lineRule="auto"/>
         <w:jc w:val="both"/>
         <w:rPr>
           <w:rFonts w:ascii="Arial" w:hAnsi="Arial"/>
@@ -429,12 +363,11 @@
     </w:p>
     <w:p>
       <w:pPr>
-        <w:pStyle w:val="Normal"/>
         <w:numPr>
           <w:ilvl w:val="0"/>
           <w:numId w:val="3"/>
         </w:numPr>
-        <w:spacing w:lineRule="auto" w:line="360"/>
+        <w:spacing w:line="360" w:lineRule="auto"/>
         <w:jc w:val="both"/>
         <w:rPr>
           <w:rFonts w:ascii="Arial" w:hAnsi="Arial"/>
@@ -453,12 +386,11 @@
     </w:p>
     <w:p>
       <w:pPr>
-        <w:pStyle w:val="Normal"/>
         <w:numPr>
           <w:ilvl w:val="1"/>
           <w:numId w:val="3"/>
         </w:numPr>
-        <w:spacing w:lineRule="auto" w:line="360"/>
+        <w:spacing w:line="360" w:lineRule="auto"/>
         <w:jc w:val="both"/>
         <w:rPr>
           <w:rFonts w:ascii="Arial" w:hAnsi="Arial"/>
@@ -477,12 +409,11 @@
     </w:p>
     <w:p>
       <w:pPr>
-        <w:pStyle w:val="Normal"/>
         <w:numPr>
           <w:ilvl w:val="0"/>
           <w:numId w:val="3"/>
         </w:numPr>
-        <w:spacing w:lineRule="auto" w:line="360"/>
+        <w:spacing w:line="360" w:lineRule="auto"/>
         <w:jc w:val="both"/>
         <w:rPr>
           <w:rFonts w:ascii="Arial" w:hAnsi="Arial"/>
@@ -501,12 +432,11 @@
     </w:p>
     <w:p>
       <w:pPr>
-        <w:pStyle w:val="Normal"/>
         <w:numPr>
           <w:ilvl w:val="0"/>
           <w:numId w:val="3"/>
         </w:numPr>
-        <w:spacing w:lineRule="auto" w:line="360"/>
+        <w:spacing w:line="360" w:lineRule="auto"/>
         <w:jc w:val="both"/>
         <w:rPr>
           <w:rFonts w:ascii="Arial" w:hAnsi="Arial"/>
@@ -525,12 +455,11 @@
     </w:p>
     <w:p>
       <w:pPr>
-        <w:pStyle w:val="Normal"/>
         <w:numPr>
           <w:ilvl w:val="1"/>
           <w:numId w:val="3"/>
         </w:numPr>
-        <w:spacing w:lineRule="auto" w:line="360"/>
+        <w:spacing w:line="360" w:lineRule="auto"/>
         <w:jc w:val="both"/>
         <w:rPr>
           <w:rFonts w:ascii="Arial" w:hAnsi="Arial"/>
@@ -549,12 +478,11 @@
     </w:p>
     <w:p>
       <w:pPr>
-        <w:pStyle w:val="Normal"/>
         <w:numPr>
           <w:ilvl w:val="2"/>
           <w:numId w:val="3"/>
         </w:numPr>
-        <w:spacing w:lineRule="auto" w:line="360"/>
+        <w:spacing w:line="360" w:lineRule="auto"/>
         <w:jc w:val="both"/>
         <w:rPr>
           <w:rFonts w:ascii="Arial" w:hAnsi="Arial"/>
@@ -573,12 +501,11 @@
     </w:p>
     <w:p>
       <w:pPr>
-        <w:pStyle w:val="Normal"/>
         <w:numPr>
           <w:ilvl w:val="2"/>
           <w:numId w:val="3"/>
         </w:numPr>
-        <w:spacing w:lineRule="auto" w:line="360"/>
+        <w:spacing w:line="360" w:lineRule="auto"/>
         <w:jc w:val="both"/>
         <w:rPr>
           <w:rFonts w:ascii="Arial" w:hAnsi="Arial"/>
@@ -597,12 +524,11 @@
     </w:p>
     <w:p>
       <w:pPr>
-        <w:pStyle w:val="Normal"/>
         <w:numPr>
           <w:ilvl w:val="2"/>
           <w:numId w:val="3"/>
         </w:numPr>
-        <w:spacing w:lineRule="auto" w:line="360"/>
+        <w:spacing w:line="360" w:lineRule="auto"/>
         <w:jc w:val="both"/>
         <w:rPr>
           <w:rFonts w:ascii="Arial" w:hAnsi="Arial"/>
@@ -621,12 +547,11 @@
     </w:p>
     <w:p>
       <w:pPr>
-        <w:pStyle w:val="Normal"/>
         <w:numPr>
           <w:ilvl w:val="2"/>
           <w:numId w:val="3"/>
         </w:numPr>
-        <w:spacing w:lineRule="auto" w:line="360"/>
+        <w:spacing w:line="360" w:lineRule="auto"/>
         <w:jc w:val="both"/>
         <w:rPr>
           <w:rFonts w:ascii="Arial" w:hAnsi="Arial"/>
@@ -645,12 +570,11 @@
     </w:p>
     <w:p>
       <w:pPr>
-        <w:pStyle w:val="Normal"/>
         <w:numPr>
           <w:ilvl w:val="2"/>
           <w:numId w:val="3"/>
         </w:numPr>
-        <w:spacing w:lineRule="auto" w:line="360"/>
+        <w:spacing w:line="360" w:lineRule="auto"/>
         <w:jc w:val="both"/>
         <w:rPr>
           <w:rFonts w:ascii="Arial" w:hAnsi="Arial"/>
@@ -669,21 +593,18 @@
     </w:p>
     <w:p>
       <w:pPr>
-        <w:pStyle w:val="Normal"/>
         <w:numPr>
           <w:ilvl w:val="1"/>
           <w:numId w:val="3"/>
         </w:numPr>
-        <w:spacing w:lineRule="auto" w:line="360"/>
-        <w:jc w:val="both"/>
-        <w:rPr>
-          <w:rFonts w:ascii="Arial" w:hAnsi="Arial"/>
-          <w:sz w:val="28"/>
-          <w:szCs w:val="28"/>
-        </w:rPr>
-      </w:pPr>
-      <w:bookmarkStart w:id="0" w:name="_GoBack"/>
-      <w:bookmarkEnd w:id="0"/>
+        <w:spacing w:line="360" w:lineRule="auto"/>
+        <w:jc w:val="both"/>
+        <w:rPr>
+          <w:rFonts w:ascii="Arial" w:hAnsi="Arial"/>
+          <w:sz w:val="28"/>
+          <w:szCs w:val="28"/>
+        </w:rPr>
+      </w:pPr>
       <w:r>
         <w:rPr>
           <w:rFonts w:ascii="Arial" w:hAnsi="Arial"/>
@@ -695,12 +616,11 @@
     </w:p>
     <w:p>
       <w:pPr>
-        <w:pStyle w:val="Normal"/>
         <w:numPr>
           <w:ilvl w:val="2"/>
           <w:numId w:val="3"/>
         </w:numPr>
-        <w:spacing w:lineRule="auto" w:line="360"/>
+        <w:spacing w:line="360" w:lineRule="auto"/>
         <w:jc w:val="both"/>
         <w:rPr>
           <w:rFonts w:ascii="Arial" w:hAnsi="Arial"/>
@@ -719,41 +639,48 @@
     </w:p>
     <w:p>
       <w:pPr>
-        <w:pStyle w:val="Normal"/>
         <w:numPr>
           <w:ilvl w:val="2"/>
           <w:numId w:val="3"/>
         </w:numPr>
-        <w:spacing w:lineRule="auto" w:line="360"/>
-        <w:jc w:val="both"/>
-        <w:rPr>
-          <w:rFonts w:ascii="Arial" w:hAnsi="Arial"/>
-          <w:sz w:val="28"/>
-          <w:szCs w:val="28"/>
-        </w:rPr>
-      </w:pPr>
-      <w:r>
-        <w:rPr>
-          <w:rFonts w:ascii="Arial" w:hAnsi="Arial"/>
-          <w:sz w:val="28"/>
-          <w:szCs w:val="28"/>
-        </w:rPr>
-        <w:t>Interactuar con el chat</w:t>
-      </w:r>
-    </w:p>
-    <w:p>
-      <w:pPr>
-        <w:pStyle w:val="Normal"/>
+        <w:spacing w:line="360" w:lineRule="auto"/>
+        <w:jc w:val="both"/>
+        <w:rPr>
+          <w:rFonts w:ascii="Arial" w:hAnsi="Arial"/>
+          <w:sz w:val="28"/>
+          <w:szCs w:val="28"/>
+        </w:rPr>
+      </w:pPr>
+      <w:r>
+        <w:rPr>
+          <w:rFonts w:ascii="Arial" w:hAnsi="Arial"/>
+          <w:sz w:val="28"/>
+          <w:szCs w:val="28"/>
+        </w:rPr>
+        <w:t xml:space="preserve">Interactuar con </w:t>
+      </w:r>
+      <w:r>
+        <w:rPr>
+          <w:rFonts w:ascii="Arial" w:hAnsi="Arial"/>
+          <w:sz w:val="28"/>
+          <w:szCs w:val="28"/>
+        </w:rPr>
+        <w:t>el chat</w:t>
+      </w:r>
+    </w:p>
+    <w:p>
+      <w:pPr>
         <w:numPr>
           <w:ilvl w:val="2"/>
           <w:numId w:val="3"/>
         </w:numPr>
-        <w:spacing w:lineRule="auto" w:line="360"/>
-        <w:jc w:val="both"/>
-        <w:rPr>
-          <w:rFonts w:ascii="Arial" w:hAnsi="Arial"/>
-          <w:sz w:val="28"/>
-          <w:szCs w:val="28"/>
+        <w:spacing w:line="360" w:lineRule="auto"/>
+        <w:jc w:val="both"/>
+        <w:rPr>
+          <w:rFonts w:ascii="Arial" w:hAnsi="Arial"/>
+          <w:sz w:val="28"/>
+          <w:szCs w:val="28"/>
+          <w:u w:val="single"/>
         </w:rPr>
       </w:pPr>
       <w:r>
@@ -767,12 +694,35 @@
     </w:p>
     <w:p>
       <w:pPr>
-        <w:pStyle w:val="Normal"/>
+        <w:numPr>
+          <w:ilvl w:val="1"/>
+          <w:numId w:val="3"/>
+        </w:numPr>
+        <w:spacing w:line="360" w:lineRule="auto"/>
+        <w:jc w:val="both"/>
+        <w:rPr>
+          <w:rFonts w:ascii="Arial" w:hAnsi="Arial"/>
+          <w:sz w:val="28"/>
+          <w:szCs w:val="28"/>
+          <w:u w:val="single"/>
+        </w:rPr>
+      </w:pPr>
+      <w:r>
+        <w:rPr>
+          <w:rFonts w:ascii="Arial" w:hAnsi="Arial"/>
+          <w:sz w:val="28"/>
+          <w:szCs w:val="28"/>
+        </w:rPr>
+        <w:t>Error 404</w:t>
+      </w:r>
+    </w:p>
+    <w:p>
+      <w:pPr>
         <w:numPr>
           <w:ilvl w:val="0"/>
           <w:numId w:val="3"/>
         </w:numPr>
-        <w:spacing w:lineRule="auto" w:line="360"/>
+        <w:spacing w:line="360" w:lineRule="auto"/>
         <w:jc w:val="both"/>
         <w:rPr>
           <w:rFonts w:ascii="Arial" w:hAnsi="Arial"/>
@@ -794,11 +744,9 @@
     </w:p>
     <w:p>
       <w:pPr>
-        <w:pStyle w:val="Normal"/>
-        <w:jc w:val="both"/>
-        <w:rPr>
-          <w:rFonts w:ascii="Arial" w:hAnsi="Arial"/>
-          <w:b/>
+        <w:jc w:val="both"/>
+        <w:rPr>
+          <w:rFonts w:ascii="Arial" w:hAnsi="Arial"/>
           <w:b/>
           <w:bCs/>
           <w:sz w:val="28"/>
@@ -813,37 +761,35 @@
           <w:sz w:val="28"/>
           <w:szCs w:val="28"/>
         </w:rPr>
+        <w:lastRenderedPageBreak/>
         <w:t>1.</w:t>
+      </w:r>
+      <w:r>
+        <w:rPr>
+          <w:rFonts w:ascii="Arial" w:hAnsi="Arial"/>
+          <w:b/>
+          <w:bCs/>
+          <w:sz w:val="28"/>
+          <w:szCs w:val="28"/>
+        </w:rPr>
         <w:tab/>
         <w:t>Introducción</w:t>
       </w:r>
     </w:p>
     <w:p>
       <w:pPr>
-        <w:pStyle w:val="Normal"/>
-        <w:jc w:val="both"/>
-        <w:rPr>
-          <w:rFonts w:ascii="Arial" w:hAnsi="Arial"/>
-          <w:b/>
+        <w:jc w:val="both"/>
+        <w:rPr>
+          <w:rFonts w:ascii="Arial" w:hAnsi="Arial"/>
           <w:b/>
           <w:bCs/>
           <w:sz w:val="28"/>
           <w:szCs w:val="28"/>
         </w:rPr>
       </w:pPr>
-      <w:r>
-        <w:rPr>
-          <w:rFonts w:ascii="Arial" w:hAnsi="Arial"/>
-          <w:b/>
-          <w:bCs/>
-          <w:sz w:val="28"/>
-          <w:szCs w:val="28"/>
-        </w:rPr>
-      </w:r>
-    </w:p>
-    <w:p>
-      <w:pPr>
-        <w:pStyle w:val="Normal"/>
+    </w:p>
+    <w:p>
+      <w:pPr>
         <w:jc w:val="both"/>
         <w:rPr>
           <w:rFonts w:ascii="Arial" w:hAnsi="Arial"/>
@@ -870,7 +816,6 @@
     </w:p>
     <w:p>
       <w:pPr>
-        <w:pStyle w:val="Normal"/>
         <w:ind w:firstLine="708"/>
         <w:jc w:val="both"/>
         <w:rPr>
@@ -890,7 +835,6 @@
     </w:p>
     <w:p>
       <w:pPr>
-        <w:pStyle w:val="Normal"/>
         <w:jc w:val="both"/>
         <w:rPr>
           <w:rFonts w:ascii="Arial" w:hAnsi="Arial"/>
@@ -909,7 +853,7 @@
     </w:p>
     <w:p>
       <w:pPr>
-        <w:pStyle w:val="ListParagraph"/>
+        <w:pStyle w:val="Prrafodelista"/>
         <w:numPr>
           <w:ilvl w:val="0"/>
           <w:numId w:val="1"/>
@@ -943,28 +887,30 @@
           <w:sz w:val="24"/>
           <w:szCs w:val="24"/>
         </w:rPr>
-        <w:t xml:space="preserve"> con una contraseña almacenada en el servidor y podrá actualizar la URL del vídeo de YouTube que ven los estudiantes en tiempo real, ver los usuarios conectados y expulsarlos de la aplicación y leer y mandar mensajes en el chat.</w:t>
-      </w:r>
-    </w:p>
-    <w:p>
-      <w:pPr>
-        <w:pStyle w:val="ListParagraph"/>
-        <w:jc w:val="both"/>
-        <w:rPr>
-          <w:sz w:val="24"/>
-          <w:szCs w:val="24"/>
-        </w:rPr>
-      </w:pPr>
-      <w:r>
-        <w:rPr>
-          <w:sz w:val="24"/>
-          <w:szCs w:val="24"/>
-        </w:rPr>
-      </w:r>
-    </w:p>
-    <w:p>
-      <w:pPr>
-        <w:pStyle w:val="ListParagraph"/>
+        <w:t xml:space="preserve"> con una contraseña </w:t>
+      </w:r>
+      <w:r>
+        <w:rPr>
+          <w:rFonts w:ascii="Arial" w:hAnsi="Arial"/>
+          <w:sz w:val="24"/>
+          <w:szCs w:val="24"/>
+        </w:rPr>
+        <w:t>almacenada en el servidor y podrá actualizar la URL del vídeo de YouTube que ven los estudiantes en tiempo real, ver los usuarios conectados y expulsarlos de la aplicación y leer y mandar mensajes en el chat.</w:t>
+      </w:r>
+    </w:p>
+    <w:p>
+      <w:pPr>
+        <w:pStyle w:val="Prrafodelista"/>
+        <w:jc w:val="both"/>
+        <w:rPr>
+          <w:sz w:val="24"/>
+          <w:szCs w:val="24"/>
+        </w:rPr>
+      </w:pPr>
+    </w:p>
+    <w:p>
+      <w:pPr>
+        <w:pStyle w:val="Prrafodelista"/>
         <w:numPr>
           <w:ilvl w:val="0"/>
           <w:numId w:val="1"/>
@@ -999,7 +945,35 @@
           <w:sz w:val="24"/>
           <w:szCs w:val="24"/>
         </w:rPr>
-        <w:t xml:space="preserve">, accediendo tras introducir uno de los pares usuario:contraseña almacenados en el archivo </w:t>
+        <w:t>, acc</w:t>
+      </w:r>
+      <w:r>
+        <w:rPr>
+          <w:rFonts w:ascii="Arial" w:hAnsi="Arial"/>
+          <w:sz w:val="24"/>
+          <w:szCs w:val="24"/>
+        </w:rPr>
+        <w:t xml:space="preserve">ediendo tras introducir uno de los pares </w:t>
+      </w:r>
+      <w:proofErr w:type="spellStart"/>
+      <w:proofErr w:type="gramStart"/>
+      <w:r>
+        <w:rPr>
+          <w:rFonts w:ascii="Arial" w:hAnsi="Arial"/>
+          <w:sz w:val="24"/>
+          <w:szCs w:val="24"/>
+        </w:rPr>
+        <w:t>usuario:contraseña</w:t>
+      </w:r>
+      <w:proofErr w:type="spellEnd"/>
+      <w:proofErr w:type="gramEnd"/>
+      <w:r>
+        <w:rPr>
+          <w:rFonts w:ascii="Arial" w:hAnsi="Arial"/>
+          <w:sz w:val="24"/>
+          <w:szCs w:val="24"/>
+        </w:rPr>
+        <w:t xml:space="preserve"> almacenados en el archivo </w:t>
       </w:r>
       <w:r>
         <w:rPr>
@@ -1021,7 +995,6 @@
     </w:p>
     <w:p>
       <w:pPr>
-        <w:pStyle w:val="Normal"/>
         <w:ind w:firstLine="360"/>
         <w:jc w:val="both"/>
         <w:rPr>
@@ -1036,102 +1009,96 @@
           <w:sz w:val="24"/>
           <w:szCs w:val="24"/>
         </w:rPr>
-        <w:t>La sesión de un usuario tiene asociado un identificador, y hasta que ese identificador no se verifique como un usuario válido no podrá acceder a ninguna de las funcionalidades: ni ver qué vídeo hay, ni los usuarios conectados ni leer y mandar mensajes al chat.</w:t>
-      </w:r>
-    </w:p>
-    <w:p>
-      <w:pPr>
-        <w:pStyle w:val="Normal"/>
-        <w:jc w:val="both"/>
-        <w:rPr>
-          <w:rFonts w:ascii="Arial" w:hAnsi="Arial"/>
-          <w:b/>
-          <w:b/>
-          <w:sz w:val="28"/>
-          <w:szCs w:val="28"/>
-        </w:rPr>
-      </w:pPr>
-      <w:r>
-        <w:rPr>
-          <w:rFonts w:ascii="Arial" w:hAnsi="Arial"/>
-          <w:b/>
-          <w:sz w:val="28"/>
-          <w:szCs w:val="28"/>
-        </w:rPr>
-      </w:r>
-    </w:p>
-    <w:p>
-      <w:pPr>
-        <w:pStyle w:val="Normal"/>
-        <w:spacing w:before="0" w:after="0"/>
-        <w:rPr>
-          <w:rFonts w:ascii="Arial" w:hAnsi="Arial"/>
-          <w:b/>
-          <w:b/>
-          <w:sz w:val="28"/>
-          <w:szCs w:val="28"/>
-        </w:rPr>
-      </w:pPr>
-      <w:r>
-        <w:rPr>
-          <w:rFonts w:ascii="Arial" w:hAnsi="Arial"/>
-          <w:b/>
-          <w:sz w:val="28"/>
-          <w:szCs w:val="28"/>
-        </w:rPr>
-      </w:r>
+        <w:t>La sesión</w:t>
+      </w:r>
+      <w:r>
+        <w:rPr>
+          <w:rFonts w:ascii="Arial" w:hAnsi="Arial"/>
+          <w:sz w:val="24"/>
+          <w:szCs w:val="24"/>
+        </w:rPr>
+        <w:t xml:space="preserve"> de un usuario tiene asociado un identificador, y hasta que ese identificador no se verifique como un usuario válido no podrá acceder a ninguna de las funcionalidades: ni ver qué vídeo hay, ni los usuarios conectados ni leer y mandar mensajes al chat.</w:t>
+      </w:r>
+    </w:p>
+    <w:p>
+      <w:pPr>
+        <w:jc w:val="both"/>
+        <w:rPr>
+          <w:rFonts w:ascii="Arial" w:hAnsi="Arial"/>
+          <w:b/>
+          <w:sz w:val="28"/>
+          <w:szCs w:val="28"/>
+        </w:rPr>
+      </w:pPr>
+    </w:p>
+    <w:p>
+      <w:pPr>
+        <w:spacing w:after="0"/>
+        <w:rPr>
+          <w:rFonts w:ascii="Arial" w:hAnsi="Arial"/>
+          <w:b/>
+          <w:sz w:val="28"/>
+          <w:szCs w:val="28"/>
+        </w:rPr>
+      </w:pPr>
       <w:r>
         <w:br w:type="page"/>
       </w:r>
     </w:p>
     <w:p>
       <w:pPr>
-        <w:pStyle w:val="Normal"/>
-        <w:jc w:val="both"/>
-        <w:rPr>
-          <w:rFonts w:ascii="Arial" w:hAnsi="Arial"/>
-          <w:b/>
-          <w:b/>
-          <w:sz w:val="28"/>
-          <w:szCs w:val="28"/>
-        </w:rPr>
-      </w:pPr>
-      <w:r>
-        <w:rPr>
-          <w:rFonts w:ascii="Arial" w:hAnsi="Arial"/>
-          <w:b/>
-          <w:sz w:val="28"/>
-          <w:szCs w:val="28"/>
-        </w:rPr>
-        <w:t>2.</w:t>
+        <w:jc w:val="both"/>
+        <w:rPr>
+          <w:rFonts w:ascii="Arial" w:hAnsi="Arial"/>
+          <w:b/>
+          <w:sz w:val="28"/>
+          <w:szCs w:val="28"/>
+        </w:rPr>
+      </w:pPr>
+      <w:r>
+        <w:rPr>
+          <w:rFonts w:ascii="Arial" w:hAnsi="Arial"/>
+          <w:b/>
+          <w:sz w:val="28"/>
+          <w:szCs w:val="28"/>
+        </w:rPr>
+        <w:lastRenderedPageBreak/>
+        <w:t>2</w:t>
+      </w:r>
+      <w:r>
+        <w:rPr>
+          <w:rFonts w:ascii="Arial" w:hAnsi="Arial"/>
+          <w:b/>
+          <w:sz w:val="28"/>
+          <w:szCs w:val="28"/>
+        </w:rPr>
+        <w:t>.</w:t>
+      </w:r>
+      <w:r>
+        <w:rPr>
+          <w:rFonts w:ascii="Arial" w:hAnsi="Arial"/>
+          <w:b/>
+          <w:sz w:val="28"/>
+          <w:szCs w:val="28"/>
+        </w:rPr>
         <w:tab/>
         <w:t>Instalación</w:t>
       </w:r>
     </w:p>
     <w:p>
       <w:pPr>
-        <w:pStyle w:val="Normal"/>
-        <w:jc w:val="both"/>
-        <w:rPr>
-          <w:rFonts w:ascii="Arial" w:hAnsi="Arial"/>
-          <w:sz w:val="24"/>
-          <w:szCs w:val="24"/>
-        </w:rPr>
-      </w:pPr>
-      <w:r>
-        <w:rPr>
-          <w:rFonts w:ascii="Arial" w:hAnsi="Arial"/>
-          <w:sz w:val="24"/>
-          <w:szCs w:val="24"/>
-        </w:rPr>
-      </w:r>
-    </w:p>
-    <w:p>
-      <w:pPr>
-        <w:pStyle w:val="Normal"/>
+        <w:jc w:val="both"/>
+        <w:rPr>
+          <w:rFonts w:ascii="Arial" w:hAnsi="Arial"/>
+          <w:sz w:val="24"/>
+          <w:szCs w:val="24"/>
+        </w:rPr>
+      </w:pPr>
+    </w:p>
+    <w:p>
+      <w:pPr>
         <w:ind w:firstLine="708"/>
         <w:jc w:val="both"/>
-        <w:rPr/>
       </w:pPr>
       <w:r>
         <w:rPr>
@@ -1141,7 +1108,7 @@
         </w:rPr>
         <w:t xml:space="preserve">Para ejecutar Hermes el servidor donde se despliegue necesita tener instalado </w:t>
       </w:r>
-      <w:hyperlink r:id="rId5">
+      <w:hyperlink r:id="rId8">
         <w:r>
           <w:rPr>
             <w:rStyle w:val="EnlacedeInternet"/>
@@ -1163,7 +1130,6 @@
     </w:p>
     <w:p>
       <w:pPr>
-        <w:pStyle w:val="Normal"/>
         <w:ind w:firstLine="708"/>
         <w:jc w:val="both"/>
         <w:rPr>
@@ -1172,23 +1138,14 @@
           <w:szCs w:val="24"/>
         </w:rPr>
       </w:pPr>
-      <w:r>
-        <w:rPr>
-          <w:rFonts w:ascii="Arial" w:hAnsi="Arial"/>
-          <w:sz w:val="24"/>
-          <w:szCs w:val="24"/>
-        </w:rPr>
-      </w:r>
-    </w:p>
-    <w:p>
-      <w:pPr>
-        <w:pStyle w:val="Normal"/>
+    </w:p>
+    <w:p>
+      <w:pPr>
         <w:ind w:firstLine="708"/>
         <w:jc w:val="both"/>
         <w:rPr>
           <w:rFonts w:ascii="Arial" w:hAnsi="Arial"/>
           <w:b/>
-          <w:b/>
           <w:sz w:val="24"/>
           <w:szCs w:val="24"/>
         </w:rPr>
@@ -1201,13 +1158,20 @@
           <w:szCs w:val="24"/>
         </w:rPr>
         <w:t>2.1.</w:t>
+      </w:r>
+      <w:r>
+        <w:rPr>
+          <w:rFonts w:ascii="Arial" w:hAnsi="Arial"/>
+          <w:b/>
+          <w:sz w:val="24"/>
+          <w:szCs w:val="24"/>
+        </w:rPr>
         <w:tab/>
         <w:t>Problemas</w:t>
       </w:r>
     </w:p>
     <w:p>
       <w:pPr>
-        <w:pStyle w:val="Normal"/>
         <w:ind w:firstLine="708"/>
         <w:jc w:val="both"/>
         <w:rPr>
@@ -1216,43 +1180,72 @@
           <w:szCs w:val="24"/>
         </w:rPr>
       </w:pPr>
-      <w:r>
-        <w:rPr>
-          <w:rFonts w:ascii="Arial" w:hAnsi="Arial"/>
-          <w:sz w:val="24"/>
-          <w:szCs w:val="24"/>
-        </w:rPr>
-      </w:r>
-    </w:p>
-    <w:p>
-      <w:pPr>
-        <w:pStyle w:val="Normal"/>
+    </w:p>
+    <w:p>
+      <w:pPr>
         <w:ind w:firstLine="708"/>
         <w:jc w:val="both"/>
         <w:rPr>
           <w:rFonts w:ascii="Arial" w:hAnsi="Arial"/>
           <w:i/>
+          <w:sz w:val="24"/>
+          <w:szCs w:val="24"/>
+        </w:rPr>
+      </w:pPr>
+      <w:r>
+        <w:rPr>
+          <w:rFonts w:ascii="Arial" w:hAnsi="Arial"/>
+          <w:sz w:val="24"/>
+          <w:szCs w:val="24"/>
+        </w:rPr>
+        <w:t xml:space="preserve">Si aparecen problemas con las dependencias Socket.io o Express, sitúese en el directorio raíz y ejecute </w:t>
+      </w:r>
+      <w:proofErr w:type="spellStart"/>
+      <w:r>
+        <w:rPr>
+          <w:rFonts w:ascii="Courier New" w:hAnsi="Courier New" w:cs="Courier New"/>
+          <w:sz w:val="24"/>
+          <w:szCs w:val="24"/>
+        </w:rPr>
+        <w:t>npm</w:t>
+      </w:r>
+      <w:proofErr w:type="spellEnd"/>
+      <w:r>
+        <w:rPr>
+          <w:rFonts w:ascii="Courier New" w:hAnsi="Courier New" w:cs="Courier New"/>
+          <w:sz w:val="24"/>
+          <w:szCs w:val="24"/>
+        </w:rPr>
+        <w:t xml:space="preserve"> </w:t>
+      </w:r>
+      <w:proofErr w:type="spellStart"/>
+      <w:r>
+        <w:rPr>
+          <w:rFonts w:ascii="Courier New" w:hAnsi="Courier New" w:cs="Courier New"/>
+          <w:sz w:val="24"/>
+          <w:szCs w:val="24"/>
+        </w:rPr>
+        <w:t>install</w:t>
+      </w:r>
+      <w:proofErr w:type="spellEnd"/>
+      <w:r>
+        <w:rPr>
+          <w:rFonts w:ascii="Arial" w:hAnsi="Arial"/>
           <w:i/>
           <w:sz w:val="24"/>
           <w:szCs w:val="24"/>
         </w:rPr>
-      </w:pPr>
-      <w:r>
-        <w:rPr>
-          <w:rFonts w:ascii="Arial" w:hAnsi="Arial"/>
-          <w:sz w:val="24"/>
-          <w:szCs w:val="24"/>
-        </w:rPr>
-        <w:t xml:space="preserve">Si aparecen problemas con las dependencias Socket.io o Express, sitúese en el directorio raíz y ejecute </w:t>
-      </w:r>
-      <w:r>
-        <w:rPr>
-          <w:rFonts w:cs="Courier New" w:ascii="Courier New" w:hAnsi="Courier New"/>
-          <w:sz w:val="24"/>
-          <w:szCs w:val="24"/>
-        </w:rPr>
-        <w:t>npm install</w:t>
-      </w:r>
+        <w:t xml:space="preserve"> </w:t>
+      </w:r>
+      <w:r>
+        <w:rPr>
+          <w:rFonts w:ascii="Arial" w:hAnsi="Arial"/>
+          <w:sz w:val="24"/>
+          <w:szCs w:val="24"/>
+        </w:rPr>
+        <w:t xml:space="preserve">para descargarlas de nuevo, aunque inicialmente ya se encuentran en el directorio </w:t>
+      </w:r>
+      <w:proofErr w:type="spellStart"/>
       <w:r>
         <w:rPr>
           <w:rFonts w:ascii="Arial" w:hAnsi="Arial"/>
@@ -1260,16 +1253,9 @@
           <w:sz w:val="24"/>
           <w:szCs w:val="24"/>
         </w:rPr>
-        <w:t xml:space="preserve"> </w:t>
-      </w:r>
-      <w:r>
-        <w:rPr>
-          <w:rFonts w:ascii="Arial" w:hAnsi="Arial"/>
-          <w:sz w:val="24"/>
-          <w:szCs w:val="24"/>
-        </w:rPr>
-        <w:t xml:space="preserve">para descargarlas de nuevo, aunque inicialmente ya se encuentran en el directorio </w:t>
-      </w:r>
+        <w:t>node_modules</w:t>
+      </w:r>
+      <w:proofErr w:type="spellEnd"/>
       <w:r>
         <w:rPr>
           <w:rFonts w:ascii="Arial" w:hAnsi="Arial"/>
@@ -1277,37 +1263,25 @@
           <w:sz w:val="24"/>
           <w:szCs w:val="24"/>
         </w:rPr>
-        <w:t>node_modules/.</w:t>
-      </w:r>
-    </w:p>
-    <w:p>
-      <w:pPr>
-        <w:pStyle w:val="Normal"/>
-        <w:jc w:val="both"/>
-        <w:rPr>
-          <w:rFonts w:ascii="Arial" w:hAnsi="Arial"/>
-          <w:b/>
-          <w:b/>
-          <w:sz w:val="28"/>
-          <w:szCs w:val="28"/>
-        </w:rPr>
-      </w:pPr>
-      <w:r>
-        <w:rPr>
-          <w:rFonts w:ascii="Arial" w:hAnsi="Arial"/>
-          <w:b/>
-          <w:sz w:val="28"/>
-          <w:szCs w:val="28"/>
-        </w:rPr>
-      </w:r>
-    </w:p>
-    <w:p>
-      <w:pPr>
-        <w:pStyle w:val="Normal"/>
-        <w:jc w:val="both"/>
-        <w:rPr>
-          <w:rFonts w:ascii="Arial" w:hAnsi="Arial"/>
-          <w:b/>
+        <w:t>/.</w:t>
+      </w:r>
+    </w:p>
+    <w:p>
+      <w:pPr>
+        <w:jc w:val="both"/>
+        <w:rPr>
+          <w:rFonts w:ascii="Arial" w:hAnsi="Arial"/>
+          <w:b/>
+          <w:sz w:val="28"/>
+          <w:szCs w:val="28"/>
+        </w:rPr>
+      </w:pPr>
+    </w:p>
+    <w:p>
+      <w:pPr>
+        <w:jc w:val="both"/>
+        <w:rPr>
+          <w:rFonts w:ascii="Arial" w:hAnsi="Arial"/>
           <w:b/>
           <w:sz w:val="28"/>
           <w:szCs w:val="28"/>
@@ -1321,17 +1295,23 @@
           <w:szCs w:val="28"/>
         </w:rPr>
         <w:t>3.</w:t>
+      </w:r>
+      <w:r>
+        <w:rPr>
+          <w:rFonts w:ascii="Arial" w:hAnsi="Arial"/>
+          <w:b/>
+          <w:sz w:val="28"/>
+          <w:szCs w:val="28"/>
+        </w:rPr>
         <w:tab/>
         <w:t>Ejecución</w:t>
       </w:r>
     </w:p>
     <w:p>
       <w:pPr>
-        <w:pStyle w:val="Normal"/>
-        <w:jc w:val="both"/>
-        <w:rPr>
-          <w:rFonts w:ascii="Arial" w:hAnsi="Arial"/>
-          <w:b/>
+        <w:jc w:val="both"/>
+        <w:rPr>
+          <w:rFonts w:ascii="Arial" w:hAnsi="Arial"/>
           <w:b/>
           <w:sz w:val="28"/>
           <w:szCs w:val="28"/>
@@ -1349,7 +1329,6 @@
     </w:p>
     <w:p>
       <w:pPr>
-        <w:pStyle w:val="Normal"/>
         <w:jc w:val="both"/>
         <w:rPr>
           <w:rFonts w:ascii="Arial" w:hAnsi="Arial"/>
@@ -1364,11 +1343,19 @@
           <w:szCs w:val="24"/>
         </w:rPr>
         <w:tab/>
-        <w:t xml:space="preserve">En el servidor, sitúese en el directorio raíz del proyecto y ejecute </w:t>
-      </w:r>
-      <w:r>
-        <w:rPr>
-          <w:rFonts w:cs="Courier New" w:ascii="Courier New" w:hAnsi="Courier New"/>
+        <w:t>En el servidor, sitúese en</w:t>
+      </w:r>
+      <w:r>
+        <w:rPr>
+          <w:rFonts w:ascii="Arial" w:hAnsi="Arial"/>
+          <w:sz w:val="24"/>
+          <w:szCs w:val="24"/>
+        </w:rPr>
+        <w:t xml:space="preserve"> el directorio raíz del proyecto y ejecute </w:t>
+      </w:r>
+      <w:r>
+        <w:rPr>
+          <w:rFonts w:ascii="Courier New" w:hAnsi="Courier New" w:cs="Courier New"/>
           <w:sz w:val="24"/>
           <w:szCs w:val="24"/>
         </w:rPr>
@@ -1385,7 +1372,6 @@
     </w:p>
     <w:p>
       <w:pPr>
-        <w:pStyle w:val="Normal"/>
         <w:ind w:firstLine="708"/>
         <w:jc w:val="both"/>
         <w:rPr>
@@ -1404,7 +1390,7 @@
       </w:r>
       <w:r>
         <w:rPr>
-          <w:rFonts w:cs="Courier New" w:ascii="Courier New" w:hAnsi="Courier New"/>
+          <w:rFonts w:ascii="Courier New" w:hAnsi="Courier New" w:cs="Courier New"/>
           <w:i/>
           <w:sz w:val="24"/>
           <w:szCs w:val="24"/>
@@ -1417,116 +1403,116 @@
           <w:sz w:val="24"/>
           <w:szCs w:val="24"/>
         </w:rPr>
-        <w:t>en el archivo index.js.</w:t>
-      </w:r>
-    </w:p>
-    <w:p>
-      <w:pPr>
-        <w:pStyle w:val="Normal"/>
+        <w:t xml:space="preserve">en el archivo </w:t>
+      </w:r>
+      <w:r>
+        <w:rPr>
+          <w:rFonts w:ascii="Arial" w:hAnsi="Arial"/>
+          <w:i/>
+          <w:iCs/>
+          <w:sz w:val="24"/>
+          <w:szCs w:val="24"/>
+        </w:rPr>
+        <w:t>index.js</w:t>
+      </w:r>
+      <w:r>
+        <w:rPr>
+          <w:rFonts w:ascii="Arial" w:hAnsi="Arial"/>
+          <w:sz w:val="24"/>
+          <w:szCs w:val="24"/>
+        </w:rPr>
+        <w:t>.</w:t>
+      </w:r>
+    </w:p>
+    <w:p>
+      <w:pPr>
         <w:ind w:firstLine="708"/>
         <w:jc w:val="both"/>
-        <w:rPr>
-          <w:rFonts w:ascii="Arial" w:hAnsi="Arial"/>
-          <w:sz w:val="24"/>
-          <w:szCs w:val="24"/>
-        </w:rPr>
-      </w:pPr>
-      <w:r>
-        <w:rPr>
-          <w:rFonts w:ascii="Arial" w:hAnsi="Arial"/>
-          <w:sz w:val="24"/>
-          <w:szCs w:val="24"/>
-        </w:rPr>
-        <w:t>Cuando el servidor se inicia tiene por defecto un vídeo de una carta de ajustes, que mantendrá hasta que el primer profesor lo actualice.</w:t>
-      </w:r>
-    </w:p>
-    <w:p>
-      <w:pPr>
-        <w:pStyle w:val="Normal"/>
-        <w:jc w:val="both"/>
-        <w:rPr>
-          <w:rFonts w:ascii="Arial" w:hAnsi="Arial"/>
-          <w:sz w:val="24"/>
-          <w:szCs w:val="24"/>
-        </w:rPr>
-      </w:pPr>
-      <w:r>
-        <w:rPr>
-          <w:rFonts w:ascii="Arial" w:hAnsi="Arial"/>
-          <w:sz w:val="24"/>
-          <w:szCs w:val="24"/>
-        </w:rPr>
-      </w:r>
-    </w:p>
-    <w:p>
-      <w:pPr>
-        <w:pStyle w:val="Normal"/>
-        <w:spacing w:before="0" w:after="0"/>
-        <w:rPr>
-          <w:rFonts w:ascii="Arial" w:hAnsi="Arial"/>
-          <w:b/>
-          <w:b/>
-          <w:sz w:val="28"/>
-          <w:szCs w:val="28"/>
-        </w:rPr>
-      </w:pPr>
-      <w:r>
-        <w:rPr>
-          <w:rFonts w:ascii="Arial" w:hAnsi="Arial"/>
-          <w:b/>
-          <w:sz w:val="28"/>
-          <w:szCs w:val="28"/>
-        </w:rPr>
-      </w:r>
+      </w:pPr>
+      <w:r>
+        <w:rPr>
+          <w:rFonts w:ascii="Arial" w:hAnsi="Arial"/>
+          <w:sz w:val="24"/>
+          <w:szCs w:val="24"/>
+        </w:rPr>
+        <w:t>Cu</w:t>
+      </w:r>
+      <w:r>
+        <w:rPr>
+          <w:rFonts w:ascii="Arial" w:hAnsi="Arial"/>
+          <w:sz w:val="24"/>
+          <w:szCs w:val="24"/>
+        </w:rPr>
+        <w:t>ando el servidor se inicia tiene por defecto un vídeo de una carta de ajustes, que mantendrá hasta que el primer profesor lo actualice.</w:t>
+      </w:r>
+    </w:p>
+    <w:p>
+      <w:pPr>
+        <w:jc w:val="both"/>
+        <w:rPr>
+          <w:rFonts w:ascii="Arial" w:hAnsi="Arial"/>
+          <w:sz w:val="24"/>
+          <w:szCs w:val="24"/>
+        </w:rPr>
+      </w:pPr>
+    </w:p>
+    <w:p>
+      <w:pPr>
+        <w:spacing w:after="0"/>
+        <w:rPr>
+          <w:rFonts w:ascii="Arial" w:hAnsi="Arial"/>
+          <w:b/>
+          <w:sz w:val="28"/>
+          <w:szCs w:val="28"/>
+        </w:rPr>
+      </w:pPr>
       <w:r>
         <w:br w:type="page"/>
       </w:r>
     </w:p>
     <w:p>
       <w:pPr>
-        <w:pStyle w:val="Normal"/>
-        <w:jc w:val="both"/>
-        <w:rPr>
-          <w:rFonts w:ascii="Arial" w:hAnsi="Arial"/>
-          <w:b/>
-          <w:b/>
-          <w:sz w:val="28"/>
-          <w:szCs w:val="28"/>
-        </w:rPr>
-      </w:pPr>
-      <w:r>
-        <w:rPr>
-          <w:rFonts w:ascii="Arial" w:hAnsi="Arial"/>
-          <w:b/>
-          <w:sz w:val="28"/>
-          <w:szCs w:val="28"/>
-        </w:rPr>
+        <w:jc w:val="both"/>
+        <w:rPr>
+          <w:rFonts w:ascii="Arial" w:hAnsi="Arial"/>
+          <w:b/>
+          <w:sz w:val="28"/>
+          <w:szCs w:val="28"/>
+        </w:rPr>
+      </w:pPr>
+      <w:r>
+        <w:rPr>
+          <w:rFonts w:ascii="Arial" w:hAnsi="Arial"/>
+          <w:b/>
+          <w:sz w:val="28"/>
+          <w:szCs w:val="28"/>
+        </w:rPr>
+        <w:lastRenderedPageBreak/>
         <w:t>4.</w:t>
+      </w:r>
+      <w:r>
+        <w:rPr>
+          <w:rFonts w:ascii="Arial" w:hAnsi="Arial"/>
+          <w:b/>
+          <w:sz w:val="28"/>
+          <w:szCs w:val="28"/>
+        </w:rPr>
         <w:tab/>
         <w:t>Uso</w:t>
       </w:r>
     </w:p>
     <w:p>
       <w:pPr>
-        <w:pStyle w:val="Normal"/>
-        <w:jc w:val="both"/>
-        <w:rPr>
-          <w:rFonts w:ascii="Arial" w:hAnsi="Arial"/>
-          <w:sz w:val="24"/>
-          <w:szCs w:val="24"/>
-        </w:rPr>
-      </w:pPr>
-      <w:r>
-        <w:rPr>
-          <w:rFonts w:ascii="Arial" w:hAnsi="Arial"/>
-          <w:sz w:val="24"/>
-          <w:szCs w:val="24"/>
-        </w:rPr>
-      </w:r>
-    </w:p>
-    <w:p>
-      <w:pPr>
-        <w:pStyle w:val="Normal"/>
+        <w:jc w:val="both"/>
+        <w:rPr>
+          <w:rFonts w:ascii="Arial" w:hAnsi="Arial"/>
+          <w:sz w:val="24"/>
+          <w:szCs w:val="24"/>
+        </w:rPr>
+      </w:pPr>
+    </w:p>
+    <w:p>
+      <w:pPr>
         <w:jc w:val="both"/>
         <w:rPr>
           <w:rFonts w:ascii="Arial" w:hAnsi="Arial"/>
@@ -1541,34 +1527,48 @@
           <w:szCs w:val="24"/>
         </w:rPr>
         <w:tab/>
-        <w:t>En este apartado se discutirá las funcionalidades de cada rol, qué puede, qué no puede hacer  y cómo hacerlo.</w:t>
-      </w:r>
-    </w:p>
-    <w:p>
-      <w:pPr>
-        <w:pStyle w:val="Normal"/>
-        <w:jc w:val="both"/>
-        <w:rPr>
-          <w:rFonts w:ascii="Arial" w:hAnsi="Arial"/>
-          <w:sz w:val="24"/>
-          <w:szCs w:val="24"/>
-        </w:rPr>
-      </w:pPr>
-      <w:r>
-        <w:rPr>
-          <w:rFonts w:ascii="Arial" w:hAnsi="Arial"/>
-          <w:sz w:val="24"/>
-          <w:szCs w:val="24"/>
-        </w:rPr>
-      </w:r>
-    </w:p>
-    <w:p>
-      <w:pPr>
-        <w:pStyle w:val="Normal"/>
-        <w:jc w:val="both"/>
-        <w:rPr>
-          <w:rFonts w:ascii="Arial" w:hAnsi="Arial"/>
-          <w:b/>
+        <w:t>En este apartado se discutirá las funcionalidades de cada rol,</w:t>
+      </w:r>
+      <w:r>
+        <w:rPr>
+          <w:rFonts w:ascii="Arial" w:hAnsi="Arial"/>
+          <w:sz w:val="24"/>
+          <w:szCs w:val="24"/>
+        </w:rPr>
+        <w:t xml:space="preserve"> qué puede, qué no puede hacer </w:t>
+      </w:r>
+      <w:r>
+        <w:rPr>
+          <w:rFonts w:ascii="Arial" w:hAnsi="Arial"/>
+          <w:sz w:val="24"/>
+          <w:szCs w:val="24"/>
+        </w:rPr>
+        <w:t>y cómo hacerlo</w:t>
+      </w:r>
+      <w:r>
+        <w:rPr>
+          <w:rFonts w:ascii="Arial" w:hAnsi="Arial"/>
+          <w:sz w:val="24"/>
+          <w:szCs w:val="24"/>
+        </w:rPr>
+        <w:t>.</w:t>
+      </w:r>
+    </w:p>
+    <w:p>
+      <w:pPr>
+        <w:jc w:val="both"/>
+        <w:rPr>
+          <w:rFonts w:ascii="Arial" w:hAnsi="Arial"/>
+          <w:sz w:val="24"/>
+          <w:szCs w:val="24"/>
+        </w:rPr>
+      </w:pPr>
+    </w:p>
+    <w:p>
+      <w:pPr>
+        <w:jc w:val="both"/>
+        <w:rPr>
+          <w:rFonts w:ascii="Arial" w:hAnsi="Arial"/>
           <w:b/>
           <w:sz w:val="24"/>
           <w:szCs w:val="24"/>
@@ -1590,36 +1590,36 @@
           <w:szCs w:val="24"/>
         </w:rPr>
         <w:t>4.1</w:t>
+      </w:r>
+      <w:r>
+        <w:rPr>
+          <w:rFonts w:ascii="Arial" w:hAnsi="Arial"/>
+          <w:b/>
+          <w:sz w:val="24"/>
+          <w:szCs w:val="24"/>
+        </w:rPr>
         <w:tab/>
         <w:t>Profesor</w:t>
       </w:r>
     </w:p>
     <w:p>
       <w:pPr>
-        <w:pStyle w:val="Normal"/>
         <w:keepNext/>
-        <w:jc w:val="both"/>
-        <w:rPr/>
-      </w:pPr>
-      <w:r>
-        <w:rPr>
-          <w:rFonts w:ascii="Arial" w:hAnsi="Arial"/>
-          <w:sz w:val="24"/>
-          <w:szCs w:val="24"/>
-        </w:rPr>
-        <w:tab/>
-      </w:r>
-      <w:r>
-        <w:rPr>
-          <w:rFonts w:ascii="Arial" w:hAnsi="Arial"/>
-          <w:sz w:val="24"/>
-          <w:szCs w:val="24"/>
+        <w:jc w:val="center"/>
+      </w:pPr>
+      <w:r>
+        <w:rPr>
+          <w:rFonts w:ascii="Arial" w:hAnsi="Arial"/>
+          <w:noProof/>
+          <w:sz w:val="24"/>
+          <w:szCs w:val="24"/>
+          <w:lang w:eastAsia="es-ES"/>
         </w:rPr>
         <w:drawing>
-          <wp:inline distT="19050" distB="20955" distL="19050" distR="13970">
-            <wp:extent cx="4711065" cy="5199380"/>
-            <wp:effectExtent l="0" t="0" r="0" b="0"/>
-            <wp:docPr id="4" name="Imagen 7" descr=""/>
+          <wp:inline distT="0" distB="0" distL="0" distR="0">
+            <wp:extent cx="4619836" cy="5098694"/>
+            <wp:effectExtent l="19050" t="19050" r="9525" b="26035"/>
+            <wp:docPr id="4" name="Imagen 7"/>
             <wp:cNvGraphicFramePr>
               <a:graphicFrameLocks xmlns:a="http://schemas.openxmlformats.org/drawingml/2006/main" noChangeAspect="1"/>
             </wp:cNvGraphicFramePr>
@@ -1627,13 +1627,13 @@
               <a:graphicData uri="http://schemas.openxmlformats.org/drawingml/2006/picture">
                 <pic:pic xmlns:pic="http://schemas.openxmlformats.org/drawingml/2006/picture">
                   <pic:nvPicPr>
-                    <pic:cNvPr id="4" name="Imagen 7" descr=""/>
+                    <pic:cNvPr id="4" name="Imagen 7"/>
                     <pic:cNvPicPr>
                       <a:picLocks noChangeAspect="1" noChangeArrowheads="1"/>
                     </pic:cNvPicPr>
                   </pic:nvPicPr>
                   <pic:blipFill>
-                    <a:blip r:embed="rId6"/>
+                    <a:blip r:embed="rId9"/>
                     <a:stretch>
                       <a:fillRect/>
                     </a:stretch>
@@ -1641,11 +1641,16 @@
                   <pic:spPr bwMode="auto">
                     <a:xfrm>
                       <a:off x="0" y="0"/>
-                      <a:ext cx="4711065" cy="5199380"/>
+                      <a:ext cx="4625618" cy="5105075"/>
                     </a:xfrm>
                     <a:prstGeom prst="rect">
                       <a:avLst/>
                     </a:prstGeom>
+                    <a:ln>
+                      <a:solidFill>
+                        <a:schemeClr val="tx1"/>
+                      </a:solidFill>
+                    </a:ln>
                   </pic:spPr>
                 </pic:pic>
               </a:graphicData>
@@ -1656,63 +1661,50 @@
     </w:p>
     <w:p>
       <w:pPr>
-        <w:pStyle w:val="Caption"/>
+        <w:pStyle w:val="Descripcin"/>
         <w:jc w:val="center"/>
-        <w:rPr/>
-      </w:pPr>
-      <w:r>
-        <w:rPr/>
+      </w:pPr>
+      <w:r>
         <w:t xml:space="preserve">Ilustración </w:t>
       </w:r>
       <w:r>
-        <w:rPr/>
         <w:fldChar w:fldCharType="begin"/>
       </w:r>
       <w:r>
-        <w:instrText> SEQ Ilustración \* ARABIC </w:instrText>
+        <w:instrText>SEQ Ilustración \* ARABIC</w:instrText>
       </w:r>
       <w:r>
         <w:fldChar w:fldCharType="separate"/>
       </w:r>
       <w:r>
+        <w:rPr>
+          <w:noProof/>
+        </w:rPr>
         <w:t>1</w:t>
       </w:r>
       <w:r>
         <w:fldChar w:fldCharType="end"/>
       </w:r>
       <w:r>
-        <w:rPr/>
         <w:t xml:space="preserve"> - Interfaz del profesor</w:t>
       </w:r>
     </w:p>
     <w:p>
       <w:pPr>
-        <w:pStyle w:val="Normal"/>
-        <w:jc w:val="both"/>
-        <w:rPr>
-          <w:rFonts w:ascii="Arial" w:hAnsi="Arial"/>
-          <w:b/>
-          <w:b/>
-          <w:sz w:val="24"/>
-          <w:szCs w:val="24"/>
-        </w:rPr>
-      </w:pPr>
-      <w:r>
-        <w:rPr>
-          <w:rFonts w:ascii="Arial" w:hAnsi="Arial"/>
-          <w:b/>
-          <w:sz w:val="24"/>
-          <w:szCs w:val="24"/>
-        </w:rPr>
-      </w:r>
-    </w:p>
-    <w:p>
-      <w:pPr>
-        <w:pStyle w:val="Normal"/>
-        <w:jc w:val="both"/>
-        <w:rPr>
-          <w:rFonts w:ascii="Arial" w:hAnsi="Arial"/>
-          <w:b/>
+        <w:jc w:val="both"/>
+        <w:rPr>
+          <w:rFonts w:ascii="Arial" w:hAnsi="Arial"/>
+          <w:b/>
+          <w:sz w:val="24"/>
+          <w:szCs w:val="24"/>
+        </w:rPr>
+      </w:pPr>
+    </w:p>
+    <w:p>
+      <w:pPr>
+        <w:jc w:val="both"/>
+        <w:rPr>
+          <w:rFonts w:ascii="Arial" w:hAnsi="Arial"/>
           <w:b/>
           <w:sz w:val="24"/>
           <w:szCs w:val="24"/>
@@ -1726,14 +1718,29 @@
           <w:szCs w:val="24"/>
         </w:rPr>
         <w:tab/>
+      </w:r>
+      <w:r>
+        <w:rPr>
+          <w:rFonts w:ascii="Arial" w:hAnsi="Arial"/>
+          <w:b/>
+          <w:sz w:val="24"/>
+          <w:szCs w:val="24"/>
+        </w:rPr>
         <w:t>4.1.1</w:t>
+      </w:r>
+      <w:r>
+        <w:rPr>
+          <w:rFonts w:ascii="Arial" w:hAnsi="Arial"/>
+          <w:b/>
+          <w:sz w:val="24"/>
+          <w:szCs w:val="24"/>
+        </w:rPr>
         <w:tab/>
         <w:t>Entrar a la aplicación</w:t>
       </w:r>
     </w:p>
     <w:p>
       <w:pPr>
-        <w:pStyle w:val="Normal"/>
         <w:jc w:val="both"/>
         <w:rPr>
           <w:rFonts w:ascii="Arial" w:hAnsi="Arial"/>
@@ -1752,74 +1759,66 @@
     </w:p>
     <w:p>
       <w:pPr>
-        <w:pStyle w:val="Normal"/>
         <w:ind w:firstLine="708"/>
         <w:jc w:val="both"/>
-        <w:rPr>
-          <w:rFonts w:ascii="Arial" w:hAnsi="Arial"/>
-          <w:sz w:val="24"/>
-          <w:szCs w:val="24"/>
-        </w:rPr>
-      </w:pPr>
-      <w:r>
-        <w:rPr>
-          <w:rFonts w:ascii="Arial" w:hAnsi="Arial"/>
-          <w:sz w:val="24"/>
-          <w:szCs w:val="24"/>
-        </w:rPr>
-        <w:t>Tras introducir su contraseña, y siempre que no haya otro docente conectado, el profesor podrá acceder. Si por el contrario se da esta situación, el segundo docente será avisado y se le pedirá que espere a que el otro docente acabe la sesión; no podrá acceder hasta entonces.</w:t>
-      </w:r>
-    </w:p>
-    <w:p>
-      <w:pPr>
-        <w:pStyle w:val="Normal"/>
-        <w:ind w:firstLine="708"/>
-        <w:jc w:val="both"/>
-        <w:rPr>
-          <w:rFonts w:ascii="Arial" w:hAnsi="Arial"/>
-          <w:b/>
-          <w:b/>
-          <w:sz w:val="24"/>
-          <w:szCs w:val="24"/>
-        </w:rPr>
-      </w:pPr>
-      <w:r>
-        <w:rPr>
-          <w:rFonts w:ascii="Arial" w:hAnsi="Arial"/>
-          <w:b/>
-          <w:sz w:val="24"/>
-          <w:szCs w:val="24"/>
-        </w:rPr>
+      </w:pPr>
+      <w:r>
+        <w:rPr>
+          <w:rFonts w:ascii="Arial" w:hAnsi="Arial"/>
+          <w:sz w:val="24"/>
+          <w:szCs w:val="24"/>
+        </w:rPr>
+        <w:t>Tras introducir su contraseña, y siempre que no haya otro docente conectado, el profesor podrá acceder. Si por el contrario se da esta situación, el segundo docente será informado y se le pedirá que espere a que el otro docente acabe la sesión; no podrá ac</w:t>
+      </w:r>
+      <w:r>
+        <w:rPr>
+          <w:rFonts w:ascii="Arial" w:hAnsi="Arial"/>
+          <w:sz w:val="24"/>
+          <w:szCs w:val="24"/>
+        </w:rPr>
+        <w:t>ceder hasta entonces.</w:t>
+      </w:r>
+    </w:p>
+    <w:p>
+      <w:pPr>
+        <w:jc w:val="both"/>
+      </w:pPr>
+      <w:r>
+        <w:rPr>
+          <w:rFonts w:ascii="Arial" w:hAnsi="Arial"/>
+          <w:b/>
+          <w:sz w:val="24"/>
+          <w:szCs w:val="24"/>
+        </w:rPr>
+        <w:lastRenderedPageBreak/>
+        <w:tab/>
         <w:t>4.1.2</w:t>
+      </w:r>
+      <w:r>
+        <w:rPr>
+          <w:rFonts w:ascii="Arial" w:hAnsi="Arial"/>
+          <w:b/>
+          <w:sz w:val="24"/>
+          <w:szCs w:val="24"/>
+        </w:rPr>
         <w:tab/>
         <w:t>Interactuar con el chat</w:t>
       </w:r>
     </w:p>
     <w:p>
       <w:pPr>
-        <w:pStyle w:val="Normal"/>
         <w:ind w:firstLine="708"/>
         <w:jc w:val="both"/>
         <w:rPr>
           <w:rFonts w:ascii="Arial" w:hAnsi="Arial"/>
           <w:b/>
-          <w:b/>
-          <w:sz w:val="24"/>
-          <w:szCs w:val="24"/>
-        </w:rPr>
-      </w:pPr>
-      <w:r>
-        <w:rPr>
-          <w:rFonts w:ascii="Arial" w:hAnsi="Arial"/>
-          <w:b/>
-          <w:sz w:val="24"/>
-          <w:szCs w:val="24"/>
-        </w:rPr>
-      </w:r>
-    </w:p>
-    <w:p>
-      <w:pPr>
-        <w:pStyle w:val="Normal"/>
+          <w:sz w:val="24"/>
+          <w:szCs w:val="24"/>
+        </w:rPr>
+      </w:pPr>
+    </w:p>
+    <w:p>
+      <w:pPr>
         <w:ind w:firstLine="708"/>
         <w:jc w:val="both"/>
         <w:rPr>
@@ -1856,25 +1855,16 @@
     </w:p>
     <w:p>
       <w:pPr>
-        <w:pStyle w:val="Normal"/>
-        <w:jc w:val="both"/>
-        <w:rPr>
-          <w:rFonts w:ascii="Arial" w:hAnsi="Arial"/>
-          <w:sz w:val="24"/>
-          <w:szCs w:val="24"/>
-        </w:rPr>
-      </w:pPr>
-      <w:r>
-        <w:rPr>
-          <w:rFonts w:ascii="Arial" w:hAnsi="Arial"/>
-          <w:sz w:val="24"/>
-          <w:szCs w:val="24"/>
-        </w:rPr>
-      </w:r>
-    </w:p>
-    <w:p>
-      <w:pPr>
-        <w:pStyle w:val="Normal"/>
+        <w:jc w:val="both"/>
+        <w:rPr>
+          <w:rFonts w:ascii="Arial" w:hAnsi="Arial"/>
+          <w:sz w:val="24"/>
+          <w:szCs w:val="24"/>
+        </w:rPr>
+      </w:pPr>
+    </w:p>
+    <w:p>
+      <w:pPr>
         <w:ind w:firstLine="708"/>
         <w:jc w:val="both"/>
         <w:rPr>
@@ -1891,31 +1881,30 @@
           <w:szCs w:val="24"/>
         </w:rPr>
         <w:t>4.1.3</w:t>
+      </w:r>
+      <w:r>
+        <w:rPr>
+          <w:rFonts w:ascii="Arial" w:hAnsi="Arial"/>
+          <w:b/>
+          <w:sz w:val="24"/>
+          <w:szCs w:val="24"/>
+        </w:rPr>
         <w:tab/>
         <w:t>Actualizar el vídeo</w:t>
       </w:r>
     </w:p>
     <w:p>
       <w:pPr>
-        <w:pStyle w:val="Normal"/>
-        <w:jc w:val="both"/>
-        <w:rPr>
-          <w:rFonts w:ascii="Arial" w:hAnsi="Arial"/>
-          <w:sz w:val="24"/>
-          <w:szCs w:val="24"/>
-        </w:rPr>
-      </w:pPr>
-      <w:r>
-        <w:rPr>
-          <w:rFonts w:ascii="Arial" w:hAnsi="Arial"/>
-          <w:sz w:val="24"/>
-          <w:szCs w:val="24"/>
-        </w:rPr>
-      </w:r>
-    </w:p>
-    <w:p>
-      <w:pPr>
-        <w:pStyle w:val="Normal"/>
+        <w:jc w:val="both"/>
+        <w:rPr>
+          <w:rFonts w:ascii="Arial" w:hAnsi="Arial"/>
+          <w:sz w:val="24"/>
+          <w:szCs w:val="24"/>
+        </w:rPr>
+      </w:pPr>
+    </w:p>
+    <w:p>
+      <w:pPr>
         <w:ind w:firstLine="708"/>
         <w:jc w:val="both"/>
         <w:rPr>
@@ -1930,73 +1919,81 @@
           <w:sz w:val="24"/>
           <w:szCs w:val="24"/>
         </w:rPr>
-        <w:t>Cuando introduzca la URL del vídeo de YouTube en el cuadro correspondiente y pulse sobre “Cambiar vídeo” podrán aparecer tres mensajes,</w:t>
-      </w:r>
-    </w:p>
-    <w:p>
-      <w:pPr>
-        <w:pStyle w:val="ListParagraph"/>
+        <w:t xml:space="preserve">Cuando </w:t>
+      </w:r>
+      <w:r>
+        <w:rPr>
+          <w:rFonts w:ascii="Arial" w:hAnsi="Arial"/>
+          <w:sz w:val="24"/>
+          <w:szCs w:val="24"/>
+        </w:rPr>
+        <w:t>introduzca la URL del vídeo de YouTube en el cuadro correspondiente y pulse sobre “Cambiar vídeo” podrán aparecer tres mensajes,</w:t>
+      </w:r>
+    </w:p>
+    <w:p>
+      <w:pPr>
+        <w:pStyle w:val="Prrafodelista"/>
         <w:numPr>
           <w:ilvl w:val="0"/>
           <w:numId w:val="2"/>
         </w:numPr>
-        <w:spacing w:lineRule="auto" w:line="240"/>
-        <w:jc w:val="both"/>
-        <w:rPr>
-          <w:rFonts w:ascii="Arial" w:hAnsi="Arial"/>
-          <w:sz w:val="24"/>
-          <w:szCs w:val="24"/>
-        </w:rPr>
-      </w:pPr>
-      <w:r>
-        <w:rPr>
-          <w:rFonts w:ascii="Arial" w:hAnsi="Arial"/>
-          <w:sz w:val="24"/>
-          <w:szCs w:val="24"/>
-        </w:rPr>
-        <w:t>“</w:t>
-      </w:r>
-      <w:r>
-        <w:rPr>
-          <w:rFonts w:ascii="Arial" w:hAnsi="Arial"/>
-          <w:sz w:val="24"/>
-          <w:szCs w:val="24"/>
-        </w:rPr>
-        <w:t>URL actualizada con éxito.”, en verde, si el vídeo ha sido modificado correctamente.</w:t>
-      </w:r>
-    </w:p>
-    <w:p>
-      <w:pPr>
-        <w:pStyle w:val="ListParagraph"/>
+        <w:spacing w:line="240" w:lineRule="auto"/>
+        <w:jc w:val="both"/>
+        <w:rPr>
+          <w:rFonts w:ascii="Arial" w:hAnsi="Arial"/>
+          <w:sz w:val="24"/>
+          <w:szCs w:val="24"/>
+        </w:rPr>
+      </w:pPr>
+      <w:r>
+        <w:rPr>
+          <w:rFonts w:ascii="Arial" w:hAnsi="Arial"/>
+          <w:sz w:val="24"/>
+          <w:szCs w:val="24"/>
+        </w:rPr>
+        <w:t>“URL actualizada con éxito.”, en verde, si el vídeo ha sido modificado correctamente.</w:t>
+      </w:r>
+    </w:p>
+    <w:p>
+      <w:pPr>
+        <w:pStyle w:val="Prrafodelista"/>
         <w:numPr>
           <w:ilvl w:val="0"/>
           <w:numId w:val="2"/>
         </w:numPr>
-        <w:spacing w:lineRule="auto" w:line="240"/>
-        <w:jc w:val="both"/>
-        <w:rPr>
-          <w:rFonts w:ascii="Arial" w:hAnsi="Arial"/>
-          <w:sz w:val="24"/>
-          <w:szCs w:val="24"/>
-        </w:rPr>
-      </w:pPr>
-      <w:r>
-        <w:rPr>
-          <w:rFonts w:ascii="Arial" w:hAnsi="Arial"/>
-          <w:sz w:val="24"/>
-          <w:szCs w:val="24"/>
-        </w:rPr>
-        <w:t>"La URL no es correcta. Por favor introduzca una URL correcta.", en rojo, si el servidor no ha sido capaz de identificar el vídeo de YouTube.</w:t>
-      </w:r>
-    </w:p>
-    <w:p>
-      <w:pPr>
-        <w:pStyle w:val="ListParagraph"/>
+        <w:spacing w:line="240" w:lineRule="auto"/>
+        <w:jc w:val="both"/>
+        <w:rPr>
+          <w:rFonts w:ascii="Arial" w:hAnsi="Arial"/>
+          <w:sz w:val="24"/>
+          <w:szCs w:val="24"/>
+        </w:rPr>
+      </w:pPr>
+      <w:r>
+        <w:rPr>
+          <w:rFonts w:ascii="Arial" w:hAnsi="Arial"/>
+          <w:sz w:val="24"/>
+          <w:szCs w:val="24"/>
+        </w:rPr>
+        <w:t>"La URL no es correcta. Por favor introdu</w:t>
+      </w:r>
+      <w:r>
+        <w:rPr>
+          <w:rFonts w:ascii="Arial" w:hAnsi="Arial"/>
+          <w:sz w:val="24"/>
+          <w:szCs w:val="24"/>
+        </w:rPr>
+        <w:t>zca una URL correcta.", en rojo, si el servidor no ha sido capaz de identificar el vídeo de YouTube.</w:t>
+      </w:r>
+    </w:p>
+    <w:p>
+      <w:pPr>
+        <w:pStyle w:val="Prrafodelista"/>
         <w:numPr>
           <w:ilvl w:val="0"/>
           <w:numId w:val="2"/>
         </w:numPr>
-        <w:spacing w:lineRule="auto" w:line="240"/>
+        <w:spacing w:line="240" w:lineRule="auto"/>
         <w:jc w:val="both"/>
         <w:rPr>
           <w:rFonts w:ascii="Arial" w:hAnsi="Arial"/>
@@ -2015,46 +2012,50 @@
     </w:p>
     <w:p>
       <w:pPr>
-        <w:pStyle w:val="Normal"/>
         <w:ind w:firstLine="708"/>
         <w:jc w:val="both"/>
-        <w:rPr>
-          <w:rFonts w:ascii="Arial" w:hAnsi="Arial"/>
-          <w:sz w:val="24"/>
-          <w:szCs w:val="24"/>
-        </w:rPr>
-      </w:pPr>
-      <w:r>
-        <w:rPr>
-          <w:rFonts w:ascii="Arial" w:hAnsi="Arial"/>
-          <w:sz w:val="24"/>
-          <w:szCs w:val="24"/>
-        </w:rPr>
-        <w:t>Además, cuando el docente salga del sistema, el vídeo que había seleccionado dejará de aparecer y a los nuevos usuarios se les enviará el vídeo por defecto de la carta de ajustes.</w:t>
-      </w:r>
-    </w:p>
-    <w:p>
-      <w:pPr>
-        <w:pStyle w:val="Normal"/>
+      </w:pPr>
+      <w:r>
+        <w:rPr>
+          <w:rFonts w:ascii="Arial" w:hAnsi="Arial"/>
+          <w:sz w:val="24"/>
+          <w:szCs w:val="24"/>
+        </w:rPr>
+        <w:t xml:space="preserve">Si la URL es aceptada por el servidor, las páginas de todos usuarios actualizarán </w:t>
+      </w:r>
+      <w:r>
+        <w:rPr>
+          <w:rFonts w:ascii="Arial" w:hAnsi="Arial"/>
+          <w:sz w:val="24"/>
+          <w:szCs w:val="24"/>
+        </w:rPr>
+        <w:t>en tiempo real a la nueva URL sin necesidad de que éstos recarguen la página.</w:t>
+      </w:r>
+    </w:p>
+    <w:p>
+      <w:pPr>
         <w:ind w:firstLine="708"/>
         <w:jc w:val="both"/>
-        <w:rPr>
-          <w:rFonts w:ascii="Arial" w:hAnsi="Arial"/>
-          <w:sz w:val="24"/>
-          <w:szCs w:val="24"/>
-        </w:rPr>
-      </w:pPr>
-      <w:r>
-        <w:rPr>
-          <w:rFonts w:ascii="Arial" w:hAnsi="Arial"/>
-          <w:sz w:val="24"/>
-          <w:szCs w:val="24"/>
-        </w:rPr>
-      </w:r>
-    </w:p>
-    <w:p>
-      <w:pPr>
-        <w:pStyle w:val="Normal"/>
+      </w:pPr>
+      <w:r>
+        <w:rPr>
+          <w:rFonts w:ascii="Arial" w:hAnsi="Arial"/>
+          <w:sz w:val="24"/>
+          <w:szCs w:val="24"/>
+        </w:rPr>
+        <w:t>Además, cuando el docente salga del sistema, el vídeo que había seleccionado dejará de aparecer y a los nuevos usuarios se les enviará el vídeo por defecto de la carta de ajustes</w:t>
+      </w:r>
+      <w:r>
+        <w:rPr>
+          <w:rFonts w:ascii="Arial" w:hAnsi="Arial"/>
+          <w:sz w:val="24"/>
+          <w:szCs w:val="24"/>
+        </w:rPr>
+        <w:t>.</w:t>
+      </w:r>
+    </w:p>
+    <w:p>
+      <w:pPr>
         <w:ind w:firstLine="708"/>
         <w:jc w:val="both"/>
         <w:rPr>
@@ -2063,6 +2064,17 @@
           <w:szCs w:val="24"/>
         </w:rPr>
       </w:pPr>
+    </w:p>
+    <w:p>
+      <w:pPr>
+        <w:ind w:firstLine="708"/>
+        <w:jc w:val="both"/>
+        <w:rPr>
+          <w:rFonts w:ascii="Arial" w:hAnsi="Arial"/>
+          <w:sz w:val="24"/>
+          <w:szCs w:val="24"/>
+        </w:rPr>
+      </w:pPr>
       <w:r>
         <w:rPr>
           <w:rFonts w:ascii="Arial" w:hAnsi="Arial"/>
@@ -2071,13 +2083,20 @@
           <w:szCs w:val="24"/>
         </w:rPr>
         <w:t>4.1.4</w:t>
+      </w:r>
+      <w:r>
+        <w:rPr>
+          <w:rFonts w:ascii="Arial" w:hAnsi="Arial"/>
+          <w:b/>
+          <w:sz w:val="24"/>
+          <w:szCs w:val="24"/>
+        </w:rPr>
         <w:tab/>
         <w:t>Registrar usuarios</w:t>
       </w:r>
     </w:p>
     <w:p>
       <w:pPr>
-        <w:pStyle w:val="Normal"/>
         <w:jc w:val="both"/>
         <w:rPr>
           <w:rFonts w:ascii="Arial" w:hAnsi="Arial"/>
@@ -2096,9 +2115,7 @@
     </w:p>
     <w:p>
       <w:pPr>
-        <w:pStyle w:val="Normal"/>
-        <w:jc w:val="both"/>
-        <w:rPr/>
+        <w:jc w:val="both"/>
       </w:pPr>
       <w:r>
         <w:rPr>
@@ -2109,7 +2126,7 @@
         <w:tab/>
         <w:t xml:space="preserve">Si desea añadir acceso a nuevos estudiantes, contacte con el Centro de Tecnologías y Contenidos Digitales de la UCLM a través del correo </w:t>
       </w:r>
-      <w:hyperlink r:id="rId7">
+      <w:hyperlink r:id="rId10">
         <w:r>
           <w:rPr>
             <w:rStyle w:val="EnlacedeInternet"/>
@@ -2131,256 +2148,256 @@
     </w:p>
     <w:p>
       <w:pPr>
-        <w:pStyle w:val="Normal"/>
+        <w:jc w:val="both"/>
+        <w:rPr>
+          <w:rFonts w:ascii="Arial" w:hAnsi="Arial"/>
+          <w:b/>
+          <w:sz w:val="24"/>
+          <w:szCs w:val="24"/>
+        </w:rPr>
+      </w:pPr>
+    </w:p>
+    <w:p>
+      <w:pPr>
+        <w:ind w:firstLine="708"/>
+        <w:jc w:val="both"/>
+        <w:rPr>
+          <w:rFonts w:ascii="Arial" w:hAnsi="Arial"/>
+          <w:b/>
+          <w:sz w:val="28"/>
+          <w:szCs w:val="28"/>
+        </w:rPr>
+      </w:pPr>
+      <w:r>
+        <w:rPr>
+          <w:rFonts w:ascii="Arial" w:hAnsi="Arial"/>
+          <w:b/>
+          <w:sz w:val="24"/>
+          <w:szCs w:val="24"/>
+        </w:rPr>
+        <w:t>4.1.5</w:t>
+      </w:r>
+      <w:r>
+        <w:rPr>
+          <w:rFonts w:ascii="Arial" w:hAnsi="Arial"/>
+          <w:b/>
+          <w:sz w:val="24"/>
+          <w:szCs w:val="24"/>
+        </w:rPr>
+        <w:tab/>
+        <w:t>Bloquear usuarios</w:t>
+      </w:r>
+    </w:p>
+    <w:p>
+      <w:pPr>
+        <w:spacing w:after="0"/>
+        <w:rPr>
+          <w:rFonts w:ascii="Arial" w:hAnsi="Arial"/>
+          <w:b/>
+          <w:sz w:val="24"/>
+          <w:szCs w:val="24"/>
+        </w:rPr>
+      </w:pPr>
+    </w:p>
+    <w:p>
+      <w:pPr>
+        <w:spacing w:after="0"/>
+        <w:jc w:val="both"/>
+        <w:rPr>
+          <w:rFonts w:ascii="Arial" w:hAnsi="Arial"/>
+          <w:sz w:val="24"/>
+          <w:szCs w:val="24"/>
+        </w:rPr>
+      </w:pPr>
+      <w:r>
+        <w:rPr>
+          <w:rFonts w:ascii="Arial" w:hAnsi="Arial"/>
+          <w:sz w:val="24"/>
+          <w:szCs w:val="24"/>
+        </w:rPr>
+        <w:tab/>
+        <w:t>Si pulsa</w:t>
+      </w:r>
+      <w:r>
+        <w:rPr>
+          <w:rFonts w:ascii="Arial" w:hAnsi="Arial"/>
+          <w:sz w:val="24"/>
+          <w:szCs w:val="24"/>
+        </w:rPr>
+        <w:t xml:space="preserve"> en la </w:t>
+      </w:r>
+      <w:r>
+        <w:rPr>
+          <w:rFonts w:ascii="Arial" w:hAnsi="Arial"/>
+          <w:b/>
+          <w:bCs/>
+          <w:color w:val="CC0000"/>
+          <w:sz w:val="24"/>
+          <w:szCs w:val="24"/>
+        </w:rPr>
+        <w:t>x</w:t>
+      </w:r>
+      <w:r>
+        <w:rPr>
+          <w:rFonts w:ascii="Arial" w:hAnsi="Arial"/>
+          <w:sz w:val="24"/>
+          <w:szCs w:val="24"/>
+        </w:rPr>
+        <w:t xml:space="preserve"> roja al lado del nombre de un estudiante, en el cuadro “Usuarios conectados”, la página le avisará de si realmente desea bloquear a dicho estudiante. Si acepta, se le cerrará la sesión, se le avisará de que ha sido bloqueado y se le recargará la p</w:t>
+      </w:r>
+      <w:r>
+        <w:rPr>
+          <w:rFonts w:ascii="Arial" w:hAnsi="Arial"/>
+          <w:sz w:val="24"/>
+          <w:szCs w:val="24"/>
+        </w:rPr>
+        <w:t xml:space="preserve">ágina. Si intenta volver a acceder se le recordará que sigue bloqueado. </w:t>
+      </w:r>
+    </w:p>
+    <w:p>
+      <w:pPr>
+        <w:spacing w:after="0"/>
+        <w:ind w:firstLine="708"/>
+        <w:jc w:val="both"/>
+        <w:rPr>
+          <w:rFonts w:ascii="Arial" w:hAnsi="Arial"/>
+          <w:sz w:val="24"/>
+          <w:szCs w:val="24"/>
+        </w:rPr>
+      </w:pPr>
+      <w:r>
+        <w:rPr>
+          <w:rFonts w:ascii="Arial" w:hAnsi="Arial"/>
+          <w:sz w:val="24"/>
+          <w:szCs w:val="24"/>
+        </w:rPr>
+        <w:t>La lista con estudiantes bloqueados se borrará cuando el docente salga del sistema.</w:t>
+      </w:r>
+    </w:p>
+    <w:p>
+      <w:pPr>
+        <w:spacing w:after="0"/>
+        <w:rPr>
+          <w:rFonts w:ascii="Arial" w:hAnsi="Arial"/>
+          <w:b/>
+          <w:sz w:val="24"/>
+          <w:szCs w:val="24"/>
+        </w:rPr>
+      </w:pPr>
+    </w:p>
+    <w:p>
+      <w:pPr>
+        <w:ind w:firstLine="708"/>
+        <w:jc w:val="both"/>
+        <w:rPr>
+          <w:rFonts w:ascii="Arial" w:hAnsi="Arial"/>
+          <w:b/>
+          <w:sz w:val="28"/>
+          <w:szCs w:val="28"/>
+        </w:rPr>
+      </w:pPr>
+      <w:bookmarkStart w:id="0" w:name="_GoBack"/>
+      <w:bookmarkEnd w:id="0"/>
+      <w:r>
+        <w:rPr>
+          <w:rFonts w:ascii="Arial" w:hAnsi="Arial"/>
+          <w:b/>
+          <w:sz w:val="24"/>
+          <w:szCs w:val="24"/>
+        </w:rPr>
+        <w:lastRenderedPageBreak/>
+        <w:t>4.2.</w:t>
+      </w:r>
+      <w:r>
+        <w:rPr>
+          <w:rFonts w:ascii="Arial" w:hAnsi="Arial"/>
+          <w:b/>
+          <w:sz w:val="24"/>
+          <w:szCs w:val="24"/>
+        </w:rPr>
+        <w:tab/>
+        <w:t>Estudiante</w:t>
+      </w:r>
+    </w:p>
+    <w:p>
+      <w:pPr>
+        <w:jc w:val="both"/>
+        <w:rPr>
+          <w:rFonts w:ascii="Arial" w:hAnsi="Arial"/>
+          <w:sz w:val="24"/>
+          <w:szCs w:val="24"/>
+        </w:rPr>
+      </w:pPr>
+    </w:p>
+    <w:p>
+      <w:pPr>
+        <w:jc w:val="both"/>
+        <w:rPr>
+          <w:rFonts w:ascii="Arial" w:hAnsi="Arial"/>
+          <w:sz w:val="24"/>
+          <w:szCs w:val="24"/>
+        </w:rPr>
+      </w:pPr>
+      <w:r>
+        <w:rPr>
+          <w:rFonts w:ascii="Arial" w:hAnsi="Arial"/>
+          <w:sz w:val="24"/>
+          <w:szCs w:val="24"/>
+        </w:rPr>
+        <w:tab/>
+        <w:t xml:space="preserve">Cuando un usuario intente acceder a través de </w:t>
+      </w:r>
+      <w:r>
+        <w:rPr>
+          <w:rFonts w:ascii="Arial" w:hAnsi="Arial"/>
+          <w:i/>
+          <w:sz w:val="24"/>
+          <w:szCs w:val="24"/>
+        </w:rPr>
+        <w:t>URL/</w:t>
+      </w:r>
+      <w:r>
+        <w:rPr>
+          <w:rFonts w:ascii="Arial" w:hAnsi="Arial"/>
+          <w:sz w:val="24"/>
+          <w:szCs w:val="24"/>
+        </w:rPr>
+        <w:t xml:space="preserve"> encontrará la siguiente pant</w:t>
+      </w:r>
+      <w:r>
+        <w:rPr>
+          <w:rFonts w:ascii="Arial" w:hAnsi="Arial"/>
+          <w:sz w:val="24"/>
+          <w:szCs w:val="24"/>
+        </w:rPr>
+        <w:t>alla.</w:t>
+      </w:r>
+    </w:p>
+    <w:p>
+      <w:pPr>
+        <w:jc w:val="both"/>
+        <w:rPr>
+          <w:rFonts w:ascii="Arial" w:hAnsi="Arial"/>
+          <w:sz w:val="24"/>
+          <w:szCs w:val="24"/>
+        </w:rPr>
+      </w:pPr>
+    </w:p>
+    <w:p>
+      <w:pPr>
         <w:keepNext/>
         <w:jc w:val="center"/>
-        <w:rPr/>
-      </w:pPr>
-      <w:r>
-        <w:rPr/>
-      </w:r>
-    </w:p>
-    <w:p>
-      <w:pPr>
-        <w:pStyle w:val="Normal"/>
-        <w:ind w:firstLine="708"/>
-        <w:jc w:val="both"/>
-        <w:rPr>
-          <w:rFonts w:ascii="Arial" w:hAnsi="Arial"/>
-          <w:b/>
-          <w:b/>
-          <w:sz w:val="28"/>
-          <w:szCs w:val="28"/>
-        </w:rPr>
-      </w:pPr>
-      <w:r>
-        <w:rPr>
-          <w:rFonts w:ascii="Arial" w:hAnsi="Arial"/>
-          <w:b/>
-          <w:sz w:val="24"/>
-          <w:szCs w:val="24"/>
-        </w:rPr>
-        <w:t>4.1.5</w:t>
-        <w:tab/>
-        <w:t>Bloquear usuarios</w:t>
-      </w:r>
-    </w:p>
-    <w:p>
-      <w:pPr>
-        <w:pStyle w:val="Normal"/>
-        <w:spacing w:before="0" w:after="0"/>
-        <w:rPr>
-          <w:rFonts w:ascii="Arial" w:hAnsi="Arial"/>
-          <w:b/>
-          <w:b/>
-          <w:sz w:val="24"/>
-          <w:szCs w:val="24"/>
-        </w:rPr>
-      </w:pPr>
-      <w:r>
-        <w:rPr>
-          <w:rFonts w:ascii="Arial" w:hAnsi="Arial"/>
-          <w:b/>
-          <w:sz w:val="24"/>
-          <w:szCs w:val="24"/>
-        </w:rPr>
-      </w:r>
-    </w:p>
-    <w:p>
-      <w:pPr>
-        <w:pStyle w:val="Normal"/>
-        <w:spacing w:before="0" w:after="0"/>
-        <w:jc w:val="both"/>
-        <w:rPr>
-          <w:rFonts w:ascii="Arial" w:hAnsi="Arial"/>
-          <w:sz w:val="24"/>
-          <w:szCs w:val="24"/>
-        </w:rPr>
-      </w:pPr>
-      <w:r>
-        <w:rPr>
-          <w:rFonts w:ascii="Arial" w:hAnsi="Arial"/>
-          <w:sz w:val="24"/>
-          <w:szCs w:val="24"/>
-        </w:rPr>
-        <w:tab/>
-        <w:t xml:space="preserve">Si pulsa en la </w:t>
-      </w:r>
-      <w:r>
-        <w:rPr>
-          <w:rFonts w:ascii="Arial" w:hAnsi="Arial"/>
-          <w:i/>
-          <w:sz w:val="24"/>
-          <w:szCs w:val="24"/>
-        </w:rPr>
-        <w:t>x</w:t>
-      </w:r>
-      <w:r>
-        <w:rPr>
-          <w:rFonts w:ascii="Arial" w:hAnsi="Arial"/>
-          <w:sz w:val="24"/>
-          <w:szCs w:val="24"/>
-        </w:rPr>
-        <w:t xml:space="preserve"> roja al lado del nombre de un estudiante, en el cuadro “Usuarios conectados”, la página le avisará de si realmente desea bloquear a dicho estudiante. Si acepta, se le cerrará la sesión, se le avisará de que ha sido bloqueado y se le recargará la página. Si intenta volver a acceder se le recordará que sigue bloqueado. </w:t>
-      </w:r>
-    </w:p>
-    <w:p>
-      <w:pPr>
-        <w:pStyle w:val="Normal"/>
-        <w:spacing w:before="0" w:after="0"/>
-        <w:ind w:firstLine="708"/>
-        <w:jc w:val="both"/>
-        <w:rPr>
-          <w:rFonts w:ascii="Arial" w:hAnsi="Arial"/>
-          <w:sz w:val="24"/>
-          <w:szCs w:val="24"/>
-        </w:rPr>
-      </w:pPr>
-      <w:r>
-        <w:rPr>
-          <w:rFonts w:ascii="Arial" w:hAnsi="Arial"/>
-          <w:sz w:val="24"/>
-          <w:szCs w:val="24"/>
-        </w:rPr>
-        <w:t>La lista con estudiantes bloqueados se borrará cuando el docente salga del sistema.</w:t>
-      </w:r>
-    </w:p>
-    <w:p>
-      <w:pPr>
-        <w:pStyle w:val="Normal"/>
-        <w:spacing w:before="0" w:after="0"/>
-        <w:rPr>
-          <w:rFonts w:ascii="Arial" w:hAnsi="Arial"/>
-          <w:b/>
-          <w:b/>
-          <w:sz w:val="24"/>
-          <w:szCs w:val="24"/>
-        </w:rPr>
-      </w:pPr>
-      <w:r>
-        <w:rPr>
-          <w:rFonts w:ascii="Arial" w:hAnsi="Arial"/>
-          <w:b/>
-          <w:sz w:val="24"/>
-          <w:szCs w:val="24"/>
-        </w:rPr>
-      </w:r>
-      <w:r>
-        <w:br w:type="page"/>
-      </w:r>
-    </w:p>
-    <w:p>
-      <w:pPr>
-        <w:pStyle w:val="Normal"/>
-        <w:ind w:firstLine="708"/>
-        <w:jc w:val="both"/>
-        <w:rPr>
-          <w:rFonts w:ascii="Arial" w:hAnsi="Arial"/>
-          <w:b/>
-          <w:b/>
-          <w:sz w:val="28"/>
-          <w:szCs w:val="28"/>
-        </w:rPr>
-      </w:pPr>
-      <w:r>
-        <w:rPr>
-          <w:rFonts w:ascii="Arial" w:hAnsi="Arial"/>
-          <w:b/>
-          <w:sz w:val="24"/>
-          <w:szCs w:val="24"/>
-        </w:rPr>
-        <w:t>4.2.</w:t>
-        <w:tab/>
-        <w:t>Estudiante</w:t>
-      </w:r>
-    </w:p>
-    <w:p>
-      <w:pPr>
-        <w:pStyle w:val="Normal"/>
-        <w:jc w:val="both"/>
-        <w:rPr>
-          <w:rFonts w:ascii="Arial" w:hAnsi="Arial"/>
-          <w:sz w:val="24"/>
-          <w:szCs w:val="24"/>
-        </w:rPr>
-      </w:pPr>
-      <w:r>
-        <w:rPr>
-          <w:rFonts w:ascii="Arial" w:hAnsi="Arial"/>
-          <w:sz w:val="24"/>
-          <w:szCs w:val="24"/>
-        </w:rPr>
-      </w:r>
-    </w:p>
-    <w:p>
-      <w:pPr>
-        <w:pStyle w:val="Normal"/>
-        <w:jc w:val="both"/>
-        <w:rPr>
-          <w:rFonts w:ascii="Arial" w:hAnsi="Arial"/>
-          <w:sz w:val="24"/>
-          <w:szCs w:val="24"/>
-        </w:rPr>
-      </w:pPr>
-      <w:r>
-        <w:rPr>
-          <w:rFonts w:ascii="Arial" w:hAnsi="Arial"/>
-          <w:sz w:val="24"/>
-          <w:szCs w:val="24"/>
-        </w:rPr>
-        <w:tab/>
-        <w:t xml:space="preserve">Cuando un usuario intente acceder a través de </w:t>
-      </w:r>
-      <w:r>
-        <w:rPr>
-          <w:rFonts w:ascii="Arial" w:hAnsi="Arial"/>
-          <w:i/>
-          <w:sz w:val="24"/>
-          <w:szCs w:val="24"/>
-        </w:rPr>
-        <w:t>URL/</w:t>
-      </w:r>
-      <w:r>
-        <w:rPr>
-          <w:rFonts w:ascii="Arial" w:hAnsi="Arial"/>
-          <w:sz w:val="24"/>
-          <w:szCs w:val="24"/>
-        </w:rPr>
-        <w:t xml:space="preserve"> encontrará la siguiente pantalla.</w:t>
-      </w:r>
-    </w:p>
-    <w:p>
-      <w:pPr>
-        <w:pStyle w:val="Normal"/>
-        <w:jc w:val="both"/>
-        <w:rPr>
-          <w:rFonts w:ascii="Arial" w:hAnsi="Arial"/>
-          <w:sz w:val="24"/>
-          <w:szCs w:val="24"/>
-        </w:rPr>
-      </w:pPr>
-      <w:r>
-        <w:rPr>
-          <w:rFonts w:ascii="Arial" w:hAnsi="Arial"/>
-          <w:sz w:val="24"/>
-          <w:szCs w:val="24"/>
-        </w:rPr>
-      </w:r>
-    </w:p>
-    <w:p>
-      <w:pPr>
-        <w:pStyle w:val="Normal"/>
-        <w:keepNext/>
-        <w:jc w:val="center"/>
-        <w:rPr/>
-      </w:pPr>
-      <w:r>
-        <w:rPr/>
+      </w:pPr>
+      <w:r>
+        <w:rPr>
+          <w:noProof/>
+          <w:lang w:eastAsia="es-ES"/>
+        </w:rPr>
         <w:drawing>
-          <wp:inline distT="19050" distB="15875" distL="19050" distR="28575">
-            <wp:extent cx="4696460" cy="3051175"/>
-            <wp:effectExtent l="0" t="0" r="0" b="0"/>
-            <wp:docPr id="5" name="Imagen 8" descr=""/>
+          <wp:inline distT="0" distB="0" distL="0" distR="0">
+            <wp:extent cx="4965560" cy="3226003"/>
+            <wp:effectExtent l="19050" t="19050" r="26035" b="12700"/>
+            <wp:docPr id="5" name="Imagen 8"/>
             <wp:cNvGraphicFramePr>
               <a:graphicFrameLocks xmlns:a="http://schemas.openxmlformats.org/drawingml/2006/main" noChangeAspect="1"/>
             </wp:cNvGraphicFramePr>
@@ -2388,13 +2405,13 @@
               <a:graphicData uri="http://schemas.openxmlformats.org/drawingml/2006/picture">
                 <pic:pic xmlns:pic="http://schemas.openxmlformats.org/drawingml/2006/picture">
                   <pic:nvPicPr>
-                    <pic:cNvPr id="5" name="Imagen 8" descr=""/>
+                    <pic:cNvPr id="5" name="Imagen 8"/>
                     <pic:cNvPicPr>
                       <a:picLocks noChangeAspect="1" noChangeArrowheads="1"/>
                     </pic:cNvPicPr>
                   </pic:nvPicPr>
                   <pic:blipFill>
-                    <a:blip r:embed="rId8"/>
+                    <a:blip r:embed="rId11"/>
                     <a:stretch>
                       <a:fillRect/>
                     </a:stretch>
@@ -2402,11 +2419,16 @@
                   <pic:spPr bwMode="auto">
                     <a:xfrm>
                       <a:off x="0" y="0"/>
-                      <a:ext cx="4696460" cy="3051175"/>
+                      <a:ext cx="4975123" cy="3232216"/>
                     </a:xfrm>
                     <a:prstGeom prst="rect">
                       <a:avLst/>
                     </a:prstGeom>
+                    <a:ln>
+                      <a:solidFill>
+                        <a:schemeClr val="tx1"/>
+                      </a:solidFill>
+                    </a:ln>
                   </pic:spPr>
                 </pic:pic>
               </a:graphicData>
@@ -2417,44 +2439,37 @@
     </w:p>
     <w:p>
       <w:pPr>
-        <w:pStyle w:val="Caption"/>
+        <w:pStyle w:val="Descripcin"/>
         <w:jc w:val="center"/>
-        <w:rPr/>
-      </w:pPr>
-      <w:r>
-        <w:rPr/>
+      </w:pPr>
+      <w:r>
         <w:t xml:space="preserve">Ilustración </w:t>
       </w:r>
       <w:r>
-        <w:rPr/>
         <w:fldChar w:fldCharType="begin"/>
       </w:r>
       <w:r>
-        <w:instrText> SEQ Ilustración \* ARABIC </w:instrText>
+        <w:instrText>SEQ Ilustración \* ARABIC</w:instrText>
       </w:r>
       <w:r>
         <w:fldChar w:fldCharType="separate"/>
       </w:r>
       <w:r>
+        <w:rPr>
+          <w:noProof/>
+        </w:rPr>
         <w:t>2</w:t>
       </w:r>
       <w:r>
         <w:fldChar w:fldCharType="end"/>
       </w:r>
       <w:r>
-        <w:rPr/>
         <w:t xml:space="preserve"> - Acceso del estudiante</w:t>
       </w:r>
     </w:p>
     <w:p>
       <w:pPr>
-        <w:pStyle w:val="Normal"/>
-        <w:jc w:val="both"/>
-        <w:rPr>
-          <w:rFonts w:ascii="Arial" w:hAnsi="Arial"/>
-          <w:sz w:val="24"/>
-          <w:szCs w:val="24"/>
-        </w:rPr>
+        <w:jc w:val="both"/>
       </w:pPr>
       <w:r>
         <w:rPr>
@@ -2467,27 +2482,96 @@
     </w:p>
     <w:p>
       <w:pPr>
-        <w:pStyle w:val="Normal"/>
+        <w:jc w:val="both"/>
+      </w:pPr>
+      <w:r>
+        <w:rPr>
+          <w:rFonts w:ascii="Arial" w:hAnsi="Arial"/>
+          <w:b/>
+          <w:bCs/>
+          <w:sz w:val="24"/>
+          <w:szCs w:val="24"/>
+        </w:rPr>
+        <w:tab/>
+      </w:r>
+      <w:r>
+        <w:rPr>
+          <w:rFonts w:ascii="Arial" w:hAnsi="Arial"/>
+          <w:b/>
+          <w:bCs/>
+          <w:sz w:val="24"/>
+          <w:szCs w:val="24"/>
+        </w:rPr>
+        <w:t>4.2.1</w:t>
+      </w:r>
+      <w:r>
+        <w:rPr>
+          <w:rFonts w:ascii="Arial" w:hAnsi="Arial"/>
+          <w:b/>
+          <w:bCs/>
+          <w:sz w:val="24"/>
+          <w:szCs w:val="24"/>
+        </w:rPr>
+        <w:tab/>
+        <w:t>Entrar en la aplicación</w:t>
+      </w:r>
+    </w:p>
+    <w:p>
+      <w:pPr>
+        <w:jc w:val="both"/>
+        <w:rPr>
+          <w:rFonts w:ascii="Arial" w:hAnsi="Arial"/>
+          <w:b/>
+          <w:bCs/>
+          <w:sz w:val="24"/>
+          <w:szCs w:val="24"/>
+        </w:rPr>
+      </w:pPr>
+    </w:p>
+    <w:p>
+      <w:pPr>
         <w:ind w:firstLine="708"/>
         <w:jc w:val="both"/>
-        <w:rPr>
-          <w:rFonts w:ascii="Arial" w:hAnsi="Arial"/>
-          <w:sz w:val="24"/>
-          <w:szCs w:val="24"/>
-        </w:rPr>
-      </w:pPr>
-      <w:r>
-        <w:rPr>
-          <w:rFonts w:ascii="Arial" w:hAnsi="Arial"/>
-          <w:sz w:val="24"/>
-          <w:szCs w:val="24"/>
-        </w:rPr>
-        <w:t>Si es alumno introducirá su usuario:contraseña y el servidor le informará tanto de si es correcto como si no. Además, no podrá haber dos o más usuarios con las mismas credenciales conectados a la vez, por lo que si esta situación se da el usuario que intenta acceder no podrá.</w:t>
-      </w:r>
-    </w:p>
-    <w:p>
-      <w:pPr>
-        <w:pStyle w:val="Normal"/>
+      </w:pPr>
+      <w:r>
+        <w:rPr>
+          <w:rFonts w:ascii="Arial" w:hAnsi="Arial"/>
+          <w:sz w:val="24"/>
+          <w:szCs w:val="24"/>
+        </w:rPr>
+        <w:t xml:space="preserve">Si es alumno introducirá su </w:t>
+      </w:r>
+      <w:proofErr w:type="spellStart"/>
+      <w:proofErr w:type="gramStart"/>
+      <w:r>
+        <w:rPr>
+          <w:rFonts w:ascii="Arial" w:hAnsi="Arial"/>
+          <w:sz w:val="24"/>
+          <w:szCs w:val="24"/>
+        </w:rPr>
+        <w:t>usuario:contraseña</w:t>
+      </w:r>
+      <w:proofErr w:type="spellEnd"/>
+      <w:proofErr w:type="gramEnd"/>
+      <w:r>
+        <w:rPr>
+          <w:rFonts w:ascii="Arial" w:hAnsi="Arial"/>
+          <w:sz w:val="24"/>
+          <w:szCs w:val="24"/>
+        </w:rPr>
+        <w:t xml:space="preserve"> y el servidor le informará tanto de si es correcto como si no. Además, no podrá haber dos o más </w:t>
+      </w:r>
+      <w:r>
+        <w:rPr>
+          <w:rFonts w:ascii="Arial" w:hAnsi="Arial"/>
+          <w:sz w:val="24"/>
+          <w:szCs w:val="24"/>
+        </w:rPr>
+        <w:t>usuarios con las mismas credenciales conectados a la vez, por lo que si esta situación se da el usuario que intenta acceder no podrá.</w:t>
+      </w:r>
+    </w:p>
+    <w:p>
+      <w:pPr>
         <w:ind w:firstLine="708"/>
         <w:jc w:val="both"/>
         <w:rPr>
@@ -2502,62 +2586,232 @@
           <w:sz w:val="24"/>
           <w:szCs w:val="24"/>
         </w:rPr>
-        <w:t>Si ha conseguido acceder correctamente, su sesión de validará y recibirá la URL con el vídeo, los usuarios conectados y podrá escribir y leer mensajes en el chat.</w:t>
-      </w:r>
-    </w:p>
-    <w:p>
-      <w:pPr>
-        <w:pStyle w:val="Normal"/>
+        <w:t>Si ha conseguido acceder correctamente, su sesión de validará y recibirá la URL con el vídeo, los usuarios conectados y po</w:t>
+      </w:r>
+      <w:r>
+        <w:rPr>
+          <w:rFonts w:ascii="Arial" w:hAnsi="Arial"/>
+          <w:sz w:val="24"/>
+          <w:szCs w:val="24"/>
+        </w:rPr>
+        <w:t>drá escribir y leer mensajes en el chat.</w:t>
+      </w:r>
+    </w:p>
+    <w:p>
+      <w:pPr>
         <w:ind w:firstLine="708"/>
         <w:jc w:val="both"/>
-        <w:rPr>
-          <w:rFonts w:ascii="Arial" w:hAnsi="Arial"/>
-          <w:sz w:val="24"/>
-          <w:szCs w:val="24"/>
-        </w:rPr>
-      </w:pPr>
-      <w:r>
-        <w:rPr>
-          <w:rFonts w:ascii="Arial" w:hAnsi="Arial"/>
-          <w:sz w:val="24"/>
-          <w:szCs w:val="24"/>
-        </w:rPr>
-        <w:t>Por el contrario, el hacer click en “Acceder como profesor” nos redirigirá a la página de acceso del profesor.</w:t>
-      </w:r>
-    </w:p>
-    <w:p>
-      <w:pPr>
-        <w:pStyle w:val="Normal"/>
+      </w:pPr>
+      <w:r>
+        <w:rPr>
+          <w:rFonts w:ascii="Arial" w:hAnsi="Arial"/>
+          <w:sz w:val="24"/>
+          <w:szCs w:val="24"/>
+        </w:rPr>
+        <w:t xml:space="preserve">Al hacer </w:t>
+      </w:r>
+      <w:proofErr w:type="spellStart"/>
+      <w:r>
+        <w:rPr>
+          <w:rFonts w:ascii="Arial" w:hAnsi="Arial"/>
+          <w:sz w:val="24"/>
+          <w:szCs w:val="24"/>
+        </w:rPr>
+        <w:t>click</w:t>
+      </w:r>
+      <w:proofErr w:type="spellEnd"/>
+      <w:r>
+        <w:rPr>
+          <w:rFonts w:ascii="Arial" w:hAnsi="Arial"/>
+          <w:sz w:val="24"/>
+          <w:szCs w:val="24"/>
+        </w:rPr>
+        <w:t xml:space="preserve"> en “Acceder como profesor” seremos redirigidos a la página de acceso del profesor.</w:t>
+      </w:r>
+    </w:p>
+    <w:p>
+      <w:pPr>
+        <w:spacing w:after="0"/>
+        <w:rPr>
+          <w:rFonts w:ascii="Arial" w:hAnsi="Arial"/>
+          <w:sz w:val="24"/>
+          <w:szCs w:val="24"/>
+        </w:rPr>
+      </w:pPr>
+      <w:r>
+        <w:rPr>
+          <w:rFonts w:ascii="Arial" w:hAnsi="Arial"/>
+          <w:sz w:val="24"/>
+          <w:szCs w:val="24"/>
+        </w:rPr>
+        <w:br w:type="page"/>
+      </w:r>
+    </w:p>
+    <w:p>
+      <w:pPr>
         <w:ind w:firstLine="708"/>
         <w:jc w:val="both"/>
         <w:rPr>
-          <w:rFonts w:ascii="Arial" w:hAnsi="Arial"/>
-          <w:sz w:val="24"/>
-          <w:szCs w:val="24"/>
-        </w:rPr>
-      </w:pPr>
-      <w:r>
-        <w:rPr>
-          <w:rFonts w:ascii="Arial" w:hAnsi="Arial"/>
-          <w:sz w:val="24"/>
-          <w:szCs w:val="24"/>
-        </w:rPr>
-        <w:t>Si el profesor expulsa al alumno de la clase, se le informará a través de un cuadro de alerta, se le desconectará de todos los servicios (chat, vídeo y usuarios conectados) y se le recargará la página. Si intenta volver a entrar, se le avisará de que está bloqueado hasta que el docente que le expulsó salga de la aplicación, cuando se borrará la lista de usuarios bloqueados.</w:t>
-      </w:r>
-    </w:p>
-    <w:p>
-      <w:pPr>
-        <w:pStyle w:val="Normal"/>
+          <w:b/>
+          <w:bCs/>
+        </w:rPr>
+      </w:pPr>
+      <w:r>
+        <w:rPr>
+          <w:rFonts w:ascii="Arial" w:hAnsi="Arial"/>
+          <w:b/>
+          <w:bCs/>
+          <w:sz w:val="24"/>
+          <w:szCs w:val="24"/>
+        </w:rPr>
+        <w:lastRenderedPageBreak/>
+        <w:t>4.2.2</w:t>
+      </w:r>
+      <w:r>
+        <w:rPr>
+          <w:rFonts w:ascii="Arial" w:hAnsi="Arial"/>
+          <w:b/>
+          <w:bCs/>
+          <w:sz w:val="24"/>
+          <w:szCs w:val="24"/>
+        </w:rPr>
+        <w:tab/>
+        <w:t>Interactuar con el chat</w:t>
+      </w:r>
+    </w:p>
+    <w:p>
+      <w:pPr>
+        <w:ind w:firstLine="708"/>
+        <w:jc w:val="both"/>
+        <w:rPr>
+          <w:rFonts w:ascii="Arial" w:hAnsi="Arial"/>
+          <w:sz w:val="24"/>
+          <w:szCs w:val="24"/>
+        </w:rPr>
+      </w:pPr>
+    </w:p>
+    <w:p>
+      <w:pPr>
+        <w:ind w:firstLine="708"/>
+        <w:jc w:val="both"/>
+        <w:rPr>
+          <w:rFonts w:ascii="Arial" w:hAnsi="Arial"/>
+          <w:sz w:val="24"/>
+          <w:szCs w:val="24"/>
+        </w:rPr>
+      </w:pPr>
+      <w:r>
+        <w:rPr>
+          <w:rFonts w:ascii="Arial" w:hAnsi="Arial"/>
+          <w:sz w:val="24"/>
+          <w:szCs w:val="24"/>
+        </w:rPr>
+        <w:t>El estudiante podrá leer y escribir mensajes en el chat. Cuando mande un mensaje, ést</w:t>
+      </w:r>
+      <w:r>
+        <w:rPr>
+          <w:rFonts w:ascii="Arial" w:hAnsi="Arial"/>
+          <w:sz w:val="24"/>
+          <w:szCs w:val="24"/>
+        </w:rPr>
+        <w:t>e llegará al servidor y lo reenviará a todos los usuarios con sesiones validadas.</w:t>
+      </w:r>
+    </w:p>
+    <w:p>
+      <w:pPr>
+        <w:ind w:firstLine="708"/>
+        <w:jc w:val="both"/>
+      </w:pPr>
+    </w:p>
+    <w:p>
+      <w:pPr>
+        <w:ind w:firstLine="708"/>
+        <w:jc w:val="both"/>
+        <w:rPr>
+          <w:b/>
+          <w:bCs/>
+        </w:rPr>
+      </w:pPr>
+      <w:r>
+        <w:rPr>
+          <w:rFonts w:ascii="Arial" w:hAnsi="Arial"/>
+          <w:b/>
+          <w:bCs/>
+          <w:sz w:val="24"/>
+          <w:szCs w:val="24"/>
+        </w:rPr>
+        <w:t>4.2.3</w:t>
+      </w:r>
+      <w:r>
+        <w:rPr>
+          <w:rFonts w:ascii="Arial" w:hAnsi="Arial"/>
+          <w:b/>
+          <w:bCs/>
+          <w:sz w:val="24"/>
+          <w:szCs w:val="24"/>
+        </w:rPr>
+        <w:tab/>
+        <w:t>Ser bloqueado</w:t>
+      </w:r>
+    </w:p>
+    <w:p>
+      <w:pPr>
+        <w:ind w:firstLine="708"/>
+        <w:jc w:val="both"/>
+        <w:rPr>
+          <w:rFonts w:ascii="Arial" w:hAnsi="Arial"/>
+          <w:sz w:val="24"/>
+          <w:szCs w:val="24"/>
+        </w:rPr>
+      </w:pPr>
+    </w:p>
+    <w:p>
+      <w:pPr>
+        <w:ind w:firstLine="708"/>
+        <w:jc w:val="both"/>
+      </w:pPr>
+      <w:r>
+        <w:rPr>
+          <w:rFonts w:ascii="Arial" w:hAnsi="Arial"/>
+          <w:sz w:val="24"/>
+          <w:szCs w:val="24"/>
+        </w:rPr>
+        <w:t>Si el profesor expulsa al alumno de la clase, se le informará a través de un cuadro de alerta, se le desconectará de todos los servicios (chat, vídeo y u</w:t>
+      </w:r>
+      <w:r>
+        <w:rPr>
+          <w:rFonts w:ascii="Arial" w:hAnsi="Arial"/>
+          <w:sz w:val="24"/>
+          <w:szCs w:val="24"/>
+        </w:rPr>
+        <w:t>suarios conectados) y se le recargará la página. Si intenta volver a entrar, se le avisará de que está bloqueado hasta que el docente que le expulsó salga de la aplicación, cuando se borrará la lista de usuarios bloqueados.</w:t>
+      </w:r>
+    </w:p>
+    <w:p>
+      <w:pPr>
+        <w:ind w:firstLine="708"/>
+        <w:jc w:val="both"/>
+        <w:rPr>
+          <w:rFonts w:ascii="Arial" w:hAnsi="Arial"/>
+          <w:sz w:val="24"/>
+          <w:szCs w:val="24"/>
+        </w:rPr>
+      </w:pPr>
+    </w:p>
+    <w:p>
+      <w:pPr>
         <w:keepNext/>
         <w:jc w:val="center"/>
-        <w:rPr/>
-      </w:pPr>
-      <w:r>
-        <w:rPr/>
+      </w:pPr>
+      <w:r>
+        <w:rPr>
+          <w:noProof/>
+          <w:lang w:eastAsia="es-ES"/>
+        </w:rPr>
         <w:drawing>
-          <wp:inline distT="19050" distB="18415" distL="19050" distR="24765">
-            <wp:extent cx="4623435" cy="4820920"/>
-            <wp:effectExtent l="0" t="0" r="0" b="0"/>
+          <wp:inline distT="0" distB="0" distL="0" distR="0">
+            <wp:extent cx="4812659" cy="5018227"/>
+            <wp:effectExtent l="19050" t="19050" r="26670" b="11430"/>
             <wp:docPr id="6" name="Imagen 5" descr="C:\Users\71722388\AppData\Local\Microsoft\Windows\INetCacheContent.Word\student.png"/>
             <wp:cNvGraphicFramePr>
               <a:graphicFrameLocks xmlns:a="http://schemas.openxmlformats.org/drawingml/2006/main" noChangeAspect="1"/>
@@ -2572,8 +2826,8 @@
                     </pic:cNvPicPr>
                   </pic:nvPicPr>
                   <pic:blipFill>
-                    <a:blip r:embed="rId9"/>
-                    <a:srcRect l="0" t="0" r="0" b="3472"/>
+                    <a:blip r:embed="rId12"/>
+                    <a:srcRect b="3472"/>
                     <a:stretch>
                       <a:fillRect/>
                     </a:stretch>
@@ -2581,14 +2835,14 @@
                   <pic:spPr bwMode="auto">
                     <a:xfrm>
                       <a:off x="0" y="0"/>
-                      <a:ext cx="4623435" cy="4820920"/>
+                      <a:ext cx="4816711" cy="5022452"/>
                     </a:xfrm>
                     <a:prstGeom prst="rect">
                       <a:avLst/>
                     </a:prstGeom>
                     <a:ln w="9525">
                       <a:solidFill>
-                        <a:srgbClr val="000000"/>
+                        <a:schemeClr val="tx1"/>
                       </a:solidFill>
                     </a:ln>
                   </pic:spPr>
@@ -2601,78 +2855,267 @@
     </w:p>
     <w:p>
       <w:pPr>
-        <w:pStyle w:val="Caption"/>
+        <w:pStyle w:val="Descripcin"/>
         <w:jc w:val="center"/>
-        <w:rPr/>
-      </w:pPr>
-      <w:r>
-        <w:rPr/>
+      </w:pPr>
+      <w:r>
         <w:t xml:space="preserve">Ilustración </w:t>
       </w:r>
       <w:r>
-        <w:rPr/>
         <w:fldChar w:fldCharType="begin"/>
       </w:r>
       <w:r>
-        <w:instrText> SEQ Ilustración \* ARABIC </w:instrText>
+        <w:instrText>SEQ Ilustración \</w:instrText>
+      </w:r>
+      <w:r>
+        <w:instrText>* ARABIC</w:instrText>
       </w:r>
       <w:r>
         <w:fldChar w:fldCharType="separate"/>
       </w:r>
       <w:r>
+        <w:rPr>
+          <w:noProof/>
+        </w:rPr>
         <w:t>3</w:t>
       </w:r>
       <w:r>
         <w:fldChar w:fldCharType="end"/>
       </w:r>
       <w:r>
-        <w:rPr/>
         <w:t xml:space="preserve"> - Interfaz del estudiante</w:t>
       </w:r>
     </w:p>
     <w:p>
       <w:pPr>
-        <w:pStyle w:val="Normal"/>
-        <w:jc w:val="both"/>
-        <w:rPr>
-          <w:rFonts w:ascii="Arial" w:hAnsi="Arial"/>
-          <w:sz w:val="24"/>
-          <w:szCs w:val="24"/>
-        </w:rPr>
-      </w:pPr>
-      <w:r>
-        <w:rPr>
-          <w:rFonts w:ascii="Arial" w:hAnsi="Arial"/>
-          <w:sz w:val="24"/>
-          <w:szCs w:val="24"/>
-        </w:rPr>
-      </w:r>
-    </w:p>
-    <w:p>
-      <w:pPr>
-        <w:pStyle w:val="Normal"/>
-        <w:jc w:val="both"/>
-        <w:rPr>
-          <w:rFonts w:ascii="Arial" w:hAnsi="Arial"/>
-          <w:sz w:val="24"/>
-          <w:szCs w:val="24"/>
-        </w:rPr>
-      </w:pPr>
-      <w:r>
-        <w:rPr>
-          <w:rFonts w:ascii="Arial" w:hAnsi="Arial"/>
-          <w:sz w:val="24"/>
-          <w:szCs w:val="24"/>
-        </w:rPr>
-      </w:r>
-    </w:p>
-    <w:p>
-      <w:pPr>
-        <w:pStyle w:val="Normal"/>
-        <w:jc w:val="both"/>
-        <w:rPr>
-          <w:rFonts w:ascii="Arial" w:hAnsi="Arial"/>
-          <w:b/>
+        <w:ind w:firstLine="708"/>
+        <w:jc w:val="both"/>
+        <w:rPr>
+          <w:rFonts w:ascii="Arial" w:hAnsi="Arial"/>
+          <w:b/>
+          <w:sz w:val="24"/>
+          <w:szCs w:val="24"/>
+        </w:rPr>
+      </w:pPr>
+      <w:r>
+        <w:rPr>
+          <w:rFonts w:ascii="Arial" w:hAnsi="Arial"/>
+          <w:b/>
+          <w:sz w:val="24"/>
+          <w:szCs w:val="24"/>
+        </w:rPr>
+        <w:lastRenderedPageBreak/>
+        <w:t>4.3</w:t>
+      </w:r>
+      <w:r>
+        <w:rPr>
+          <w:rFonts w:ascii="Arial" w:hAnsi="Arial"/>
+          <w:b/>
+          <w:sz w:val="24"/>
+          <w:szCs w:val="24"/>
+        </w:rPr>
+        <w:tab/>
+        <w:t>Error 404</w:t>
+      </w:r>
+    </w:p>
+    <w:p>
+      <w:pPr>
+        <w:jc w:val="both"/>
+        <w:rPr>
+          <w:rFonts w:ascii="Arial" w:hAnsi="Arial"/>
+          <w:b/>
+          <w:sz w:val="24"/>
+          <w:szCs w:val="24"/>
+        </w:rPr>
+      </w:pPr>
+    </w:p>
+    <w:p>
+      <w:pPr>
+        <w:jc w:val="both"/>
+        <w:rPr>
+          <w:rFonts w:ascii="Arial" w:hAnsi="Arial"/>
+          <w:sz w:val="24"/>
+          <w:szCs w:val="24"/>
+        </w:rPr>
+      </w:pPr>
+      <w:r>
+        <w:rPr>
+          <w:rFonts w:ascii="Arial" w:hAnsi="Arial"/>
+          <w:b/>
+          <w:sz w:val="24"/>
+          <w:szCs w:val="24"/>
+        </w:rPr>
+        <w:tab/>
+      </w:r>
+      <w:r>
+        <w:rPr>
+          <w:rFonts w:ascii="Arial" w:hAnsi="Arial"/>
+          <w:sz w:val="24"/>
+          <w:szCs w:val="24"/>
+        </w:rPr>
+        <w:t>Cuando un usuario intente acceder a una URL que no ofrece la aplicación (</w:t>
+      </w:r>
+      <w:proofErr w:type="spellStart"/>
+      <w:r>
+        <w:rPr>
+          <w:rFonts w:ascii="Arial" w:hAnsi="Arial"/>
+          <w:sz w:val="24"/>
+          <w:szCs w:val="24"/>
+        </w:rPr>
+        <w:t>e.g</w:t>
+      </w:r>
+      <w:proofErr w:type="spellEnd"/>
+      <w:r>
+        <w:rPr>
+          <w:rFonts w:ascii="Arial" w:hAnsi="Arial"/>
+          <w:sz w:val="24"/>
+          <w:szCs w:val="24"/>
+        </w:rPr>
+        <w:t xml:space="preserve">. </w:t>
+      </w:r>
+      <w:r>
+        <w:rPr>
+          <w:rFonts w:ascii="Arial" w:hAnsi="Arial"/>
+          <w:i/>
+          <w:sz w:val="24"/>
+          <w:szCs w:val="24"/>
+        </w:rPr>
+        <w:t>URL/</w:t>
+      </w:r>
+      <w:proofErr w:type="spellStart"/>
+      <w:r>
+        <w:rPr>
+          <w:rFonts w:ascii="Arial" w:hAnsi="Arial"/>
+          <w:i/>
+          <w:sz w:val="24"/>
+          <w:szCs w:val="24"/>
+        </w:rPr>
+        <w:t>badurl</w:t>
+      </w:r>
+      <w:proofErr w:type="spellEnd"/>
+      <w:r>
+        <w:rPr>
+          <w:rFonts w:ascii="Arial" w:hAnsi="Arial"/>
+          <w:sz w:val="24"/>
+          <w:szCs w:val="24"/>
+        </w:rPr>
+        <w:t>) será redirigido a una página personalizada.</w:t>
+      </w:r>
+    </w:p>
+    <w:p>
+      <w:pPr>
+        <w:jc w:val="both"/>
+        <w:rPr>
+          <w:rFonts w:ascii="Arial" w:hAnsi="Arial"/>
+          <w:sz w:val="24"/>
+          <w:szCs w:val="24"/>
+        </w:rPr>
+      </w:pPr>
+    </w:p>
+    <w:p>
+      <w:pPr>
+        <w:keepNext/>
+        <w:jc w:val="center"/>
+      </w:pPr>
+      <w:r>
+        <w:rPr>
+          <w:noProof/>
+          <w:lang w:eastAsia="es-ES"/>
+        </w:rPr>
+        <w:drawing>
+          <wp:inline distT="0" distB="0" distL="0" distR="0" wp14:anchorId="5CE06868" wp14:editId="28124722">
+            <wp:extent cx="4873345" cy="2206873"/>
+            <wp:effectExtent l="19050" t="19050" r="22860" b="22225"/>
+            <wp:docPr id="7" name="Imagen 7"/>
+            <wp:cNvGraphicFramePr>
+              <a:graphicFrameLocks xmlns:a="http://schemas.openxmlformats.org/drawingml/2006/main" noChangeAspect="1"/>
+            </wp:cNvGraphicFramePr>
+            <a:graphic xmlns:a="http://schemas.openxmlformats.org/drawingml/2006/main">
+              <a:graphicData uri="http://schemas.openxmlformats.org/drawingml/2006/picture">
+                <pic:pic xmlns:pic="http://schemas.openxmlformats.org/drawingml/2006/picture">
+                  <pic:nvPicPr>
+                    <pic:cNvPr id="1" name=""/>
+                    <pic:cNvPicPr/>
+                  </pic:nvPicPr>
+                  <pic:blipFill>
+                    <a:blip r:embed="rId13"/>
+                    <a:stretch>
+                      <a:fillRect/>
+                    </a:stretch>
+                  </pic:blipFill>
+                  <pic:spPr>
+                    <a:xfrm>
+                      <a:off x="0" y="0"/>
+                      <a:ext cx="4884263" cy="2211817"/>
+                    </a:xfrm>
+                    <a:prstGeom prst="rect">
+                      <a:avLst/>
+                    </a:prstGeom>
+                    <a:ln>
+                      <a:solidFill>
+                        <a:schemeClr val="tx1"/>
+                      </a:solidFill>
+                    </a:ln>
+                  </pic:spPr>
+                </pic:pic>
+              </a:graphicData>
+            </a:graphic>
+          </wp:inline>
+        </w:drawing>
+      </w:r>
+    </w:p>
+    <w:p>
+      <w:pPr>
+        <w:pStyle w:val="Descripcin"/>
+        <w:jc w:val="center"/>
+        <w:rPr>
+          <w:rFonts w:ascii="Arial" w:hAnsi="Arial"/>
+          <w:b/>
+          <w:sz w:val="24"/>
+          <w:szCs w:val="24"/>
+        </w:rPr>
+      </w:pPr>
+      <w:r>
+        <w:t xml:space="preserve">Ilustración </w:t>
+      </w:r>
+      <w:fldSimple w:instr=" SEQ Ilustración \* ARABIC ">
+        <w:r>
+          <w:rPr>
+            <w:noProof/>
+          </w:rPr>
+          <w:t>4</w:t>
+        </w:r>
+      </w:fldSimple>
+      <w:r>
+        <w:t xml:space="preserve"> - Error 404 personalizado</w:t>
+      </w:r>
+    </w:p>
+    <w:p>
+      <w:pPr>
+        <w:jc w:val="both"/>
+        <w:rPr>
+          <w:rFonts w:ascii="Arial" w:hAnsi="Arial"/>
+          <w:b/>
+          <w:sz w:val="24"/>
+          <w:szCs w:val="24"/>
+        </w:rPr>
+      </w:pPr>
+    </w:p>
+    <w:p>
+      <w:pPr>
+        <w:jc w:val="both"/>
+        <w:rPr>
+          <w:rFonts w:ascii="Arial" w:hAnsi="Arial"/>
+          <w:sz w:val="24"/>
+          <w:szCs w:val="24"/>
+        </w:rPr>
+      </w:pPr>
+    </w:p>
+    <w:p>
+      <w:pPr>
+        <w:jc w:val="both"/>
+        <w:rPr>
+          <w:rFonts w:ascii="Arial" w:hAnsi="Arial"/>
           <w:b/>
           <w:sz w:val="28"/>
           <w:szCs w:val="28"/>
@@ -2686,32 +3129,30 @@
           <w:szCs w:val="28"/>
         </w:rPr>
         <w:t>5.</w:t>
+      </w:r>
+      <w:r>
+        <w:rPr>
+          <w:rFonts w:ascii="Arial" w:hAnsi="Arial"/>
+          <w:b/>
+          <w:sz w:val="28"/>
+          <w:szCs w:val="28"/>
+        </w:rPr>
         <w:tab/>
         <w:t>Mantenimiento</w:t>
       </w:r>
     </w:p>
     <w:p>
       <w:pPr>
-        <w:pStyle w:val="Normal"/>
-        <w:jc w:val="both"/>
-        <w:rPr>
-          <w:sz w:val="24"/>
-          <w:szCs w:val="24"/>
-        </w:rPr>
-      </w:pPr>
-      <w:r>
-        <w:rPr>
-          <w:sz w:val="24"/>
-          <w:szCs w:val="24"/>
-        </w:rPr>
-      </w:r>
-    </w:p>
-    <w:p>
-      <w:pPr>
-        <w:pStyle w:val="Normal"/>
-        <w:spacing w:before="0" w:after="160"/>
-        <w:jc w:val="both"/>
-        <w:rPr/>
+        <w:jc w:val="both"/>
+        <w:rPr>
+          <w:sz w:val="24"/>
+          <w:szCs w:val="24"/>
+        </w:rPr>
+      </w:pPr>
+    </w:p>
+    <w:p>
+      <w:pPr>
+        <w:jc w:val="both"/>
       </w:pPr>
       <w:r>
         <w:rPr>
@@ -2721,7 +3162,7 @@
         <w:tab/>
         <w:t xml:space="preserve">Para cualquier duda, sugerencia o informe de error contacte con </w:t>
       </w:r>
-      <w:hyperlink r:id="rId10">
+      <w:hyperlink r:id="rId14">
         <w:r>
           <w:rPr>
             <w:rStyle w:val="EnlacedeInternet"/>
@@ -2740,31 +3181,33 @@
       </w:r>
     </w:p>
     <w:sectPr>
-      <w:type w:val="nextPage"/>
       <w:pgSz w:w="11906" w:h="16838"/>
-      <w:pgMar w:left="1701" w:right="1701" w:header="0" w:top="1276" w:footer="0" w:bottom="1134" w:gutter="0"/>
-      <w:pgNumType w:fmt="decimal"/>
-      <w:formProt w:val="false"/>
-      <w:textDirection w:val="lrTb"/>
-      <w:docGrid w:type="default" w:linePitch="360" w:charSpace="4294965247"/>
+      <w:pgMar w:top="1418" w:right="1701" w:bottom="1418" w:left="1701" w:header="0" w:footer="0" w:gutter="0"/>
+      <w:cols w:space="720"/>
+      <w:formProt w:val="0"/>
+      <w:docGrid w:linePitch="360" w:charSpace="-2049"/>
     </w:sectPr>
   </w:body>
 </w:document>
 </file>
 
 <file path=word/numbering.xml><?xml version="1.0" encoding="utf-8"?>
-<w:numbering xmlns:w="http://schemas.openxmlformats.org/wordprocessingml/2006/main" xmlns:o="urn:schemas-microsoft-com:office:office" xmlns:r="http://schemas.openxmlformats.org/officeDocument/2006/relationships" xmlns:v="urn:schemas-microsoft-com:vml">
-  <w:abstractNum w:abstractNumId="1">
+<w:numbering xmlns:wpc="http://schemas.microsoft.com/office/word/2010/wordprocessingCanvas" xmlns:cx="http://schemas.microsoft.com/office/drawing/2014/chartex" xmlns:cx1="http://schemas.microsoft.com/office/drawing/2015/9/8/chartex" xmlns:cx2="http://schemas.microsoft.com/office/drawing/2015/10/21/chartex" xmlns:mc="http://schemas.openxmlformats.org/markup-compatibility/2006" xmlns:o="urn:schemas-microsoft-com:office:office" xmlns:r="http://schemas.openxmlformats.org/officeDocument/2006/relationships" xmlns:m="http://schemas.openxmlformats.org/officeDocument/2006/math" xmlns:v="urn:schemas-microsoft-com:vml" xmlns:wp14="http://schemas.microsoft.com/office/word/2010/wordprocessingDrawing" xmlns:wp="http://schemas.openxmlformats.org/drawingml/2006/wordprocessingDrawing" xmlns:w10="urn:schemas-microsoft-com:office:word" xmlns:w="http://schemas.openxmlformats.org/wordprocessingml/2006/main" xmlns:w14="http://schemas.microsoft.com/office/word/2010/wordml" xmlns:w15="http://schemas.microsoft.com/office/word/2012/wordml" xmlns:w16se="http://schemas.microsoft.com/office/word/2015/wordml/symex" xmlns:wpg="http://schemas.microsoft.com/office/word/2010/wordprocessingGroup" xmlns:wpi="http://schemas.microsoft.com/office/word/2010/wordprocessingInk" xmlns:wne="http://schemas.microsoft.com/office/word/2006/wordml" xmlns:wps="http://schemas.microsoft.com/office/word/2010/wordprocessingShape" mc:Ignorable="w14 w15 w16se wp14">
+  <w:abstractNum w:abstractNumId="0" w15:restartNumberingAfterBreak="0">
+    <w:nsid w:val="3F501CE5"/>
+    <w:multiLevelType w:val="multilevel"/>
+    <w:tmpl w:val="493E5DB8"/>
     <w:lvl w:ilvl="0">
       <w:start w:val="1"/>
       <w:numFmt w:val="bullet"/>
       <w:lvlText w:val=""/>
       <w:lvlJc w:val="left"/>
       <w:pPr>
-        <w:ind w:left="720" w:hanging="360"/>
+        <w:ind w:left="1068" w:hanging="360"/>
       </w:pPr>
       <w:rPr>
         <w:rFonts w:ascii="Symbol" w:hAnsi="Symbol" w:cs="Symbol" w:hint="default"/>
+        <w:sz w:val="24"/>
       </w:rPr>
     </w:lvl>
     <w:lvl w:ilvl="1">
@@ -2773,11 +3216,10 @@
       <w:lvlText w:val="o"/>
       <w:lvlJc w:val="left"/>
       <w:pPr>
-        <w:ind w:left="1440" w:hanging="360"/>
+        <w:ind w:left="1788" w:hanging="360"/>
       </w:pPr>
       <w:rPr>
         <w:rFonts w:ascii="Courier New" w:hAnsi="Courier New" w:cs="Courier New" w:hint="default"/>
-        <w:rFonts w:cs="Courier New"/>
       </w:rPr>
     </w:lvl>
     <w:lvl w:ilvl="2">
@@ -2786,7 +3228,7 @@
       <w:lvlText w:val=""/>
       <w:lvlJc w:val="left"/>
       <w:pPr>
-        <w:ind w:left="2160" w:hanging="360"/>
+        <w:ind w:left="2508" w:hanging="360"/>
       </w:pPr>
       <w:rPr>
         <w:rFonts w:ascii="Wingdings" w:hAnsi="Wingdings" w:cs="Wingdings" w:hint="default"/>
@@ -2798,7 +3240,7 @@
       <w:lvlText w:val=""/>
       <w:lvlJc w:val="left"/>
       <w:pPr>
-        <w:ind w:left="2880" w:hanging="360"/>
+        <w:ind w:left="3228" w:hanging="360"/>
       </w:pPr>
       <w:rPr>
         <w:rFonts w:ascii="Symbol" w:hAnsi="Symbol" w:cs="Symbol" w:hint="default"/>
@@ -2810,11 +3252,10 @@
       <w:lvlText w:val="o"/>
       <w:lvlJc w:val="left"/>
       <w:pPr>
-        <w:ind w:left="3600" w:hanging="360"/>
+        <w:ind w:left="3948" w:hanging="360"/>
       </w:pPr>
       <w:rPr>
         <w:rFonts w:ascii="Courier New" w:hAnsi="Courier New" w:cs="Courier New" w:hint="default"/>
-        <w:rFonts w:cs="Courier New"/>
       </w:rPr>
     </w:lvl>
     <w:lvl w:ilvl="5">
@@ -2823,7 +3264,7 @@
       <w:lvlText w:val=""/>
       <w:lvlJc w:val="left"/>
       <w:pPr>
-        <w:ind w:left="4320" w:hanging="360"/>
+        <w:ind w:left="4668" w:hanging="360"/>
       </w:pPr>
       <w:rPr>
         <w:rFonts w:ascii="Wingdings" w:hAnsi="Wingdings" w:cs="Wingdings" w:hint="default"/>
@@ -2835,7 +3276,7 @@
       <w:lvlText w:val=""/>
       <w:lvlJc w:val="left"/>
       <w:pPr>
-        <w:ind w:left="5040" w:hanging="360"/>
+        <w:ind w:left="5388" w:hanging="360"/>
       </w:pPr>
       <w:rPr>
         <w:rFonts w:ascii="Symbol" w:hAnsi="Symbol" w:cs="Symbol" w:hint="default"/>
@@ -2847,11 +3288,10 @@
       <w:lvlText w:val="o"/>
       <w:lvlJc w:val="left"/>
       <w:pPr>
-        <w:ind w:left="5760" w:hanging="360"/>
+        <w:ind w:left="6108" w:hanging="360"/>
       </w:pPr>
       <w:rPr>
         <w:rFonts w:ascii="Courier New" w:hAnsi="Courier New" w:cs="Courier New" w:hint="default"/>
-        <w:rFonts w:cs="Courier New"/>
       </w:rPr>
     </w:lvl>
     <w:lvl w:ilvl="8">
@@ -2860,24 +3300,28 @@
       <w:lvlText w:val=""/>
       <w:lvlJc w:val="left"/>
       <w:pPr>
-        <w:ind w:left="6480" w:hanging="360"/>
+        <w:ind w:left="6828" w:hanging="360"/>
       </w:pPr>
       <w:rPr>
         <w:rFonts w:ascii="Wingdings" w:hAnsi="Wingdings" w:cs="Wingdings" w:hint="default"/>
       </w:rPr>
     </w:lvl>
   </w:abstractNum>
-  <w:abstractNum w:abstractNumId="2">
+  <w:abstractNum w:abstractNumId="1" w15:restartNumberingAfterBreak="0">
+    <w:nsid w:val="50825EBA"/>
+    <w:multiLevelType w:val="multilevel"/>
+    <w:tmpl w:val="C37621A0"/>
     <w:lvl w:ilvl="0">
       <w:start w:val="1"/>
       <w:numFmt w:val="bullet"/>
       <w:lvlText w:val=""/>
       <w:lvlJc w:val="left"/>
       <w:pPr>
-        <w:ind w:left="1068" w:hanging="360"/>
+        <w:ind w:left="720" w:hanging="360"/>
       </w:pPr>
       <w:rPr>
         <w:rFonts w:ascii="Symbol" w:hAnsi="Symbol" w:cs="Symbol" w:hint="default"/>
+        <w:sz w:val="24"/>
       </w:rPr>
     </w:lvl>
     <w:lvl w:ilvl="1">
@@ -2886,11 +3330,10 @@
       <w:lvlText w:val="o"/>
       <w:lvlJc w:val="left"/>
       <w:pPr>
-        <w:ind w:left="1788" w:hanging="360"/>
+        <w:ind w:left="1440" w:hanging="360"/>
       </w:pPr>
       <w:rPr>
         <w:rFonts w:ascii="Courier New" w:hAnsi="Courier New" w:cs="Courier New" w:hint="default"/>
-        <w:rFonts w:cs="Courier New"/>
       </w:rPr>
     </w:lvl>
     <w:lvl w:ilvl="2">
@@ -2899,7 +3342,7 @@
       <w:lvlText w:val=""/>
       <w:lvlJc w:val="left"/>
       <w:pPr>
-        <w:ind w:left="2508" w:hanging="360"/>
+        <w:ind w:left="2160" w:hanging="360"/>
       </w:pPr>
       <w:rPr>
         <w:rFonts w:ascii="Wingdings" w:hAnsi="Wingdings" w:cs="Wingdings" w:hint="default"/>
@@ -2911,7 +3354,7 @@
       <w:lvlText w:val=""/>
       <w:lvlJc w:val="left"/>
       <w:pPr>
-        <w:ind w:left="3228" w:hanging="360"/>
+        <w:ind w:left="2880" w:hanging="360"/>
       </w:pPr>
       <w:rPr>
         <w:rFonts w:ascii="Symbol" w:hAnsi="Symbol" w:cs="Symbol" w:hint="default"/>
@@ -2923,11 +3366,10 @@
       <w:lvlText w:val="o"/>
       <w:lvlJc w:val="left"/>
       <w:pPr>
-        <w:ind w:left="3948" w:hanging="360"/>
+        <w:ind w:left="3600" w:hanging="360"/>
       </w:pPr>
       <w:rPr>
         <w:rFonts w:ascii="Courier New" w:hAnsi="Courier New" w:cs="Courier New" w:hint="default"/>
-        <w:rFonts w:cs="Courier New"/>
       </w:rPr>
     </w:lvl>
     <w:lvl w:ilvl="5">
@@ -2936,7 +3378,7 @@
       <w:lvlText w:val=""/>
       <w:lvlJc w:val="left"/>
       <w:pPr>
-        <w:ind w:left="4668" w:hanging="360"/>
+        <w:ind w:left="4320" w:hanging="360"/>
       </w:pPr>
       <w:rPr>
         <w:rFonts w:ascii="Wingdings" w:hAnsi="Wingdings" w:cs="Wingdings" w:hint="default"/>
@@ -2948,7 +3390,7 @@
       <w:lvlText w:val=""/>
       <w:lvlJc w:val="left"/>
       <w:pPr>
-        <w:ind w:left="5388" w:hanging="360"/>
+        <w:ind w:left="5040" w:hanging="360"/>
       </w:pPr>
       <w:rPr>
         <w:rFonts w:ascii="Symbol" w:hAnsi="Symbol" w:cs="Symbol" w:hint="default"/>
@@ -2960,11 +3402,10 @@
       <w:lvlText w:val="o"/>
       <w:lvlJc w:val="left"/>
       <w:pPr>
-        <w:ind w:left="6108" w:hanging="360"/>
+        <w:ind w:left="5760" w:hanging="360"/>
       </w:pPr>
       <w:rPr>
         <w:rFonts w:ascii="Courier New" w:hAnsi="Courier New" w:cs="Courier New" w:hint="default"/>
-        <w:rFonts w:cs="Courier New"/>
       </w:rPr>
     </w:lvl>
     <w:lvl w:ilvl="8">
@@ -2973,97 +3414,17 @@
       <w:lvlText w:val=""/>
       <w:lvlJc w:val="left"/>
       <w:pPr>
-        <w:ind w:left="6828" w:hanging="360"/>
+        <w:ind w:left="6480" w:hanging="360"/>
       </w:pPr>
       <w:rPr>
         <w:rFonts w:ascii="Wingdings" w:hAnsi="Wingdings" w:cs="Wingdings" w:hint="default"/>
       </w:rPr>
     </w:lvl>
   </w:abstractNum>
-  <w:abstractNum w:abstractNumId="3">
-    <w:lvl w:ilvl="0">
-      <w:start w:val="1"/>
-      <w:numFmt w:val="decimal"/>
-      <w:lvlText w:val="%1."/>
-      <w:lvlJc w:val="left"/>
-      <w:pPr>
-        <w:ind w:left="720" w:hanging="360"/>
-      </w:pPr>
-    </w:lvl>
-    <w:lvl w:ilvl="1">
-      <w:start w:val="1"/>
-      <w:numFmt w:val="decimal"/>
-      <w:lvlText w:val="%1.%2."/>
-      <w:lvlJc w:val="left"/>
-      <w:pPr>
-        <w:ind w:left="1152" w:hanging="432"/>
-      </w:pPr>
-    </w:lvl>
-    <w:lvl w:ilvl="2">
-      <w:start w:val="1"/>
-      <w:numFmt w:val="decimal"/>
-      <w:lvlText w:val="%1.%2.%3."/>
-      <w:lvlJc w:val="left"/>
-      <w:pPr>
-        <w:ind w:left="1584" w:hanging="504"/>
-      </w:pPr>
-    </w:lvl>
-    <w:lvl w:ilvl="3">
-      <w:start w:val="1"/>
-      <w:numFmt w:val="decimal"/>
-      <w:lvlText w:val="%1.%2.%3.%4."/>
-      <w:lvlJc w:val="left"/>
-      <w:pPr>
-        <w:ind w:left="2088" w:hanging="648"/>
-      </w:pPr>
-    </w:lvl>
-    <w:lvl w:ilvl="4">
-      <w:start w:val="1"/>
-      <w:numFmt w:val="decimal"/>
-      <w:lvlText w:val="%1.%2.%3.%4.%5."/>
-      <w:lvlJc w:val="left"/>
-      <w:pPr>
-        <w:ind w:left="2592" w:hanging="792"/>
-      </w:pPr>
-    </w:lvl>
-    <w:lvl w:ilvl="5">
-      <w:start w:val="1"/>
-      <w:numFmt w:val="decimal"/>
-      <w:lvlText w:val="%1.%2.%3.%4.%5.%6."/>
-      <w:lvlJc w:val="left"/>
-      <w:pPr>
-        <w:ind w:left="3096" w:hanging="936"/>
-      </w:pPr>
-    </w:lvl>
-    <w:lvl w:ilvl="6">
-      <w:start w:val="1"/>
-      <w:numFmt w:val="decimal"/>
-      <w:lvlText w:val="%1.%2.%3.%4.%5.%6.%7."/>
-      <w:lvlJc w:val="left"/>
-      <w:pPr>
-        <w:ind w:left="3600" w:hanging="1080"/>
-      </w:pPr>
-    </w:lvl>
-    <w:lvl w:ilvl="7">
-      <w:start w:val="1"/>
-      <w:numFmt w:val="decimal"/>
-      <w:lvlText w:val="%1.%2.%3.%4.%5.%6.%7.%8."/>
-      <w:lvlJc w:val="left"/>
-      <w:pPr>
-        <w:ind w:left="4104" w:hanging="1224"/>
-      </w:pPr>
-    </w:lvl>
-    <w:lvl w:ilvl="8">
-      <w:start w:val="1"/>
-      <w:numFmt w:val="decimal"/>
-      <w:lvlText w:val="%1.%2.%3.%4.%5.%6.%7.%8.%9."/>
-      <w:lvlJc w:val="left"/>
-      <w:pPr>
-        <w:ind w:left="4680" w:hanging="1440"/>
-      </w:pPr>
-    </w:lvl>
-  </w:abstractNum>
-  <w:abstractNum w:abstractNumId="4">
+  <w:abstractNum w:abstractNumId="2" w15:restartNumberingAfterBreak="0">
+    <w:nsid w:val="637956B5"/>
+    <w:multiLevelType w:val="multilevel"/>
+    <w:tmpl w:val="71AC36E4"/>
     <w:lvl w:ilvl="0">
       <w:start w:val="1"/>
       <w:numFmt w:val="none"/>
@@ -3182,48 +3543,134 @@
       </w:pPr>
     </w:lvl>
   </w:abstractNum>
+  <w:abstractNum w:abstractNumId="3" w15:restartNumberingAfterBreak="0">
+    <w:nsid w:val="72476955"/>
+    <w:multiLevelType w:val="multilevel"/>
+    <w:tmpl w:val="3FD2BE16"/>
+    <w:lvl w:ilvl="0">
+      <w:start w:val="1"/>
+      <w:numFmt w:val="decimal"/>
+      <w:lvlText w:val="%1."/>
+      <w:lvlJc w:val="left"/>
+      <w:pPr>
+        <w:ind w:left="720" w:hanging="360"/>
+      </w:pPr>
+    </w:lvl>
+    <w:lvl w:ilvl="1">
+      <w:start w:val="1"/>
+      <w:numFmt w:val="decimal"/>
+      <w:lvlText w:val="%1.%2."/>
+      <w:lvlJc w:val="left"/>
+      <w:pPr>
+        <w:ind w:left="1152" w:hanging="432"/>
+      </w:pPr>
+    </w:lvl>
+    <w:lvl w:ilvl="2">
+      <w:start w:val="1"/>
+      <w:numFmt w:val="decimal"/>
+      <w:lvlText w:val="%1.%2.%3."/>
+      <w:lvlJc w:val="left"/>
+      <w:pPr>
+        <w:ind w:left="1584" w:hanging="504"/>
+      </w:pPr>
+    </w:lvl>
+    <w:lvl w:ilvl="3">
+      <w:start w:val="1"/>
+      <w:numFmt w:val="decimal"/>
+      <w:lvlText w:val="%1.%2.%3.%4."/>
+      <w:lvlJc w:val="left"/>
+      <w:pPr>
+        <w:ind w:left="2088" w:hanging="648"/>
+      </w:pPr>
+    </w:lvl>
+    <w:lvl w:ilvl="4">
+      <w:start w:val="1"/>
+      <w:numFmt w:val="decimal"/>
+      <w:lvlText w:val="%1.%2.%3.%4.%5."/>
+      <w:lvlJc w:val="left"/>
+      <w:pPr>
+        <w:ind w:left="2592" w:hanging="792"/>
+      </w:pPr>
+    </w:lvl>
+    <w:lvl w:ilvl="5">
+      <w:start w:val="1"/>
+      <w:numFmt w:val="decimal"/>
+      <w:lvlText w:val="%1.%2.%3.%4.%5.%6."/>
+      <w:lvlJc w:val="left"/>
+      <w:pPr>
+        <w:ind w:left="3096" w:hanging="936"/>
+      </w:pPr>
+    </w:lvl>
+    <w:lvl w:ilvl="6">
+      <w:start w:val="1"/>
+      <w:numFmt w:val="decimal"/>
+      <w:lvlText w:val="%1.%2.%3.%4.%5.%6.%7."/>
+      <w:lvlJc w:val="left"/>
+      <w:pPr>
+        <w:ind w:left="3600" w:hanging="1080"/>
+      </w:pPr>
+    </w:lvl>
+    <w:lvl w:ilvl="7">
+      <w:start w:val="1"/>
+      <w:numFmt w:val="decimal"/>
+      <w:lvlText w:val="%1.%2.%3.%4.%5.%6.%7.%8."/>
+      <w:lvlJc w:val="left"/>
+      <w:pPr>
+        <w:ind w:left="4104" w:hanging="1224"/>
+      </w:pPr>
+    </w:lvl>
+    <w:lvl w:ilvl="8">
+      <w:start w:val="1"/>
+      <w:numFmt w:val="decimal"/>
+      <w:lvlText w:val="%1.%2.%3.%4.%5.%6.%7.%8.%9."/>
+      <w:lvlJc w:val="left"/>
+      <w:pPr>
+        <w:ind w:left="4680" w:hanging="1440"/>
+      </w:pPr>
+    </w:lvl>
+  </w:abstractNum>
   <w:num w:numId="1">
     <w:abstractNumId w:val="1"/>
   </w:num>
   <w:num w:numId="2">
-    <w:abstractNumId w:val="2"/>
+    <w:abstractNumId w:val="0"/>
   </w:num>
   <w:num w:numId="3">
     <w:abstractNumId w:val="3"/>
   </w:num>
   <w:num w:numId="4">
-    <w:abstractNumId w:val="4"/>
+    <w:abstractNumId w:val="2"/>
   </w:num>
 </w:numbering>
 </file>
 
 <file path=word/styles.xml><?xml version="1.0" encoding="utf-8"?>
-<w:styles xmlns:w="http://schemas.openxmlformats.org/wordprocessingml/2006/main" xmlns:w14="http://schemas.microsoft.com/office/word/2010/wordml" xmlns:mc="http://schemas.openxmlformats.org/markup-compatibility/2006" mc:Ignorable="w14">
+<w:styles xmlns:mc="http://schemas.openxmlformats.org/markup-compatibility/2006" xmlns:r="http://schemas.openxmlformats.org/officeDocument/2006/relationships" xmlns:w="http://schemas.openxmlformats.org/wordprocessingml/2006/main" xmlns:w14="http://schemas.microsoft.com/office/word/2010/wordml" xmlns:w15="http://schemas.microsoft.com/office/word/2012/wordml" xmlns:w16se="http://schemas.microsoft.com/office/word/2015/wordml/symex" mc:Ignorable="w14 w15 w16se">
   <w:docDefaults>
     <w:rPrDefault>
       <w:rPr>
-        <w:rFonts w:ascii="Calibri" w:hAnsi="Calibri" w:eastAsia="Calibri" w:cs="" w:asciiTheme="minorHAnsi" w:cstheme="minorBidi" w:eastAsiaTheme="minorHAnsi" w:hAnsiTheme="minorHAnsi"/>
+        <w:rFonts w:asciiTheme="minorHAnsi" w:eastAsiaTheme="minorHAnsi" w:hAnsiTheme="minorHAnsi" w:cstheme="minorBidi"/>
         <w:szCs w:val="22"/>
         <w:lang w:val="es-ES" w:eastAsia="en-US" w:bidi="ar-SA"/>
       </w:rPr>
     </w:rPrDefault>
     <w:pPrDefault>
       <w:pPr>
-        <w:spacing w:lineRule="auto" w:line="259"/>
+        <w:spacing w:line="259" w:lineRule="auto"/>
       </w:pPr>
     </w:pPrDefault>
   </w:docDefaults>
   <w:latentStyles w:defLockedState="0" w:defUIPriority="99" w:defSemiHidden="0" w:defUnhideWhenUsed="0" w:defQFormat="0" w:count="373">
     <w:lsdException w:name="Normal" w:uiPriority="0" w:qFormat="1"/>
     <w:lsdException w:name="heading 1" w:uiPriority="9" w:qFormat="1"/>
-    <w:lsdException w:name="heading 2" w:uiPriority="9" w:semiHidden="1" w:unhideWhenUsed="1" w:qFormat="1"/>
-    <w:lsdException w:name="heading 3" w:uiPriority="9" w:semiHidden="1" w:unhideWhenUsed="1" w:qFormat="1"/>
-    <w:lsdException w:name="heading 4" w:uiPriority="9" w:semiHidden="1" w:unhideWhenUsed="1" w:qFormat="1"/>
-    <w:lsdException w:name="heading 5" w:uiPriority="9" w:semiHidden="1" w:unhideWhenUsed="1" w:qFormat="1"/>
-    <w:lsdException w:name="heading 6" w:uiPriority="9" w:semiHidden="1" w:unhideWhenUsed="1" w:qFormat="1"/>
-    <w:lsdException w:name="heading 7" w:uiPriority="9" w:semiHidden="1" w:unhideWhenUsed="1" w:qFormat="1"/>
-    <w:lsdException w:name="heading 8" w:uiPriority="9" w:semiHidden="1" w:unhideWhenUsed="1" w:qFormat="1"/>
-    <w:lsdException w:name="heading 9" w:uiPriority="9" w:semiHidden="1" w:unhideWhenUsed="1" w:qFormat="1"/>
+    <w:lsdException w:name="heading 2" w:semiHidden="1" w:uiPriority="9" w:unhideWhenUsed="1" w:qFormat="1"/>
+    <w:lsdException w:name="heading 3" w:semiHidden="1" w:uiPriority="9" w:unhideWhenUsed="1" w:qFormat="1"/>
+    <w:lsdException w:name="heading 4" w:semiHidden="1" w:uiPriority="9" w:unhideWhenUsed="1" w:qFormat="1"/>
+    <w:lsdException w:name="heading 5" w:semiHidden="1" w:uiPriority="9" w:unhideWhenUsed="1" w:qFormat="1"/>
+    <w:lsdException w:name="heading 6" w:semiHidden="1" w:uiPriority="9" w:unhideWhenUsed="1" w:qFormat="1"/>
+    <w:lsdException w:name="heading 7" w:semiHidden="1" w:uiPriority="9" w:unhideWhenUsed="1" w:qFormat="1"/>
+    <w:lsdException w:name="heading 8" w:semiHidden="1" w:uiPriority="9" w:unhideWhenUsed="1" w:qFormat="1"/>
+    <w:lsdException w:name="heading 9" w:semiHidden="1" w:uiPriority="9" w:unhideWhenUsed="1" w:qFormat="1"/>
     <w:lsdException w:name="index 1" w:semiHidden="1" w:unhideWhenUsed="1"/>
     <w:lsdException w:name="index 2" w:semiHidden="1" w:unhideWhenUsed="1"/>
     <w:lsdException w:name="index 3" w:semiHidden="1" w:unhideWhenUsed="1"/>
@@ -3233,22 +3680,22 @@
     <w:lsdException w:name="index 7" w:semiHidden="1" w:unhideWhenUsed="1"/>
     <w:lsdException w:name="index 8" w:semiHidden="1" w:unhideWhenUsed="1"/>
     <w:lsdException w:name="index 9" w:semiHidden="1" w:unhideWhenUsed="1"/>
-    <w:lsdException w:name="toc 1" w:uiPriority="39" w:semiHidden="1" w:unhideWhenUsed="1"/>
-    <w:lsdException w:name="toc 2" w:uiPriority="39" w:semiHidden="1" w:unhideWhenUsed="1"/>
-    <w:lsdException w:name="toc 3" w:uiPriority="39" w:semiHidden="1" w:unhideWhenUsed="1"/>
-    <w:lsdException w:name="toc 4" w:uiPriority="39" w:semiHidden="1" w:unhideWhenUsed="1"/>
-    <w:lsdException w:name="toc 5" w:uiPriority="39" w:semiHidden="1" w:unhideWhenUsed="1"/>
-    <w:lsdException w:name="toc 6" w:uiPriority="39" w:semiHidden="1" w:unhideWhenUsed="1"/>
-    <w:lsdException w:name="toc 7" w:uiPriority="39" w:semiHidden="1" w:unhideWhenUsed="1"/>
-    <w:lsdException w:name="toc 8" w:uiPriority="39" w:semiHidden="1" w:unhideWhenUsed="1"/>
-    <w:lsdException w:name="toc 9" w:uiPriority="39" w:semiHidden="1" w:unhideWhenUsed="1"/>
+    <w:lsdException w:name="toc 1" w:semiHidden="1" w:uiPriority="39" w:unhideWhenUsed="1"/>
+    <w:lsdException w:name="toc 2" w:semiHidden="1" w:uiPriority="39" w:unhideWhenUsed="1"/>
+    <w:lsdException w:name="toc 3" w:semiHidden="1" w:uiPriority="39" w:unhideWhenUsed="1"/>
+    <w:lsdException w:name="toc 4" w:semiHidden="1" w:uiPriority="39" w:unhideWhenUsed="1"/>
+    <w:lsdException w:name="toc 5" w:semiHidden="1" w:uiPriority="39" w:unhideWhenUsed="1"/>
+    <w:lsdException w:name="toc 6" w:semiHidden="1" w:uiPriority="39" w:unhideWhenUsed="1"/>
+    <w:lsdException w:name="toc 7" w:semiHidden="1" w:uiPriority="39" w:unhideWhenUsed="1"/>
+    <w:lsdException w:name="toc 8" w:semiHidden="1" w:uiPriority="39" w:unhideWhenUsed="1"/>
+    <w:lsdException w:name="toc 9" w:semiHidden="1" w:uiPriority="39" w:unhideWhenUsed="1"/>
     <w:lsdException w:name="Normal Indent" w:semiHidden="1" w:unhideWhenUsed="1"/>
     <w:lsdException w:name="footnote text" w:semiHidden="1" w:unhideWhenUsed="1"/>
     <w:lsdException w:name="annotation text" w:semiHidden="1" w:unhideWhenUsed="1"/>
     <w:lsdException w:name="header" w:semiHidden="1" w:unhideWhenUsed="1"/>
     <w:lsdException w:name="footer" w:semiHidden="1" w:unhideWhenUsed="1"/>
     <w:lsdException w:name="index heading" w:semiHidden="1" w:unhideWhenUsed="1"/>
-    <w:lsdException w:name="caption" w:uiPriority="35" w:semiHidden="1" w:unhideWhenUsed="1" w:qFormat="1"/>
+    <w:lsdException w:name="caption" w:semiHidden="1" w:uiPriority="35" w:unhideWhenUsed="1" w:qFormat="1"/>
     <w:lsdException w:name="table of figures" w:semiHidden="1" w:unhideWhenUsed="1"/>
     <w:lsdException w:name="envelope address" w:semiHidden="1" w:unhideWhenUsed="1"/>
     <w:lsdException w:name="envelope return" w:semiHidden="1" w:unhideWhenUsed="1"/>
@@ -3279,7 +3726,7 @@
     <w:lsdException w:name="Title" w:uiPriority="10" w:qFormat="1"/>
     <w:lsdException w:name="Closing" w:semiHidden="1" w:unhideWhenUsed="1"/>
     <w:lsdException w:name="Signature" w:semiHidden="1" w:unhideWhenUsed="1"/>
-    <w:lsdException w:name="Default Paragraph Font" w:uiPriority="1" w:semiHidden="1" w:unhideWhenUsed="1"/>
+    <w:lsdException w:name="Default Paragraph Font" w:semiHidden="1" w:uiPriority="1" w:unhideWhenUsed="1"/>
     <w:lsdException w:name="Body Text" w:semiHidden="1" w:unhideWhenUsed="1"/>
     <w:lsdException w:name="Body Text Indent" w:semiHidden="1" w:unhideWhenUsed="1"/>
     <w:lsdException w:name="List Continue" w:semiHidden="1" w:unhideWhenUsed="1"/>
@@ -3479,8 +3926,8 @@
     <w:lsdException w:name="Subtle Reference" w:uiPriority="31" w:qFormat="1"/>
     <w:lsdException w:name="Intense Reference" w:uiPriority="32" w:qFormat="1"/>
     <w:lsdException w:name="Book Title" w:uiPriority="33" w:qFormat="1"/>
-    <w:lsdException w:name="Bibliography" w:uiPriority="37" w:semiHidden="1" w:unhideWhenUsed="1"/>
-    <w:lsdException w:name="TOC Heading" w:uiPriority="39" w:semiHidden="1" w:unhideWhenUsed="1" w:qFormat="1"/>
+    <w:lsdException w:name="Bibliography" w:semiHidden="1" w:uiPriority="37" w:unhideWhenUsed="1"/>
+    <w:lsdException w:name="TOC Heading" w:semiHidden="1" w:uiPriority="39" w:unhideWhenUsed="1" w:qFormat="1"/>
     <w:lsdException w:name="Plain Table 1" w:uiPriority="41"/>
     <w:lsdException w:name="Plain Table 2" w:uiPriority="42"/>
     <w:lsdException w:name="Plain Table 3" w:uiPriority="43"/>
@@ -3588,229 +4035,21 @@
     <w:lsdException w:name="Mention" w:semiHidden="1" w:unhideWhenUsed="1"/>
     <w:lsdException w:name="Smart Hyperlink" w:semiHidden="1" w:unhideWhenUsed="1"/>
   </w:latentStyles>
-  <w:style w:type="paragraph" w:styleId="Normal" w:default="1">
+  <w:style w:type="paragraph" w:default="1" w:styleId="Normal">
     <w:name w:val="Normal"/>
     <w:qFormat/>
     <w:pPr>
-      <w:widowControl/>
-      <w:bidi w:val="0"/>
-      <w:spacing w:before="0" w:after="160" w:lineRule="auto" w:line="259"/>
-      <w:jc w:val="left"/>
+      <w:spacing w:after="160"/>
     </w:pPr>
     <w:rPr>
-      <w:rFonts w:ascii="Calibri" w:hAnsi="Calibri" w:eastAsia="Calibri" w:cs=""/>
+      <w:rFonts w:ascii="Calibri" w:eastAsia="Calibri" w:hAnsi="Calibri"/>
       <w:color w:val="00000A"/>
       <w:sz w:val="22"/>
-      <w:szCs w:val="22"/>
-      <w:lang w:val="es-ES" w:eastAsia="en-US" w:bidi="ar-SA"/>
     </w:rPr>
   </w:style>
-  <w:style w:type="character" w:styleId="DefaultParagraphFont" w:default="1">
+  <w:style w:type="character" w:default="1" w:styleId="Fuentedeprrafopredeter">
     <w:name w:val="Default Paragraph Font"/>
     <w:uiPriority w:val="1"/>
-    <w:semiHidden/>
-    <w:unhideWhenUsed/>
-    <w:qFormat/>
-    <w:rPr/>
-  </w:style>
-  <w:style w:type="character" w:styleId="Smbolosdenumeracin" w:customStyle="1">
-    <w:name w:val="Símbolos de numeración"/>
-    <w:qFormat/>
-    <w:rPr/>
-  </w:style>
-  <w:style w:type="character" w:styleId="EnlacedeInternet">
-    <w:name w:val="Enlace de Internet"/>
-    <w:basedOn w:val="DefaultParagraphFont"/>
-    <w:uiPriority w:val="99"/>
-    <w:unhideWhenUsed/>
-    <w:rsid w:val="009a5f4a"/>
-    <w:rPr>
-      <w:color w:val="0563C1" w:themeColor="hyperlink"/>
-      <w:u w:val="single"/>
-    </w:rPr>
-  </w:style>
-  <w:style w:type="character" w:styleId="FollowedHyperlink">
-    <w:name w:val="FollowedHyperlink"/>
-    <w:basedOn w:val="DefaultParagraphFont"/>
-    <w:uiPriority w:val="99"/>
-    <w:semiHidden/>
-    <w:unhideWhenUsed/>
-    <w:qFormat/>
-    <w:rsid w:val="009a5f4a"/>
-    <w:rPr>
-      <w:color w:val="954F72" w:themeColor="followedHyperlink"/>
-      <w:u w:val="single"/>
-    </w:rPr>
-  </w:style>
-  <w:style w:type="character" w:styleId="ListLabel1">
-    <w:name w:val="ListLabel 1"/>
-    <w:qFormat/>
-    <w:rPr>
-      <w:rFonts w:cs="Courier New"/>
-    </w:rPr>
-  </w:style>
-  <w:style w:type="character" w:styleId="ListLabel2">
-    <w:name w:val="ListLabel 2"/>
-    <w:qFormat/>
-    <w:rPr>
-      <w:rFonts w:cs="Courier New"/>
-    </w:rPr>
-  </w:style>
-  <w:style w:type="character" w:styleId="ListLabel3">
-    <w:name w:val="ListLabel 3"/>
-    <w:qFormat/>
-    <w:rPr>
-      <w:rFonts w:cs="Courier New"/>
-    </w:rPr>
-  </w:style>
-  <w:style w:type="character" w:styleId="ListLabel4">
-    <w:name w:val="ListLabel 4"/>
-    <w:qFormat/>
-    <w:rPr>
-      <w:rFonts w:cs="Courier New"/>
-    </w:rPr>
-  </w:style>
-  <w:style w:type="character" w:styleId="ListLabel5">
-    <w:name w:val="ListLabel 5"/>
-    <w:qFormat/>
-    <w:rPr>
-      <w:rFonts w:cs="Courier New"/>
-    </w:rPr>
-  </w:style>
-  <w:style w:type="character" w:styleId="ListLabel6">
-    <w:name w:val="ListLabel 6"/>
-    <w:qFormat/>
-    <w:rPr>
-      <w:rFonts w:cs="Courier New"/>
-    </w:rPr>
-  </w:style>
-  <w:style w:type="character" w:styleId="ListLabel7">
-    <w:name w:val="ListLabel 7"/>
-    <w:qFormat/>
-    <w:rPr>
-      <w:rFonts w:cs="Courier New"/>
-    </w:rPr>
-  </w:style>
-  <w:style w:type="character" w:styleId="ListLabel8">
-    <w:name w:val="ListLabel 8"/>
-    <w:qFormat/>
-    <w:rPr>
-      <w:rFonts w:cs="Courier New"/>
-    </w:rPr>
-  </w:style>
-  <w:style w:type="character" w:styleId="ListLabel9">
-    <w:name w:val="ListLabel 9"/>
-    <w:qFormat/>
-    <w:rPr>
-      <w:rFonts w:cs="Courier New"/>
-    </w:rPr>
-  </w:style>
-  <w:style w:type="paragraph" w:styleId="Encabezado">
-    <w:name w:val="Encabezado"/>
-    <w:basedOn w:val="Normal"/>
-    <w:next w:val="Cuerpodetexto"/>
-    <w:qFormat/>
-    <w:pPr>
-      <w:keepNext/>
-      <w:spacing w:before="240" w:after="120"/>
-    </w:pPr>
-    <w:rPr>
-      <w:rFonts w:ascii="Liberation Sans" w:hAnsi="Liberation Sans" w:eastAsia="Microsoft YaHei" w:cs="Lucida Sans"/>
-      <w:sz w:val="28"/>
-      <w:szCs w:val="28"/>
-    </w:rPr>
-  </w:style>
-  <w:style w:type="paragraph" w:styleId="Cuerpodetexto" w:customStyle="1">
-    <w:name w:val="Cuerpo de texto"/>
-    <w:basedOn w:val="Normal"/>
-    <w:pPr>
-      <w:spacing w:lineRule="auto" w:line="288" w:before="0" w:after="140"/>
-    </w:pPr>
-    <w:rPr/>
-  </w:style>
-  <w:style w:type="paragraph" w:styleId="Lista">
-    <w:name w:val="Lista"/>
-    <w:basedOn w:val="Cuerpodetexto"/>
-    <w:pPr/>
-    <w:rPr>
-      <w:rFonts w:cs="Lucida Sans"/>
-    </w:rPr>
-  </w:style>
-  <w:style w:type="paragraph" w:styleId="Leyenda" w:customStyle="1">
-    <w:name w:val="Leyenda"/>
-    <w:basedOn w:val="Normal"/>
-    <w:pPr>
-      <w:suppressLineNumbers/>
-      <w:spacing w:before="120" w:after="120"/>
-    </w:pPr>
-    <w:rPr>
-      <w:rFonts w:cs="Lucida Sans"/>
-      <w:i/>
-      <w:iCs/>
-      <w:sz w:val="24"/>
-      <w:szCs w:val="24"/>
-    </w:rPr>
-  </w:style>
-  <w:style w:type="paragraph" w:styleId="Ndice" w:customStyle="1">
-    <w:name w:val="Índice"/>
-    <w:basedOn w:val="Normal"/>
-    <w:qFormat/>
-    <w:pPr>
-      <w:suppressLineNumbers/>
-    </w:pPr>
-    <w:rPr>
-      <w:rFonts w:cs="Lucida Sans"/>
-    </w:rPr>
-  </w:style>
-  <w:style w:type="paragraph" w:styleId="Encabezamiento">
-    <w:name w:val="Encabezamiento"/>
-    <w:basedOn w:val="Normal"/>
-    <w:qFormat/>
-    <w:pPr>
-      <w:keepNext/>
-      <w:spacing w:before="240" w:after="120"/>
-    </w:pPr>
-    <w:rPr>
-      <w:rFonts w:ascii="Liberation Sans" w:hAnsi="Liberation Sans" w:eastAsia="Microsoft YaHei" w:cs="Lucida Sans"/>
-      <w:sz w:val="28"/>
-      <w:szCs w:val="28"/>
-    </w:rPr>
-  </w:style>
-  <w:style w:type="paragraph" w:styleId="ListParagraph">
-    <w:name w:val="List Paragraph"/>
-    <w:basedOn w:val="Normal"/>
-    <w:uiPriority w:val="34"/>
-    <w:qFormat/>
-    <w:rsid w:val="009a5f4a"/>
-    <w:pPr>
-      <w:spacing w:before="0" w:after="160"/>
-      <w:ind w:left="720" w:hanging="0"/>
-      <w:contextualSpacing/>
-    </w:pPr>
-    <w:rPr/>
-  </w:style>
-  <w:style w:type="paragraph" w:styleId="Caption">
-    <w:name w:val="caption"/>
-    <w:basedOn w:val="Normal"/>
-    <w:next w:val="Normal"/>
-    <w:uiPriority w:val="35"/>
-    <w:unhideWhenUsed/>
-    <w:qFormat/>
-    <w:rsid w:val="00890e82"/>
-    <w:pPr>
-      <w:spacing w:lineRule="auto" w:line="240" w:before="0" w:after="200"/>
-    </w:pPr>
-    <w:rPr>
-      <w:i/>
-      <w:iCs/>
-      <w:color w:val="44546A" w:themeColor="text2"/>
-      <w:sz w:val="18"/>
-      <w:szCs w:val="18"/>
-    </w:rPr>
-  </w:style>
-  <w:style w:type="numbering" w:styleId="NoList" w:default="1">
-    <w:name w:val="No List"/>
-    <w:uiPriority w:val="99"/>
     <w:semiHidden/>
     <w:unhideWhenUsed/>
   </w:style>
@@ -3828,6 +4067,330 @@
         <w:right w:w="108" w:type="dxa"/>
       </w:tblCellMar>
     </w:tblPr>
+  </w:style>
+  <w:style w:type="numbering" w:default="1" w:styleId="Sinlista">
+    <w:name w:val="No List"/>
+    <w:uiPriority w:val="99"/>
+    <w:semiHidden/>
+    <w:unhideWhenUsed/>
+  </w:style>
+  <w:style w:type="character" w:customStyle="1" w:styleId="Smbolosdenumeracin">
+    <w:name w:val="Símbolos de numeración"/>
+    <w:qFormat/>
+  </w:style>
+  <w:style w:type="character" w:customStyle="1" w:styleId="EnlacedeInternet">
+    <w:name w:val="Enlace de Internet"/>
+    <w:basedOn w:val="Fuentedeprrafopredeter"/>
+    <w:uiPriority w:val="99"/>
+    <w:unhideWhenUsed/>
+    <w:rsid w:val="009A5F4A"/>
+    <w:rPr>
+      <w:color w:val="0563C1" w:themeColor="hyperlink"/>
+      <w:u w:val="single"/>
+    </w:rPr>
+  </w:style>
+  <w:style w:type="character" w:styleId="Hipervnculovisitado">
+    <w:name w:val="FollowedHyperlink"/>
+    <w:basedOn w:val="Fuentedeprrafopredeter"/>
+    <w:uiPriority w:val="99"/>
+    <w:semiHidden/>
+    <w:unhideWhenUsed/>
+    <w:qFormat/>
+    <w:rsid w:val="009A5F4A"/>
+    <w:rPr>
+      <w:color w:val="954F72" w:themeColor="followedHyperlink"/>
+      <w:u w:val="single"/>
+    </w:rPr>
+  </w:style>
+  <w:style w:type="character" w:customStyle="1" w:styleId="ListLabel1">
+    <w:name w:val="ListLabel 1"/>
+    <w:qFormat/>
+    <w:rPr>
+      <w:rFonts w:cs="Courier New"/>
+    </w:rPr>
+  </w:style>
+  <w:style w:type="character" w:customStyle="1" w:styleId="ListLabel2">
+    <w:name w:val="ListLabel 2"/>
+    <w:qFormat/>
+    <w:rPr>
+      <w:rFonts w:cs="Courier New"/>
+    </w:rPr>
+  </w:style>
+  <w:style w:type="character" w:customStyle="1" w:styleId="ListLabel3">
+    <w:name w:val="ListLabel 3"/>
+    <w:qFormat/>
+    <w:rPr>
+      <w:rFonts w:cs="Courier New"/>
+    </w:rPr>
+  </w:style>
+  <w:style w:type="character" w:customStyle="1" w:styleId="ListLabel4">
+    <w:name w:val="ListLabel 4"/>
+    <w:qFormat/>
+    <w:rPr>
+      <w:rFonts w:cs="Courier New"/>
+    </w:rPr>
+  </w:style>
+  <w:style w:type="character" w:customStyle="1" w:styleId="ListLabel5">
+    <w:name w:val="ListLabel 5"/>
+    <w:qFormat/>
+    <w:rPr>
+      <w:rFonts w:cs="Courier New"/>
+    </w:rPr>
+  </w:style>
+  <w:style w:type="character" w:customStyle="1" w:styleId="ListLabel6">
+    <w:name w:val="ListLabel 6"/>
+    <w:qFormat/>
+    <w:rPr>
+      <w:rFonts w:cs="Courier New"/>
+    </w:rPr>
+  </w:style>
+  <w:style w:type="character" w:customStyle="1" w:styleId="ListLabel7">
+    <w:name w:val="ListLabel 7"/>
+    <w:qFormat/>
+    <w:rPr>
+      <w:rFonts w:cs="Courier New"/>
+    </w:rPr>
+  </w:style>
+  <w:style w:type="character" w:customStyle="1" w:styleId="ListLabel8">
+    <w:name w:val="ListLabel 8"/>
+    <w:qFormat/>
+    <w:rPr>
+      <w:rFonts w:cs="Courier New"/>
+    </w:rPr>
+  </w:style>
+  <w:style w:type="character" w:customStyle="1" w:styleId="ListLabel9">
+    <w:name w:val="ListLabel 9"/>
+    <w:qFormat/>
+    <w:rPr>
+      <w:rFonts w:cs="Courier New"/>
+    </w:rPr>
+  </w:style>
+  <w:style w:type="character" w:customStyle="1" w:styleId="ListLabel10">
+    <w:name w:val="ListLabel 10"/>
+    <w:qFormat/>
+    <w:rPr>
+      <w:rFonts w:ascii="Arial" w:hAnsi="Arial" w:cs="Symbol"/>
+      <w:sz w:val="24"/>
+    </w:rPr>
+  </w:style>
+  <w:style w:type="character" w:customStyle="1" w:styleId="ListLabel11">
+    <w:name w:val="ListLabel 11"/>
+    <w:qFormat/>
+    <w:rPr>
+      <w:rFonts w:cs="Courier New"/>
+    </w:rPr>
+  </w:style>
+  <w:style w:type="character" w:customStyle="1" w:styleId="ListLabel12">
+    <w:name w:val="ListLabel 12"/>
+    <w:qFormat/>
+    <w:rPr>
+      <w:rFonts w:cs="Wingdings"/>
+    </w:rPr>
+  </w:style>
+  <w:style w:type="character" w:customStyle="1" w:styleId="ListLabel13">
+    <w:name w:val="ListLabel 13"/>
+    <w:qFormat/>
+    <w:rPr>
+      <w:rFonts w:cs="Symbol"/>
+    </w:rPr>
+  </w:style>
+  <w:style w:type="character" w:customStyle="1" w:styleId="ListLabel14">
+    <w:name w:val="ListLabel 14"/>
+    <w:qFormat/>
+    <w:rPr>
+      <w:rFonts w:cs="Courier New"/>
+    </w:rPr>
+  </w:style>
+  <w:style w:type="character" w:customStyle="1" w:styleId="ListLabel15">
+    <w:name w:val="ListLabel 15"/>
+    <w:qFormat/>
+    <w:rPr>
+      <w:rFonts w:cs="Wingdings"/>
+    </w:rPr>
+  </w:style>
+  <w:style w:type="character" w:customStyle="1" w:styleId="ListLabel16">
+    <w:name w:val="ListLabel 16"/>
+    <w:qFormat/>
+    <w:rPr>
+      <w:rFonts w:cs="Symbol"/>
+    </w:rPr>
+  </w:style>
+  <w:style w:type="character" w:customStyle="1" w:styleId="ListLabel17">
+    <w:name w:val="ListLabel 17"/>
+    <w:qFormat/>
+    <w:rPr>
+      <w:rFonts w:cs="Courier New"/>
+    </w:rPr>
+  </w:style>
+  <w:style w:type="character" w:customStyle="1" w:styleId="ListLabel18">
+    <w:name w:val="ListLabel 18"/>
+    <w:qFormat/>
+    <w:rPr>
+      <w:rFonts w:cs="Wingdings"/>
+    </w:rPr>
+  </w:style>
+  <w:style w:type="character" w:customStyle="1" w:styleId="ListLabel19">
+    <w:name w:val="ListLabel 19"/>
+    <w:qFormat/>
+    <w:rPr>
+      <w:rFonts w:ascii="Arial" w:hAnsi="Arial" w:cs="Symbol"/>
+      <w:sz w:val="24"/>
+    </w:rPr>
+  </w:style>
+  <w:style w:type="character" w:customStyle="1" w:styleId="ListLabel20">
+    <w:name w:val="ListLabel 20"/>
+    <w:qFormat/>
+    <w:rPr>
+      <w:rFonts w:cs="Courier New"/>
+    </w:rPr>
+  </w:style>
+  <w:style w:type="character" w:customStyle="1" w:styleId="ListLabel21">
+    <w:name w:val="ListLabel 21"/>
+    <w:qFormat/>
+    <w:rPr>
+      <w:rFonts w:cs="Wingdings"/>
+    </w:rPr>
+  </w:style>
+  <w:style w:type="character" w:customStyle="1" w:styleId="ListLabel22">
+    <w:name w:val="ListLabel 22"/>
+    <w:qFormat/>
+    <w:rPr>
+      <w:rFonts w:cs="Symbol"/>
+    </w:rPr>
+  </w:style>
+  <w:style w:type="character" w:customStyle="1" w:styleId="ListLabel23">
+    <w:name w:val="ListLabel 23"/>
+    <w:qFormat/>
+    <w:rPr>
+      <w:rFonts w:cs="Courier New"/>
+    </w:rPr>
+  </w:style>
+  <w:style w:type="character" w:customStyle="1" w:styleId="ListLabel24">
+    <w:name w:val="ListLabel 24"/>
+    <w:qFormat/>
+    <w:rPr>
+      <w:rFonts w:cs="Wingdings"/>
+    </w:rPr>
+  </w:style>
+  <w:style w:type="character" w:customStyle="1" w:styleId="ListLabel25">
+    <w:name w:val="ListLabel 25"/>
+    <w:qFormat/>
+    <w:rPr>
+      <w:rFonts w:cs="Symbol"/>
+    </w:rPr>
+  </w:style>
+  <w:style w:type="character" w:customStyle="1" w:styleId="ListLabel26">
+    <w:name w:val="ListLabel 26"/>
+    <w:qFormat/>
+    <w:rPr>
+      <w:rFonts w:cs="Courier New"/>
+    </w:rPr>
+  </w:style>
+  <w:style w:type="character" w:customStyle="1" w:styleId="ListLabel27">
+    <w:name w:val="ListLabel 27"/>
+    <w:qFormat/>
+    <w:rPr>
+      <w:rFonts w:cs="Wingdings"/>
+    </w:rPr>
+  </w:style>
+  <w:style w:type="paragraph" w:styleId="Encabezado">
+    <w:name w:val="header"/>
+    <w:basedOn w:val="Normal"/>
+    <w:next w:val="Cuerpodetexto"/>
+    <w:qFormat/>
+    <w:pPr>
+      <w:keepNext/>
+      <w:spacing w:before="240" w:after="120"/>
+    </w:pPr>
+    <w:rPr>
+      <w:rFonts w:ascii="Liberation Sans" w:eastAsia="Microsoft YaHei" w:hAnsi="Liberation Sans" w:cs="Lucida Sans"/>
+      <w:sz w:val="28"/>
+      <w:szCs w:val="28"/>
+    </w:rPr>
+  </w:style>
+  <w:style w:type="paragraph" w:customStyle="1" w:styleId="Cuerpodetexto">
+    <w:name w:val="Cuerpo de texto"/>
+    <w:basedOn w:val="Normal"/>
+    <w:pPr>
+      <w:spacing w:after="140" w:line="288" w:lineRule="auto"/>
+    </w:pPr>
+  </w:style>
+  <w:style w:type="paragraph" w:styleId="Lista">
+    <w:name w:val="List"/>
+    <w:basedOn w:val="Cuerpodetexto"/>
+    <w:rPr>
+      <w:rFonts w:cs="Lucida Sans"/>
+    </w:rPr>
+  </w:style>
+  <w:style w:type="paragraph" w:customStyle="1" w:styleId="Leyenda">
+    <w:name w:val="Leyenda"/>
+    <w:basedOn w:val="Normal"/>
+    <w:pPr>
+      <w:suppressLineNumbers/>
+      <w:spacing w:before="120" w:after="120"/>
+    </w:pPr>
+    <w:rPr>
+      <w:rFonts w:cs="Lucida Sans"/>
+      <w:i/>
+      <w:iCs/>
+      <w:sz w:val="24"/>
+      <w:szCs w:val="24"/>
+    </w:rPr>
+  </w:style>
+  <w:style w:type="paragraph" w:customStyle="1" w:styleId="ndice">
+    <w:name w:val="Índice"/>
+    <w:basedOn w:val="Normal"/>
+    <w:qFormat/>
+    <w:pPr>
+      <w:suppressLineNumbers/>
+    </w:pPr>
+    <w:rPr>
+      <w:rFonts w:cs="Lucida Sans"/>
+    </w:rPr>
+  </w:style>
+  <w:style w:type="paragraph" w:customStyle="1" w:styleId="Encabezamiento">
+    <w:name w:val="Encabezamiento"/>
+    <w:basedOn w:val="Normal"/>
+    <w:qFormat/>
+    <w:pPr>
+      <w:keepNext/>
+      <w:spacing w:before="240" w:after="120"/>
+    </w:pPr>
+    <w:rPr>
+      <w:rFonts w:ascii="Liberation Sans" w:eastAsia="Microsoft YaHei" w:hAnsi="Liberation Sans" w:cs="Lucida Sans"/>
+      <w:sz w:val="28"/>
+      <w:szCs w:val="28"/>
+    </w:rPr>
+  </w:style>
+  <w:style w:type="paragraph" w:styleId="Prrafodelista">
+    <w:name w:val="List Paragraph"/>
+    <w:basedOn w:val="Normal"/>
+    <w:uiPriority w:val="34"/>
+    <w:qFormat/>
+    <w:rsid w:val="009A5F4A"/>
+    <w:pPr>
+      <w:ind w:left="720"/>
+      <w:contextualSpacing/>
+    </w:pPr>
+  </w:style>
+  <w:style w:type="paragraph" w:styleId="Descripcin">
+    <w:name w:val="caption"/>
+    <w:basedOn w:val="Normal"/>
+    <w:next w:val="Normal"/>
+    <w:uiPriority w:val="35"/>
+    <w:unhideWhenUsed/>
+    <w:qFormat/>
+    <w:rsid w:val="00890E82"/>
+    <w:pPr>
+      <w:spacing w:after="200" w:line="240" w:lineRule="auto"/>
+    </w:pPr>
+    <w:rPr>
+      <w:i/>
+      <w:iCs/>
+      <w:color w:val="44546A" w:themeColor="text2"/>
+      <w:sz w:val="18"/>
+      <w:szCs w:val="18"/>
+    </w:rPr>
   </w:style>
 </w:styles>
 </file>

</xml_diff>